<commit_message>
improved test suite for task 8.1 changed report
</commit_message>
<xml_diff>
--- a/lab08/Rport/BMTP_REPORT_LAB8_IVANOV.docx
+++ b/lab08/Rport/BMTP_REPORT_LAB8_IVANOV.docx
@@ -391,8 +391,6 @@
         </w:rPr>
         <w:t>Створити модуль для обчислення виразу</w:t>
       </w:r>
-      <w:bookmarkStart w:id="0" w:name="_GoBack"/>
-      <w:bookmarkEnd w:id="0"/>
     </w:p>
     <w:p>
       <w:pPr>
@@ -1217,7 +1215,6 @@
         <w:rPr>
           <w:sz w:val="32"/>
           <w:szCs w:val="32"/>
-          <w:lang w:val="ru-RU"/>
         </w:rPr>
       </w:pPr>
     </w:p>
@@ -1227,7 +1224,6 @@
         <w:rPr>
           <w:sz w:val="32"/>
           <w:szCs w:val="32"/>
-          <w:lang w:val="ru-RU"/>
         </w:rPr>
       </w:pPr>
     </w:p>
@@ -1237,7 +1233,6 @@
         <w:rPr>
           <w:sz w:val="32"/>
           <w:szCs w:val="32"/>
-          <w:lang w:val="ru-RU"/>
         </w:rPr>
       </w:pPr>
     </w:p>
@@ -1247,7 +1242,6 @@
         <w:rPr>
           <w:sz w:val="32"/>
           <w:szCs w:val="32"/>
-          <w:lang w:val="ru-RU"/>
         </w:rPr>
       </w:pPr>
     </w:p>
@@ -1257,7 +1251,6 @@
         <w:rPr>
           <w:sz w:val="32"/>
           <w:szCs w:val="32"/>
-          <w:lang w:val="ru-RU"/>
         </w:rPr>
       </w:pPr>
     </w:p>
@@ -1267,7 +1260,6 @@
         <w:rPr>
           <w:sz w:val="32"/>
           <w:szCs w:val="32"/>
-          <w:lang w:val="ru-RU"/>
         </w:rPr>
       </w:pPr>
     </w:p>
@@ -1277,7 +1269,6 @@
         <w:rPr>
           <w:sz w:val="32"/>
           <w:szCs w:val="32"/>
-          <w:lang w:val="ru-RU"/>
         </w:rPr>
       </w:pPr>
     </w:p>
@@ -1287,7 +1278,6 @@
         <w:rPr>
           <w:sz w:val="32"/>
           <w:szCs w:val="32"/>
-          <w:lang w:val="ru-RU"/>
         </w:rPr>
       </w:pPr>
     </w:p>
@@ -1297,7 +1287,6 @@
         <w:rPr>
           <w:sz w:val="32"/>
           <w:szCs w:val="32"/>
-          <w:lang w:val="ru-RU"/>
         </w:rPr>
       </w:pPr>
     </w:p>
@@ -1307,7 +1296,6 @@
         <w:rPr>
           <w:sz w:val="32"/>
           <w:szCs w:val="32"/>
-          <w:lang w:val="ru-RU"/>
         </w:rPr>
       </w:pPr>
     </w:p>
@@ -1317,7 +1305,6 @@
         <w:rPr>
           <w:sz w:val="32"/>
           <w:szCs w:val="32"/>
-          <w:lang w:val="ru-RU"/>
         </w:rPr>
       </w:pPr>
     </w:p>
@@ -1327,7 +1314,6 @@
         <w:rPr>
           <w:sz w:val="32"/>
           <w:szCs w:val="32"/>
-          <w:lang w:val="ru-RU"/>
         </w:rPr>
       </w:pPr>
     </w:p>
@@ -1337,7 +1323,6 @@
         <w:rPr>
           <w:sz w:val="32"/>
           <w:szCs w:val="32"/>
-          <w:lang w:val="ru-RU"/>
         </w:rPr>
       </w:pPr>
     </w:p>
@@ -1347,7 +1332,6 @@
         <w:rPr>
           <w:sz w:val="32"/>
           <w:szCs w:val="32"/>
-          <w:lang w:val="ru-RU"/>
         </w:rPr>
       </w:pPr>
     </w:p>
@@ -1357,7 +1341,6 @@
         <w:rPr>
           <w:sz w:val="32"/>
           <w:szCs w:val="32"/>
-          <w:lang w:val="ru-RU"/>
         </w:rPr>
       </w:pPr>
     </w:p>
@@ -1367,7 +1350,6 @@
         <w:rPr>
           <w:sz w:val="32"/>
           <w:szCs w:val="32"/>
-          <w:lang w:val="ru-RU"/>
         </w:rPr>
       </w:pPr>
     </w:p>
@@ -1377,7 +1359,6 @@
         <w:rPr>
           <w:sz w:val="32"/>
           <w:szCs w:val="32"/>
-          <w:lang w:val="ru-RU"/>
         </w:rPr>
       </w:pPr>
     </w:p>
@@ -1387,7 +1368,6 @@
         <w:rPr>
           <w:sz w:val="32"/>
           <w:szCs w:val="32"/>
-          <w:lang w:val="ru-RU"/>
         </w:rPr>
       </w:pPr>
     </w:p>
@@ -1397,14 +1377,12 @@
         <w:rPr>
           <w:sz w:val="32"/>
           <w:szCs w:val="32"/>
-          <w:lang w:val="ru-RU"/>
-        </w:rPr>
-      </w:pPr>
-      <w:r>
-        <w:rPr>
-          <w:sz w:val="32"/>
-          <w:szCs w:val="32"/>
-          <w:lang w:val="ru-RU"/>
+        </w:rPr>
+      </w:pPr>
+      <w:r>
+        <w:rPr>
+          <w:sz w:val="32"/>
+          <w:szCs w:val="32"/>
         </w:rPr>
         <w:t>ВИСНОВКИ</w:t>
       </w:r>
@@ -1415,7 +1393,6 @@
         <w:rPr>
           <w:sz w:val="32"/>
           <w:szCs w:val="32"/>
-          <w:lang w:val="ru-RU"/>
         </w:rPr>
       </w:pPr>
     </w:p>
@@ -1912,448 +1889,580 @@
     <w:p>
       <w:pPr>
         <w:rPr>
+          <w:sz w:val="32"/>
+          <w:szCs w:val="32"/>
+          <w:lang w:val="en-US"/>
+        </w:rPr>
+      </w:pPr>
+      <w:r>
+        <w:rPr>
+          <w:sz w:val="32"/>
+          <w:szCs w:val="32"/>
+          <w:lang w:val="en-US"/>
+        </w:rPr>
+        <w:t>Test</w:t>
+      </w:r>
+      <w:r>
+        <w:rPr>
+          <w:sz w:val="32"/>
+          <w:szCs w:val="32"/>
+          <w:lang w:val="en-US"/>
+        </w:rPr>
+        <w:t xml:space="preserve"> </w:t>
+      </w:r>
+      <w:r>
+        <w:rPr>
+          <w:sz w:val="32"/>
+          <w:szCs w:val="32"/>
+          <w:lang w:val="en-US"/>
+        </w:rPr>
+        <w:t>Suite</w:t>
+      </w:r>
+      <w:r>
+        <w:rPr>
+          <w:sz w:val="32"/>
+          <w:szCs w:val="32"/>
+          <w:lang w:val="en-US"/>
+        </w:rPr>
+        <w:t xml:space="preserve"> 8.1</w:t>
+      </w:r>
+    </w:p>
+    <w:p>
+      <w:pPr>
+        <w:rPr>
           <w:sz w:val="30"/>
           <w:szCs w:val="30"/>
         </w:rPr>
       </w:pPr>
       <w:r>
         <w:rPr>
-          <w:sz w:val="32"/>
-          <w:szCs w:val="32"/>
-          <w:lang w:val="en-US"/>
-        </w:rPr>
-        <w:t>Test</w:t>
-      </w:r>
-      <w:r>
-        <w:rPr>
-          <w:sz w:val="32"/>
-          <w:szCs w:val="32"/>
-          <w:lang w:val="ru-RU"/>
-        </w:rPr>
-        <w:t xml:space="preserve"> </w:t>
-      </w:r>
-      <w:r>
-        <w:rPr>
-          <w:sz w:val="32"/>
-          <w:szCs w:val="32"/>
-          <w:lang w:val="en-US"/>
-        </w:rPr>
-        <w:t>Suite</w:t>
-      </w:r>
-      <w:r>
-        <w:rPr>
-          <w:sz w:val="32"/>
-          <w:szCs w:val="32"/>
-          <w:lang w:val="ru-RU"/>
-        </w:rPr>
-        <w:t xml:space="preserve"> 8.1</w:t>
-      </w:r>
-      <w:r>
-        <w:rPr>
           <w:sz w:val="30"/>
           <w:szCs w:val="30"/>
         </w:rPr>
         <w:br w:type="textWrapping" w:clear="all"/>
       </w:r>
-    </w:p>
-    <w:tbl>
-      <w:tblPr>
-        <w:tblpPr w:leftFromText="180" w:rightFromText="180" w:vertAnchor="text" w:horzAnchor="margin" w:tblpXSpec="right" w:tblpY="-27"/>
-        <w:tblOverlap w:val="never"/>
-        <w:tblW w:w="0" w:type="auto"/>
-        <w:tblBorders>
-          <w:top w:val="single" w:sz="18" w:space="0" w:color="999999"/>
-          <w:left w:val="single" w:sz="18" w:space="0" w:color="999999"/>
-          <w:bottom w:val="single" w:sz="18" w:space="0" w:color="999999"/>
-          <w:right w:val="single" w:sz="18" w:space="0" w:color="999999"/>
-          <w:insideH w:val="single" w:sz="18" w:space="0" w:color="999999"/>
-          <w:insideV w:val="single" w:sz="18" w:space="0" w:color="999999"/>
-        </w:tblBorders>
-        <w:tblLook w:val="01E0" w:firstRow="1" w:lastRow="1" w:firstColumn="1" w:lastColumn="1" w:noHBand="0" w:noVBand="0"/>
-      </w:tblPr>
-      <w:tblGrid>
-        <w:gridCol w:w="2646"/>
-        <w:gridCol w:w="3296"/>
-      </w:tblGrid>
-      <w:tr>
-        <w:trPr>
-          <w:trHeight w:val="567"/>
-        </w:trPr>
-        <w:tc>
-          <w:tcPr>
-            <w:tcW w:w="2646" w:type="dxa"/>
-            <w:vAlign w:val="center"/>
-          </w:tcPr>
-          <w:p>
-            <w:pPr>
-              <w:ind w:right="-214"/>
-              <w:rPr>
-                <w:sz w:val="20"/>
-                <w:szCs w:val="20"/>
-              </w:rPr>
-            </w:pPr>
-            <w:r>
-              <w:rPr>
-                <w:sz w:val="20"/>
-                <w:szCs w:val="20"/>
-              </w:rPr>
-              <w:t>Назва тестового набору</w:t>
-            </w:r>
-          </w:p>
-          <w:p>
-            <w:pPr>
-              <w:ind w:right="-214"/>
-              <w:rPr>
-                <w:sz w:val="20"/>
-                <w:szCs w:val="20"/>
-              </w:rPr>
-            </w:pPr>
-            <w:r>
-              <w:rPr>
-                <w:rFonts w:ascii="Arial" w:hAnsi="Arial" w:cs="Arial"/>
-                <w:sz w:val="20"/>
-                <w:szCs w:val="20"/>
-              </w:rPr>
-              <w:t>Test Suite Description</w:t>
-            </w:r>
-          </w:p>
-        </w:tc>
-        <w:tc>
-          <w:tcPr>
-            <w:tcW w:w="3296" w:type="dxa"/>
-            <w:vAlign w:val="center"/>
-          </w:tcPr>
-          <w:p>
-            <w:pPr>
-              <w:ind w:left="104"/>
-              <w:rPr>
-                <w:rFonts w:ascii="Arial Narrow" w:hAnsi="Arial Narrow"/>
-                <w:sz w:val="25"/>
-                <w:szCs w:val="25"/>
-                <w:lang w:val="en-US"/>
-              </w:rPr>
-            </w:pPr>
-            <w:r>
-              <w:rPr>
-                <w:rFonts w:ascii="Arial Narrow" w:hAnsi="Arial Narrow"/>
-                <w:sz w:val="25"/>
-                <w:szCs w:val="25"/>
-                <w:lang w:val="en-US"/>
-              </w:rPr>
-              <w:t>TestSuite</w:t>
-            </w:r>
-          </w:p>
-        </w:tc>
-      </w:tr>
-      <w:tr>
-        <w:trPr>
-          <w:trHeight w:val="567"/>
-        </w:trPr>
-        <w:tc>
-          <w:tcPr>
-            <w:tcW w:w="2646" w:type="dxa"/>
-            <w:vAlign w:val="center"/>
-          </w:tcPr>
-          <w:p>
-            <w:pPr>
-              <w:ind w:right="-214"/>
-              <w:rPr>
-                <w:sz w:val="20"/>
-                <w:szCs w:val="20"/>
-              </w:rPr>
-            </w:pPr>
-            <w:r>
-              <w:rPr>
-                <w:sz w:val="20"/>
-                <w:szCs w:val="20"/>
-              </w:rPr>
-              <w:t>Назва проекта / ПЗ</w:t>
-            </w:r>
-          </w:p>
-          <w:p>
-            <w:pPr>
-              <w:ind w:right="-214"/>
-              <w:rPr>
-                <w:sz w:val="20"/>
-                <w:szCs w:val="20"/>
-              </w:rPr>
-            </w:pPr>
-            <w:r>
-              <w:rPr>
-                <w:rFonts w:ascii="Arial" w:hAnsi="Arial" w:cs="Arial"/>
-                <w:sz w:val="20"/>
-                <w:szCs w:val="20"/>
-              </w:rPr>
-              <w:t>Name of Project / Software</w:t>
-            </w:r>
-          </w:p>
-        </w:tc>
-        <w:tc>
-          <w:tcPr>
-            <w:tcW w:w="3296" w:type="dxa"/>
-            <w:vAlign w:val="center"/>
-          </w:tcPr>
-          <w:p>
-            <w:pPr>
-              <w:ind w:left="104"/>
-              <w:rPr>
-                <w:rFonts w:ascii="Arial Narrow" w:hAnsi="Arial Narrow"/>
-                <w:sz w:val="25"/>
-                <w:szCs w:val="25"/>
-                <w:lang w:val="en-US"/>
-              </w:rPr>
-            </w:pPr>
-            <w:r>
-              <w:rPr>
-                <w:rFonts w:ascii="Arial Narrow" w:hAnsi="Arial Narrow"/>
-                <w:sz w:val="25"/>
-                <w:szCs w:val="25"/>
-                <w:lang w:val="en-US"/>
-              </w:rPr>
-              <w:t>ModulesIvanov.exe</w:t>
-            </w:r>
-          </w:p>
-        </w:tc>
-      </w:tr>
-      <w:tr>
-        <w:trPr>
-          <w:trHeight w:val="567"/>
-        </w:trPr>
-        <w:tc>
-          <w:tcPr>
-            <w:tcW w:w="2646" w:type="dxa"/>
-            <w:vAlign w:val="center"/>
-          </w:tcPr>
-          <w:p>
-            <w:pPr>
-              <w:ind w:right="-214"/>
-              <w:rPr>
-                <w:sz w:val="20"/>
-                <w:szCs w:val="20"/>
-              </w:rPr>
-            </w:pPr>
-            <w:r>
-              <w:rPr>
-                <w:sz w:val="20"/>
-                <w:szCs w:val="20"/>
-              </w:rPr>
-              <w:t>Рівень тестування</w:t>
-            </w:r>
-          </w:p>
-          <w:p>
-            <w:pPr>
-              <w:ind w:right="-214"/>
-              <w:rPr>
-                <w:rFonts w:ascii="Arial" w:hAnsi="Arial" w:cs="Arial"/>
-                <w:sz w:val="20"/>
-                <w:szCs w:val="20"/>
-              </w:rPr>
-            </w:pPr>
-            <w:r>
-              <w:rPr>
-                <w:rFonts w:ascii="Arial" w:hAnsi="Arial" w:cs="Arial"/>
-                <w:sz w:val="20"/>
-                <w:szCs w:val="20"/>
-              </w:rPr>
-              <w:t>Level of Testing</w:t>
-            </w:r>
-          </w:p>
-        </w:tc>
-        <w:tc>
-          <w:tcPr>
-            <w:tcW w:w="3296" w:type="dxa"/>
-            <w:vAlign w:val="center"/>
-          </w:tcPr>
-          <w:p>
-            <w:pPr>
-              <w:ind w:left="104" w:right="-218"/>
-              <w:rPr>
-                <w:rFonts w:ascii="Arial Narrow" w:hAnsi="Arial Narrow"/>
-                <w:sz w:val="25"/>
-                <w:szCs w:val="25"/>
-                <w:lang w:val="en-US"/>
-              </w:rPr>
-            </w:pPr>
-            <w:r>
-              <w:rPr>
-                <w:rFonts w:ascii="Arial Narrow" w:hAnsi="Arial Narrow"/>
-                <w:sz w:val="25"/>
-                <w:szCs w:val="25"/>
-              </w:rPr>
-              <w:t>системний</w:t>
-            </w:r>
-            <w:r>
-              <w:rPr>
-                <w:rFonts w:ascii="Arial Narrow" w:hAnsi="Arial Narrow"/>
-                <w:sz w:val="25"/>
-                <w:szCs w:val="25"/>
-                <w:lang w:val="en-US"/>
-              </w:rPr>
-              <w:t xml:space="preserve">  /  </w:t>
-            </w:r>
-            <w:r>
-              <w:rPr>
-                <w:rFonts w:ascii="Arial Narrow" w:hAnsi="Arial Narrow"/>
-                <w:sz w:val="22"/>
-                <w:szCs w:val="22"/>
-              </w:rPr>
-              <w:t>System Testing</w:t>
-            </w:r>
-          </w:p>
-        </w:tc>
-      </w:tr>
-      <w:tr>
-        <w:trPr>
-          <w:trHeight w:val="567"/>
-        </w:trPr>
-        <w:tc>
-          <w:tcPr>
-            <w:tcW w:w="2646" w:type="dxa"/>
-            <w:vAlign w:val="center"/>
-          </w:tcPr>
-          <w:p>
-            <w:pPr>
-              <w:ind w:right="-214"/>
-              <w:rPr>
-                <w:rFonts w:ascii="Arial" w:hAnsi="Arial" w:cs="Arial"/>
-                <w:sz w:val="20"/>
-                <w:szCs w:val="20"/>
-              </w:rPr>
-            </w:pPr>
-            <w:r>
-              <w:rPr>
-                <w:sz w:val="20"/>
-                <w:szCs w:val="20"/>
-              </w:rPr>
-              <w:t xml:space="preserve">Автор тест-сьюта </w:t>
-            </w:r>
-          </w:p>
-          <w:p>
-            <w:pPr>
-              <w:ind w:right="-214"/>
-              <w:rPr>
-                <w:sz w:val="20"/>
-                <w:szCs w:val="20"/>
-              </w:rPr>
-            </w:pPr>
-            <w:r>
-              <w:rPr>
-                <w:rFonts w:ascii="Arial" w:hAnsi="Arial" w:cs="Arial"/>
-                <w:sz w:val="20"/>
-                <w:szCs w:val="20"/>
-              </w:rPr>
-              <w:t>Test Suite Author</w:t>
-            </w:r>
-          </w:p>
-        </w:tc>
-        <w:tc>
-          <w:tcPr>
-            <w:tcW w:w="3296" w:type="dxa"/>
-            <w:vAlign w:val="center"/>
-          </w:tcPr>
-          <w:p>
-            <w:pPr>
-              <w:ind w:left="104"/>
-              <w:rPr>
-                <w:rFonts w:ascii="Arial Narrow" w:hAnsi="Arial Narrow"/>
-                <w:sz w:val="25"/>
-                <w:szCs w:val="25"/>
-                <w:lang w:val="en-US"/>
-              </w:rPr>
-            </w:pPr>
-            <w:r>
-              <w:rPr>
-                <w:rFonts w:ascii="Arial Narrow" w:hAnsi="Arial Narrow"/>
-                <w:sz w:val="25"/>
-                <w:szCs w:val="25"/>
-                <w:lang w:val="en-US"/>
-              </w:rPr>
-              <w:t>Ivanov Max</w:t>
-            </w:r>
-          </w:p>
-        </w:tc>
-      </w:tr>
-      <w:tr>
-        <w:trPr>
-          <w:trHeight w:val="567"/>
-        </w:trPr>
-        <w:tc>
-          <w:tcPr>
-            <w:tcW w:w="2646" w:type="dxa"/>
-            <w:vAlign w:val="center"/>
-          </w:tcPr>
-          <w:p>
-            <w:pPr>
-              <w:ind w:right="-214"/>
-              <w:rPr>
-                <w:sz w:val="20"/>
-                <w:szCs w:val="20"/>
-              </w:rPr>
-            </w:pPr>
-            <w:r>
-              <w:rPr>
-                <w:sz w:val="20"/>
-                <w:szCs w:val="20"/>
-              </w:rPr>
-              <w:t xml:space="preserve">Виконавець </w:t>
-            </w:r>
-          </w:p>
-          <w:p>
-            <w:pPr>
-              <w:ind w:right="-214"/>
-              <w:rPr>
-                <w:sz w:val="20"/>
-                <w:szCs w:val="20"/>
-              </w:rPr>
-            </w:pPr>
-            <w:r>
-              <w:rPr>
-                <w:rFonts w:ascii="Arial" w:hAnsi="Arial" w:cs="Arial"/>
-                <w:sz w:val="20"/>
-                <w:szCs w:val="20"/>
-              </w:rPr>
-              <w:t>Implementer</w:t>
-            </w:r>
-          </w:p>
-        </w:tc>
-        <w:tc>
-          <w:tcPr>
-            <w:tcW w:w="3296" w:type="dxa"/>
-            <w:vAlign w:val="center"/>
-          </w:tcPr>
-          <w:p>
-            <w:pPr>
-              <w:ind w:left="104"/>
-              <w:rPr>
-                <w:rFonts w:ascii="Arial Narrow" w:hAnsi="Arial Narrow"/>
-                <w:sz w:val="25"/>
-                <w:szCs w:val="25"/>
-                <w:lang w:val="en-US"/>
-              </w:rPr>
-            </w:pPr>
-            <w:r>
-              <w:rPr>
-                <w:rFonts w:ascii="Arial Narrow" w:hAnsi="Arial Narrow"/>
-                <w:sz w:val="25"/>
-                <w:szCs w:val="25"/>
-                <w:lang w:val="en-US"/>
-              </w:rPr>
-              <w:t>Ivanov Max</w:t>
-            </w:r>
-          </w:p>
-        </w:tc>
-      </w:tr>
-    </w:tbl>
-    <w:p>
-      <w:pPr>
-        <w:jc w:val="right"/>
-        <w:rPr>
-          <w:color w:val="606060"/>
-          <w:spacing w:val="-13"/>
-          <w:sz w:val="38"/>
-          <w:szCs w:val="38"/>
-        </w:rPr>
-      </w:pPr>
+      <w:r>
+        <w:rPr>
+          <w:sz w:val="30"/>
+          <w:szCs w:val="30"/>
+        </w:rPr>
+        <w:t>Test Case: 1</w:t>
+      </w:r>
+    </w:p>
+    <w:p>
+      <w:pPr>
+        <w:rPr>
+          <w:sz w:val="30"/>
+          <w:szCs w:val="30"/>
+        </w:rPr>
+      </w:pPr>
+      <w:r>
+        <w:rPr>
+          <w:sz w:val="30"/>
+          <w:szCs w:val="30"/>
+        </w:rPr>
+        <w:t>Enter x:5</w:t>
+      </w:r>
+    </w:p>
+    <w:p>
+      <w:pPr>
+        <w:rPr>
+          <w:sz w:val="30"/>
+          <w:szCs w:val="30"/>
+        </w:rPr>
+      </w:pPr>
+      <w:r>
+        <w:rPr>
+          <w:sz w:val="30"/>
+          <w:szCs w:val="30"/>
+        </w:rPr>
+        <w:t>Enter y:3</w:t>
+      </w:r>
+    </w:p>
+    <w:p>
+      <w:pPr>
+        <w:rPr>
+          <w:sz w:val="30"/>
+          <w:szCs w:val="30"/>
+        </w:rPr>
+      </w:pPr>
+      <w:r>
+        <w:rPr>
+          <w:sz w:val="30"/>
+          <w:szCs w:val="30"/>
+        </w:rPr>
+        <w:t>Enter z:1</w:t>
+      </w:r>
+    </w:p>
+    <w:p>
+      <w:pPr>
+        <w:rPr>
+          <w:sz w:val="30"/>
+          <w:szCs w:val="30"/>
+        </w:rPr>
+      </w:pPr>
+      <w:r>
+        <w:rPr>
+          <w:sz w:val="30"/>
+          <w:szCs w:val="30"/>
+        </w:rPr>
+        <w:t>Enter res:13.4874</w:t>
+      </w:r>
+    </w:p>
+    <w:p>
+      <w:pPr>
+        <w:rPr>
+          <w:sz w:val="30"/>
+          <w:szCs w:val="30"/>
+        </w:rPr>
+      </w:pPr>
+    </w:p>
+    <w:p>
+      <w:pPr>
+        <w:rPr>
+          <w:sz w:val="30"/>
+          <w:szCs w:val="30"/>
+        </w:rPr>
+      </w:pPr>
+      <w:r>
+        <w:rPr>
+          <w:sz w:val="30"/>
+          <w:szCs w:val="30"/>
+        </w:rPr>
+        <w:t>Test Case: 2</w:t>
+      </w:r>
+    </w:p>
+    <w:p>
+      <w:pPr>
+        <w:rPr>
+          <w:sz w:val="30"/>
+          <w:szCs w:val="30"/>
+        </w:rPr>
+      </w:pPr>
+      <w:r>
+        <w:rPr>
+          <w:sz w:val="30"/>
+          <w:szCs w:val="30"/>
+        </w:rPr>
+        <w:t>Enter x:6</w:t>
+      </w:r>
+    </w:p>
+    <w:p>
+      <w:pPr>
+        <w:rPr>
+          <w:sz w:val="30"/>
+          <w:szCs w:val="30"/>
+        </w:rPr>
+      </w:pPr>
+      <w:r>
+        <w:rPr>
+          <w:sz w:val="30"/>
+          <w:szCs w:val="30"/>
+        </w:rPr>
+        <w:t>Enter y:2</w:t>
+      </w:r>
+    </w:p>
+    <w:p>
+      <w:pPr>
+        <w:rPr>
+          <w:sz w:val="30"/>
+          <w:szCs w:val="30"/>
+        </w:rPr>
+      </w:pPr>
+      <w:r>
+        <w:rPr>
+          <w:sz w:val="30"/>
+          <w:szCs w:val="30"/>
+        </w:rPr>
+        <w:t>Enter z:7</w:t>
+      </w:r>
+    </w:p>
+    <w:p>
+      <w:pPr>
+        <w:rPr>
+          <w:sz w:val="30"/>
+          <w:szCs w:val="30"/>
+        </w:rPr>
+      </w:pPr>
+      <w:r>
+        <w:rPr>
+          <w:sz w:val="30"/>
+          <w:szCs w:val="30"/>
+        </w:rPr>
+        <w:t>Enter res:35.8012</w:t>
+      </w:r>
+    </w:p>
+    <w:p>
+      <w:pPr>
+        <w:rPr>
+          <w:sz w:val="30"/>
+          <w:szCs w:val="30"/>
+        </w:rPr>
+      </w:pPr>
+    </w:p>
+    <w:p>
+      <w:pPr>
+        <w:rPr>
+          <w:sz w:val="30"/>
+          <w:szCs w:val="30"/>
+        </w:rPr>
+      </w:pPr>
+      <w:r>
+        <w:rPr>
+          <w:sz w:val="30"/>
+          <w:szCs w:val="30"/>
+        </w:rPr>
+        <w:t>Test Case: 3</w:t>
+      </w:r>
+    </w:p>
+    <w:p>
+      <w:pPr>
+        <w:rPr>
+          <w:sz w:val="30"/>
+          <w:szCs w:val="30"/>
+        </w:rPr>
+      </w:pPr>
+      <w:r>
+        <w:rPr>
+          <w:sz w:val="30"/>
+          <w:szCs w:val="30"/>
+        </w:rPr>
+        <w:t>Enter x:3</w:t>
+      </w:r>
+    </w:p>
+    <w:p>
+      <w:pPr>
+        <w:rPr>
+          <w:sz w:val="30"/>
+          <w:szCs w:val="30"/>
+        </w:rPr>
+      </w:pPr>
+      <w:r>
+        <w:rPr>
+          <w:sz w:val="30"/>
+          <w:szCs w:val="30"/>
+        </w:rPr>
+        <w:t>Enter y:5</w:t>
+      </w:r>
+    </w:p>
+    <w:p>
+      <w:pPr>
+        <w:rPr>
+          <w:sz w:val="30"/>
+          <w:szCs w:val="30"/>
+        </w:rPr>
+      </w:pPr>
+      <w:r>
+        <w:rPr>
+          <w:sz w:val="30"/>
+          <w:szCs w:val="30"/>
+        </w:rPr>
+        <w:t>Enter z:1</w:t>
+      </w:r>
+    </w:p>
+    <w:p>
+      <w:pPr>
+        <w:rPr>
+          <w:sz w:val="30"/>
+          <w:szCs w:val="30"/>
+        </w:rPr>
+      </w:pPr>
+      <w:r>
+        <w:rPr>
+          <w:sz w:val="30"/>
+          <w:szCs w:val="30"/>
+        </w:rPr>
+        <w:t>Enter res:-104.961</w:t>
+      </w:r>
+    </w:p>
+    <w:p>
+      <w:pPr>
+        <w:rPr>
+          <w:sz w:val="30"/>
+          <w:szCs w:val="30"/>
+        </w:rPr>
+      </w:pPr>
+    </w:p>
+    <w:p>
+      <w:pPr>
+        <w:rPr>
+          <w:sz w:val="30"/>
+          <w:szCs w:val="30"/>
+        </w:rPr>
+      </w:pPr>
+      <w:r>
+        <w:rPr>
+          <w:sz w:val="30"/>
+          <w:szCs w:val="30"/>
+        </w:rPr>
+        <w:t>Test Case: 4</w:t>
+      </w:r>
+    </w:p>
+    <w:p>
+      <w:pPr>
+        <w:rPr>
+          <w:sz w:val="30"/>
+          <w:szCs w:val="30"/>
+        </w:rPr>
+      </w:pPr>
+      <w:r>
+        <w:rPr>
+          <w:sz w:val="30"/>
+          <w:szCs w:val="30"/>
+        </w:rPr>
+        <w:t>Enter x:7</w:t>
+      </w:r>
+    </w:p>
+    <w:p>
+      <w:pPr>
+        <w:rPr>
+          <w:sz w:val="30"/>
+          <w:szCs w:val="30"/>
+        </w:rPr>
+      </w:pPr>
+      <w:r>
+        <w:rPr>
+          <w:sz w:val="30"/>
+          <w:szCs w:val="30"/>
+        </w:rPr>
+        <w:t>Enter y:2</w:t>
+      </w:r>
+    </w:p>
+    <w:p>
+      <w:pPr>
+        <w:rPr>
+          <w:sz w:val="30"/>
+          <w:szCs w:val="30"/>
+        </w:rPr>
+      </w:pPr>
+      <w:r>
+        <w:rPr>
+          <w:sz w:val="30"/>
+          <w:szCs w:val="30"/>
+        </w:rPr>
+        <w:t>Enter z:1</w:t>
+      </w:r>
+    </w:p>
+    <w:p>
+      <w:pPr>
+        <w:rPr>
+          <w:sz w:val="30"/>
+          <w:szCs w:val="30"/>
+        </w:rPr>
+      </w:pPr>
+      <w:r>
+        <w:rPr>
+          <w:sz w:val="30"/>
+          <w:szCs w:val="30"/>
+        </w:rPr>
+        <w:t>Enter res:52.174</w:t>
+      </w:r>
+    </w:p>
+    <w:p>
+      <w:pPr>
+        <w:rPr>
+          <w:sz w:val="30"/>
+          <w:szCs w:val="30"/>
+        </w:rPr>
+      </w:pPr>
+    </w:p>
+    <w:p>
+      <w:pPr>
+        <w:rPr>
+          <w:sz w:val="30"/>
+          <w:szCs w:val="30"/>
+        </w:rPr>
+      </w:pPr>
+      <w:r>
+        <w:rPr>
+          <w:sz w:val="30"/>
+          <w:szCs w:val="30"/>
+        </w:rPr>
+        <w:t>Test Case: 5</w:t>
+      </w:r>
+    </w:p>
+    <w:p>
+      <w:pPr>
+        <w:rPr>
+          <w:sz w:val="30"/>
+          <w:szCs w:val="30"/>
+        </w:rPr>
+      </w:pPr>
+      <w:r>
+        <w:rPr>
+          <w:sz w:val="30"/>
+          <w:szCs w:val="30"/>
+        </w:rPr>
+        <w:t>Enter x:6</w:t>
+      </w:r>
+    </w:p>
+    <w:p>
+      <w:pPr>
+        <w:rPr>
+          <w:sz w:val="30"/>
+          <w:szCs w:val="30"/>
+        </w:rPr>
+      </w:pPr>
+      <w:r>
+        <w:rPr>
+          <w:sz w:val="30"/>
+          <w:szCs w:val="30"/>
+        </w:rPr>
+        <w:t>Enter y:3</w:t>
+      </w:r>
+    </w:p>
+    <w:p>
+      <w:pPr>
+        <w:rPr>
+          <w:sz w:val="30"/>
+          <w:szCs w:val="30"/>
+        </w:rPr>
+      </w:pPr>
+      <w:r>
+        <w:rPr>
+          <w:sz w:val="30"/>
+          <w:szCs w:val="30"/>
+        </w:rPr>
+        <w:t>Enter z:3</w:t>
+      </w:r>
+    </w:p>
+    <w:p>
+      <w:pPr>
+        <w:rPr>
+          <w:sz w:val="30"/>
+          <w:szCs w:val="30"/>
+        </w:rPr>
+      </w:pPr>
+      <w:r>
+        <w:rPr>
+          <w:sz w:val="30"/>
+          <w:szCs w:val="30"/>
+        </w:rPr>
+        <w:t>Enter res:35.9418</w:t>
+      </w:r>
+    </w:p>
+    <w:p>
+      <w:pPr>
+        <w:rPr>
+          <w:sz w:val="30"/>
+          <w:szCs w:val="30"/>
+        </w:rPr>
+      </w:pPr>
+    </w:p>
+    <w:p>
+      <w:pPr>
+        <w:rPr>
+          <w:sz w:val="30"/>
+          <w:szCs w:val="30"/>
+        </w:rPr>
+      </w:pPr>
+      <w:r>
+        <w:rPr>
+          <w:sz w:val="30"/>
+          <w:szCs w:val="30"/>
+          <w:lang w:val="en-US"/>
+        </w:rPr>
+        <w:t xml:space="preserve">1: </w:t>
+      </w:r>
+      <w:r>
+        <w:rPr>
+          <w:sz w:val="30"/>
+          <w:szCs w:val="30"/>
+        </w:rPr>
+        <w:t>PASSED</w:t>
+      </w:r>
+    </w:p>
+    <w:p>
+      <w:pPr>
+        <w:rPr>
+          <w:sz w:val="30"/>
+          <w:szCs w:val="30"/>
+        </w:rPr>
+      </w:pPr>
+      <w:r>
+        <w:rPr>
+          <w:sz w:val="30"/>
+          <w:szCs w:val="30"/>
+          <w:lang w:val="en-US"/>
+        </w:rPr>
+        <w:t xml:space="preserve">2: </w:t>
+      </w:r>
+      <w:r>
+        <w:rPr>
+          <w:sz w:val="30"/>
+          <w:szCs w:val="30"/>
+        </w:rPr>
+        <w:t>PASSED</w:t>
+      </w:r>
+    </w:p>
+    <w:p>
+      <w:pPr>
+        <w:rPr>
+          <w:sz w:val="30"/>
+          <w:szCs w:val="30"/>
+        </w:rPr>
+      </w:pPr>
+      <w:r>
+        <w:rPr>
+          <w:sz w:val="30"/>
+          <w:szCs w:val="30"/>
+          <w:lang w:val="en-US"/>
+        </w:rPr>
+        <w:t xml:space="preserve">3: </w:t>
+      </w:r>
+      <w:r>
+        <w:rPr>
+          <w:sz w:val="30"/>
+          <w:szCs w:val="30"/>
+        </w:rPr>
+        <w:t>PASSED</w:t>
+      </w:r>
+    </w:p>
+    <w:p>
+      <w:pPr>
+        <w:rPr>
+          <w:sz w:val="30"/>
+          <w:szCs w:val="30"/>
+        </w:rPr>
+      </w:pPr>
+      <w:r>
+        <w:rPr>
+          <w:sz w:val="30"/>
+          <w:szCs w:val="30"/>
+          <w:lang w:val="en-US"/>
+        </w:rPr>
+        <w:t xml:space="preserve">4: </w:t>
+      </w:r>
+      <w:r>
+        <w:rPr>
+          <w:sz w:val="30"/>
+          <w:szCs w:val="30"/>
+        </w:rPr>
+        <w:t>PASSED</w:t>
+      </w:r>
+    </w:p>
+    <w:p>
+      <w:pPr>
+        <w:rPr>
+          <w:sz w:val="30"/>
+          <w:szCs w:val="30"/>
+        </w:rPr>
+      </w:pPr>
+      <w:r>
+        <w:rPr>
+          <w:sz w:val="30"/>
+          <w:szCs w:val="30"/>
+          <w:lang w:val="en-US"/>
+        </w:rPr>
+        <w:t xml:space="preserve">5: </w:t>
+      </w:r>
+      <w:r>
+        <w:rPr>
+          <w:sz w:val="30"/>
+          <w:szCs w:val="30"/>
+        </w:rPr>
+        <w:t>PASSED</w:t>
+      </w:r>
     </w:p>
     <w:p/>
     <w:p/>
@@ -2361,1057 +2470,19 @@
     <w:p/>
     <w:p/>
     <w:p/>
-    <w:p/>
-    <w:p/>
-    <w:tbl>
-      <w:tblPr>
-        <w:tblpPr w:leftFromText="180" w:rightFromText="180" w:vertAnchor="page" w:horzAnchor="margin" w:tblpXSpec="center" w:tblpY="6372"/>
-        <w:tblW w:w="10508" w:type="dxa"/>
-        <w:tblBorders>
-          <w:top w:val="single" w:sz="18" w:space="0" w:color="999999"/>
-          <w:left w:val="single" w:sz="18" w:space="0" w:color="999999"/>
-          <w:bottom w:val="single" w:sz="18" w:space="0" w:color="999999"/>
-          <w:right w:val="single" w:sz="18" w:space="0" w:color="999999"/>
-          <w:insideH w:val="single" w:sz="18" w:space="0" w:color="999999"/>
-          <w:insideV w:val="single" w:sz="18" w:space="0" w:color="999999"/>
-        </w:tblBorders>
-        <w:tblLook w:val="01E0" w:firstRow="1" w:lastRow="1" w:firstColumn="1" w:lastColumn="1" w:noHBand="0" w:noVBand="0"/>
-      </w:tblPr>
-      <w:tblGrid>
-        <w:gridCol w:w="819"/>
-        <w:gridCol w:w="4202"/>
-        <w:gridCol w:w="4013"/>
-        <w:gridCol w:w="1474"/>
-      </w:tblGrid>
-      <w:tr>
-        <w:trPr>
-          <w:trHeight w:val="1844"/>
-        </w:trPr>
-        <w:tc>
-          <w:tcPr>
-            <w:tcW w:w="819" w:type="dxa"/>
-            <w:shd w:val="clear" w:color="auto" w:fill="F3F3F3"/>
-            <w:vAlign w:val="center"/>
-          </w:tcPr>
-          <w:p>
-            <w:pPr>
-              <w:jc w:val="center"/>
-            </w:pPr>
-            <w:r>
-              <w:t>Ід-р</w:t>
-            </w:r>
-            <w:r>
-              <w:t xml:space="preserve"> тест-кейса / </w:t>
-            </w:r>
-            <w:r>
-              <w:rPr>
-                <w:rFonts w:ascii="Arial" w:hAnsi="Arial" w:cs="Arial"/>
-                <w:sz w:val="22"/>
-                <w:szCs w:val="22"/>
-              </w:rPr>
-              <w:t>Test Case ID</w:t>
-            </w:r>
-          </w:p>
-        </w:tc>
-        <w:tc>
-          <w:tcPr>
-            <w:tcW w:w="4202" w:type="dxa"/>
-            <w:shd w:val="clear" w:color="auto" w:fill="F3F3F3"/>
-            <w:vAlign w:val="center"/>
-          </w:tcPr>
-          <w:p>
-            <w:pPr>
-              <w:jc w:val="center"/>
-              <w:rPr>
-                <w:rFonts w:ascii="Arial" w:hAnsi="Arial" w:cs="Arial"/>
-              </w:rPr>
-            </w:pPr>
-            <w:r>
-              <w:t>Дії</w:t>
-            </w:r>
-            <w:r>
-              <w:t xml:space="preserve"> (кроки) </w:t>
-            </w:r>
-            <w:r>
-              <w:rPr>
-                <w:rFonts w:ascii="Arial" w:hAnsi="Arial" w:cs="Arial"/>
-              </w:rPr>
-              <w:t xml:space="preserve">/ </w:t>
-            </w:r>
-          </w:p>
-          <w:p>
-            <w:pPr>
-              <w:jc w:val="center"/>
-              <w:rPr>
-                <w:rFonts w:ascii="Arial" w:hAnsi="Arial" w:cs="Arial"/>
-                <w:sz w:val="22"/>
-                <w:szCs w:val="22"/>
-              </w:rPr>
-            </w:pPr>
-            <w:r>
-              <w:rPr>
-                <w:rFonts w:ascii="Arial" w:hAnsi="Arial" w:cs="Arial"/>
-                <w:sz w:val="22"/>
-                <w:szCs w:val="22"/>
-              </w:rPr>
-              <w:t xml:space="preserve">Action </w:t>
-            </w:r>
-          </w:p>
-          <w:p>
-            <w:pPr>
-              <w:jc w:val="center"/>
-              <w:rPr>
-                <w:rFonts w:ascii="Georgia" w:hAnsi="Georgia"/>
-                <w:b/>
-                <w:bCs/>
-                <w:color w:val="2A2A2A"/>
-                <w:sz w:val="22"/>
-                <w:szCs w:val="22"/>
-              </w:rPr>
-            </w:pPr>
-            <w:r>
-              <w:rPr>
-                <w:rFonts w:ascii="Arial" w:hAnsi="Arial" w:cs="Arial"/>
-                <w:sz w:val="22"/>
-                <w:szCs w:val="22"/>
-              </w:rPr>
-              <w:t>(Test Step</w:t>
-            </w:r>
-            <w:r>
-              <w:rPr>
-                <w:rFonts w:ascii="Arial" w:hAnsi="Arial" w:cs="Arial"/>
-                <w:sz w:val="22"/>
-                <w:szCs w:val="22"/>
-                <w:lang w:val="en-US"/>
-              </w:rPr>
-              <w:t>s</w:t>
-            </w:r>
-            <w:r>
-              <w:rPr>
-                <w:rFonts w:ascii="Arial" w:hAnsi="Arial" w:cs="Arial"/>
-                <w:sz w:val="22"/>
-                <w:szCs w:val="22"/>
-              </w:rPr>
-              <w:t>)</w:t>
-            </w:r>
-          </w:p>
-        </w:tc>
-        <w:tc>
-          <w:tcPr>
-            <w:tcW w:w="4013" w:type="dxa"/>
-            <w:shd w:val="clear" w:color="auto" w:fill="F3F3F3"/>
-            <w:vAlign w:val="center"/>
-          </w:tcPr>
-          <w:p>
-            <w:pPr>
-              <w:jc w:val="center"/>
-            </w:pPr>
-            <w:r>
-              <w:t xml:space="preserve">Очікуваний </w:t>
-            </w:r>
-          </w:p>
-          <w:p>
-            <w:pPr>
-              <w:jc w:val="center"/>
-              <w:rPr>
-                <w:sz w:val="22"/>
-                <w:szCs w:val="22"/>
-              </w:rPr>
-            </w:pPr>
-            <w:r>
-              <w:rPr>
-                <w:sz w:val="22"/>
-                <w:szCs w:val="22"/>
-              </w:rPr>
-              <w:t xml:space="preserve">результат / </w:t>
-            </w:r>
-          </w:p>
-          <w:p>
-            <w:pPr>
-              <w:jc w:val="center"/>
-            </w:pPr>
-            <w:r>
-              <w:rPr>
-                <w:rFonts w:ascii="Arial" w:hAnsi="Arial" w:cs="Arial"/>
-                <w:sz w:val="22"/>
-                <w:szCs w:val="22"/>
-              </w:rPr>
-              <w:t>Expected Result</w:t>
-            </w:r>
-          </w:p>
-        </w:tc>
-        <w:tc>
-          <w:tcPr>
-            <w:tcW w:w="1474" w:type="dxa"/>
-            <w:shd w:val="clear" w:color="auto" w:fill="F3F3F3"/>
-            <w:vAlign w:val="center"/>
-          </w:tcPr>
-          <w:p>
-            <w:pPr>
-              <w:ind w:left="-57" w:right="-57"/>
-              <w:jc w:val="center"/>
-              <w:rPr>
-                <w:rFonts w:ascii="Arial" w:hAnsi="Arial" w:cs="Arial"/>
-              </w:rPr>
-            </w:pPr>
-            <w:r>
-              <w:t xml:space="preserve">Результат тестування </w:t>
-            </w:r>
-            <w:r>
-              <w:rPr>
-                <w:sz w:val="14"/>
-                <w:szCs w:val="14"/>
-              </w:rPr>
-              <w:t>(пройшов/не вдалося/ заблокований) /</w:t>
-            </w:r>
-            <w:r>
-              <w:rPr>
-                <w:rFonts w:ascii="Arial" w:hAnsi="Arial" w:cs="Arial"/>
-              </w:rPr>
-              <w:t xml:space="preserve"> </w:t>
-            </w:r>
-          </w:p>
-          <w:p>
-            <w:pPr>
-              <w:ind w:left="-57" w:right="-57"/>
-              <w:jc w:val="center"/>
-              <w:rPr>
-                <w:sz w:val="22"/>
-                <w:szCs w:val="22"/>
-              </w:rPr>
-            </w:pPr>
-            <w:r>
-              <w:rPr>
-                <w:rFonts w:ascii="Arial" w:hAnsi="Arial" w:cs="Arial"/>
-                <w:sz w:val="22"/>
-                <w:szCs w:val="22"/>
-              </w:rPr>
-              <w:t>Test Result</w:t>
-            </w:r>
-            <w:r>
-              <w:rPr>
-                <w:rFonts w:ascii="Arial" w:hAnsi="Arial" w:cs="Arial"/>
-                <w:sz w:val="22"/>
-                <w:szCs w:val="22"/>
-              </w:rPr>
-              <w:br/>
-            </w:r>
-            <w:r>
-              <w:rPr>
-                <w:rFonts w:ascii="Arial" w:hAnsi="Arial" w:cs="Arial"/>
-                <w:sz w:val="20"/>
-                <w:szCs w:val="20"/>
-              </w:rPr>
-              <w:t>(passed/failed/ blocked)</w:t>
-            </w:r>
-          </w:p>
-        </w:tc>
-      </w:tr>
-      <w:tr>
-        <w:trPr>
-          <w:trHeight w:val="1171"/>
-        </w:trPr>
-        <w:tc>
-          <w:tcPr>
-            <w:tcW w:w="819" w:type="dxa"/>
-            <w:vAlign w:val="center"/>
-          </w:tcPr>
-          <w:p>
-            <w:pPr>
-              <w:rPr>
-                <w:rFonts w:ascii="Arial Narrow" w:hAnsi="Arial Narrow" w:cs="Arial"/>
-                <w:szCs w:val="16"/>
-                <w:lang w:val="en-US"/>
-              </w:rPr>
-            </w:pPr>
-            <w:r>
-              <w:rPr>
-                <w:rFonts w:ascii="Arial Narrow" w:hAnsi="Arial Narrow" w:cs="Arial"/>
-                <w:szCs w:val="16"/>
-                <w:lang w:val="en-US"/>
-              </w:rPr>
-              <w:t>8.1.</w:t>
-            </w:r>
-            <w:r>
-              <w:rPr>
-                <w:rFonts w:ascii="Arial Narrow" w:hAnsi="Arial Narrow" w:cs="Arial"/>
-                <w:szCs w:val="16"/>
-                <w:lang w:val="en-US"/>
-              </w:rPr>
-              <w:t>A</w:t>
-            </w:r>
-          </w:p>
-        </w:tc>
-        <w:tc>
-          <w:tcPr>
-            <w:tcW w:w="4202" w:type="dxa"/>
-            <w:vAlign w:val="center"/>
-          </w:tcPr>
-          <w:p>
-            <w:pPr>
-              <w:rPr>
-                <w:rFonts w:ascii="Arial Narrow" w:hAnsi="Arial Narrow" w:cs="Arial"/>
-                <w:szCs w:val="16"/>
-              </w:rPr>
-            </w:pPr>
-            <w:r>
-              <w:rPr>
-                <w:rFonts w:ascii="Arial Narrow" w:hAnsi="Arial Narrow" w:cs="Arial"/>
-                <w:szCs w:val="16"/>
-              </w:rPr>
-              <w:t>Вхідні дані:</w:t>
-            </w:r>
-          </w:p>
-          <w:p>
-            <w:pPr>
-              <w:rPr>
-                <w:rFonts w:ascii="Arial Narrow" w:hAnsi="Arial Narrow" w:cs="Arial"/>
-                <w:szCs w:val="16"/>
-                <w:lang w:val="en-US"/>
-              </w:rPr>
-            </w:pPr>
-            <w:r>
-              <w:rPr>
-                <w:rFonts w:ascii="Arial Narrow" w:hAnsi="Arial Narrow" w:cs="Arial"/>
-                <w:szCs w:val="16"/>
-                <w:lang w:val="en-US"/>
-              </w:rPr>
-              <w:t>X = 5</w:t>
-            </w:r>
-          </w:p>
-          <w:p>
-            <w:pPr>
-              <w:rPr>
-                <w:rFonts w:ascii="Arial Narrow" w:hAnsi="Arial Narrow" w:cs="Arial"/>
-                <w:szCs w:val="16"/>
-                <w:lang w:val="en-US"/>
-              </w:rPr>
-            </w:pPr>
-            <w:r>
-              <w:rPr>
-                <w:rFonts w:ascii="Arial Narrow" w:hAnsi="Arial Narrow" w:cs="Arial"/>
-                <w:szCs w:val="16"/>
-                <w:lang w:val="en-US"/>
-              </w:rPr>
-              <w:t>Y = 3</w:t>
-            </w:r>
-          </w:p>
-          <w:p>
-            <w:pPr>
-              <w:rPr>
-                <w:rFonts w:ascii="Arial Narrow" w:hAnsi="Arial Narrow" w:cs="Arial"/>
-                <w:szCs w:val="16"/>
-                <w:lang w:val="en-US"/>
-              </w:rPr>
-            </w:pPr>
-            <w:r>
-              <w:rPr>
-                <w:rFonts w:ascii="Arial Narrow" w:hAnsi="Arial Narrow" w:cs="Arial"/>
-                <w:szCs w:val="16"/>
-                <w:lang w:val="en-US"/>
-              </w:rPr>
-              <w:t>Z =1</w:t>
-            </w:r>
-          </w:p>
-        </w:tc>
-        <w:tc>
-          <w:tcPr>
-            <w:tcW w:w="4013" w:type="dxa"/>
-            <w:vAlign w:val="center"/>
-          </w:tcPr>
-          <w:p>
-            <w:pPr>
-              <w:rPr>
-                <w:rFonts w:ascii="Arial Narrow" w:hAnsi="Arial Narrow" w:cs="Arial"/>
-                <w:szCs w:val="16"/>
-                <w:lang w:val="en-US"/>
-              </w:rPr>
-            </w:pPr>
-            <w:r>
-              <w:rPr>
-                <w:rFonts w:ascii="Arial Narrow" w:hAnsi="Arial Narrow" w:cs="Arial"/>
-                <w:szCs w:val="16"/>
-                <w:lang w:val="en-US"/>
-              </w:rPr>
-              <w:t>S = 13.4874</w:t>
-            </w:r>
-          </w:p>
-        </w:tc>
-        <w:tc>
-          <w:tcPr>
-            <w:tcW w:w="1474" w:type="dxa"/>
-            <w:shd w:val="clear" w:color="auto" w:fill="auto"/>
-            <w:vAlign w:val="center"/>
-          </w:tcPr>
-          <w:p>
-            <w:pPr>
-              <w:rPr>
-                <w:rFonts w:ascii="Arial Narrow" w:hAnsi="Arial Narrow" w:cs="Arial"/>
-                <w:szCs w:val="16"/>
-                <w:lang w:val="en-US"/>
-              </w:rPr>
-            </w:pPr>
-            <w:r>
-              <w:rPr>
-                <w:rFonts w:ascii="Arial Narrow" w:hAnsi="Arial Narrow" w:cs="Arial"/>
-                <w:szCs w:val="16"/>
-                <w:lang w:val="en-US"/>
-              </w:rPr>
-              <w:t>PASSED</w:t>
-            </w:r>
-          </w:p>
-        </w:tc>
-      </w:tr>
-      <w:tr>
-        <w:trPr>
-          <w:trHeight w:val="1171"/>
-        </w:trPr>
-        <w:tc>
-          <w:tcPr>
-            <w:tcW w:w="819" w:type="dxa"/>
-            <w:vAlign w:val="center"/>
-          </w:tcPr>
-          <w:p>
-            <w:pPr>
-              <w:rPr>
-                <w:rFonts w:ascii="Arial Narrow" w:hAnsi="Arial Narrow" w:cs="Arial"/>
-                <w:szCs w:val="16"/>
-                <w:lang w:val="en-US"/>
-              </w:rPr>
-            </w:pPr>
-            <w:r>
-              <w:rPr>
-                <w:rFonts w:ascii="Arial Narrow" w:hAnsi="Arial Narrow" w:cs="Arial"/>
-                <w:szCs w:val="16"/>
-                <w:lang w:val="en-US"/>
-              </w:rPr>
-              <w:t>8.</w:t>
-            </w:r>
-            <w:r>
-              <w:rPr>
-                <w:rFonts w:ascii="Arial Narrow" w:hAnsi="Arial Narrow" w:cs="Arial"/>
-                <w:szCs w:val="16"/>
-                <w:lang w:val="en-US"/>
-              </w:rPr>
-              <w:t>1.B</w:t>
-            </w:r>
-          </w:p>
-        </w:tc>
-        <w:tc>
-          <w:tcPr>
-            <w:tcW w:w="4202" w:type="dxa"/>
-            <w:vAlign w:val="center"/>
-          </w:tcPr>
-          <w:p>
-            <w:pPr>
-              <w:rPr>
-                <w:rFonts w:ascii="Arial Narrow" w:hAnsi="Arial Narrow" w:cs="Arial"/>
-                <w:szCs w:val="16"/>
-              </w:rPr>
-            </w:pPr>
-            <w:r>
-              <w:rPr>
-                <w:rFonts w:ascii="Arial Narrow" w:hAnsi="Arial Narrow" w:cs="Arial"/>
-                <w:szCs w:val="16"/>
-              </w:rPr>
-              <w:t>Вхідні дані:</w:t>
-            </w:r>
-          </w:p>
-          <w:p>
-            <w:pPr>
-              <w:rPr>
-                <w:rFonts w:ascii="Arial Narrow" w:hAnsi="Arial Narrow" w:cs="Arial"/>
-                <w:szCs w:val="16"/>
-                <w:lang w:val="en-US"/>
-              </w:rPr>
-            </w:pPr>
-            <w:r>
-              <w:rPr>
-                <w:rFonts w:ascii="Arial Narrow" w:hAnsi="Arial Narrow" w:cs="Arial"/>
-                <w:szCs w:val="16"/>
-                <w:lang w:val="en-US"/>
-              </w:rPr>
-              <w:t>X = 6</w:t>
-            </w:r>
-          </w:p>
-          <w:p>
-            <w:pPr>
-              <w:rPr>
-                <w:rFonts w:ascii="Arial Narrow" w:hAnsi="Arial Narrow" w:cs="Arial"/>
-                <w:szCs w:val="16"/>
-                <w:lang w:val="en-US"/>
-              </w:rPr>
-            </w:pPr>
-            <w:r>
-              <w:rPr>
-                <w:rFonts w:ascii="Arial Narrow" w:hAnsi="Arial Narrow" w:cs="Arial"/>
-                <w:szCs w:val="16"/>
-                <w:lang w:val="en-US"/>
-              </w:rPr>
-              <w:t>Y = 2</w:t>
-            </w:r>
-          </w:p>
-          <w:p>
-            <w:pPr>
-              <w:rPr>
-                <w:rFonts w:ascii="Arial Narrow" w:hAnsi="Arial Narrow" w:cs="Arial"/>
-                <w:szCs w:val="16"/>
-                <w:lang w:val="en-US"/>
-              </w:rPr>
-            </w:pPr>
-            <w:r>
-              <w:rPr>
-                <w:rFonts w:ascii="Arial Narrow" w:hAnsi="Arial Narrow" w:cs="Arial"/>
-                <w:szCs w:val="16"/>
-                <w:lang w:val="en-US"/>
-              </w:rPr>
-              <w:t>Z =7</w:t>
-            </w:r>
-          </w:p>
-          <w:p>
-            <w:pPr>
-              <w:rPr>
-                <w:rFonts w:ascii="Arial Narrow" w:hAnsi="Arial Narrow" w:cs="Arial"/>
-                <w:szCs w:val="16"/>
-                <w:lang w:val="en-US"/>
-              </w:rPr>
-            </w:pPr>
-          </w:p>
-        </w:tc>
-        <w:tc>
-          <w:tcPr>
-            <w:tcW w:w="4013" w:type="dxa"/>
-            <w:vAlign w:val="center"/>
-          </w:tcPr>
-          <w:p>
-            <w:pPr>
-              <w:rPr>
-                <w:rFonts w:ascii="Arial Narrow" w:hAnsi="Arial Narrow" w:cs="Arial"/>
-                <w:szCs w:val="16"/>
-                <w:lang w:val="en-US"/>
-              </w:rPr>
-            </w:pPr>
-            <w:r>
-              <w:rPr>
-                <w:rFonts w:ascii="Arial Narrow" w:hAnsi="Arial Narrow" w:cs="Arial"/>
-                <w:szCs w:val="16"/>
-                <w:lang w:val="en-US"/>
-              </w:rPr>
-              <w:t>S =35.8012</w:t>
-            </w:r>
-          </w:p>
-        </w:tc>
-        <w:tc>
-          <w:tcPr>
-            <w:tcW w:w="1474" w:type="dxa"/>
-            <w:shd w:val="clear" w:color="auto" w:fill="auto"/>
-            <w:vAlign w:val="center"/>
-          </w:tcPr>
-          <w:p>
-            <w:pPr>
-              <w:rPr>
-                <w:rFonts w:ascii="Arial Narrow" w:hAnsi="Arial Narrow" w:cs="Arial"/>
-                <w:szCs w:val="16"/>
-                <w:lang w:val="en-US"/>
-              </w:rPr>
-            </w:pPr>
-            <w:r>
-              <w:rPr>
-                <w:rFonts w:ascii="Arial Narrow" w:hAnsi="Arial Narrow" w:cs="Arial"/>
-                <w:szCs w:val="16"/>
-                <w:lang w:val="en-US"/>
-              </w:rPr>
-              <w:t>PASSED</w:t>
-            </w:r>
-          </w:p>
-        </w:tc>
-      </w:tr>
-      <w:tr>
-        <w:trPr>
-          <w:trHeight w:val="1171"/>
-        </w:trPr>
-        <w:tc>
-          <w:tcPr>
-            <w:tcW w:w="819" w:type="dxa"/>
-            <w:vAlign w:val="center"/>
-          </w:tcPr>
-          <w:p>
-            <w:pPr>
-              <w:rPr>
-                <w:rFonts w:ascii="Arial Narrow" w:hAnsi="Arial Narrow" w:cs="Arial"/>
-                <w:szCs w:val="16"/>
-                <w:lang w:val="en-US"/>
-              </w:rPr>
-            </w:pPr>
-            <w:r>
-              <w:rPr>
-                <w:rFonts w:ascii="Arial Narrow" w:hAnsi="Arial Narrow" w:cs="Arial"/>
-                <w:szCs w:val="16"/>
-                <w:lang w:val="en-US"/>
-              </w:rPr>
-              <w:t>8.</w:t>
-            </w:r>
-            <w:r>
-              <w:rPr>
-                <w:rFonts w:ascii="Arial Narrow" w:hAnsi="Arial Narrow" w:cs="Arial"/>
-                <w:szCs w:val="16"/>
-                <w:lang w:val="en-US"/>
-              </w:rPr>
-              <w:t>1.C</w:t>
-            </w:r>
-          </w:p>
-        </w:tc>
-        <w:tc>
-          <w:tcPr>
-            <w:tcW w:w="4202" w:type="dxa"/>
-            <w:vAlign w:val="center"/>
-          </w:tcPr>
-          <w:p>
-            <w:pPr>
-              <w:rPr>
-                <w:rFonts w:ascii="Arial Narrow" w:hAnsi="Arial Narrow" w:cs="Arial"/>
-                <w:szCs w:val="16"/>
-              </w:rPr>
-            </w:pPr>
-            <w:r>
-              <w:rPr>
-                <w:rFonts w:ascii="Arial Narrow" w:hAnsi="Arial Narrow" w:cs="Arial"/>
-                <w:szCs w:val="16"/>
-              </w:rPr>
-              <w:t>Вхідні дані:</w:t>
-            </w:r>
-          </w:p>
-          <w:p>
-            <w:pPr>
-              <w:rPr>
-                <w:rFonts w:ascii="Arial Narrow" w:hAnsi="Arial Narrow" w:cs="Arial"/>
-                <w:szCs w:val="16"/>
-                <w:lang w:val="en-US"/>
-              </w:rPr>
-            </w:pPr>
-            <w:r>
-              <w:rPr>
-                <w:rFonts w:ascii="Arial Narrow" w:hAnsi="Arial Narrow" w:cs="Arial"/>
-                <w:szCs w:val="16"/>
-                <w:lang w:val="en-US"/>
-              </w:rPr>
-              <w:t>X = 3</w:t>
-            </w:r>
-          </w:p>
-          <w:p>
-            <w:pPr>
-              <w:rPr>
-                <w:rFonts w:ascii="Arial Narrow" w:hAnsi="Arial Narrow" w:cs="Arial"/>
-                <w:szCs w:val="16"/>
-                <w:lang w:val="en-US"/>
-              </w:rPr>
-            </w:pPr>
-            <w:r>
-              <w:rPr>
-                <w:rFonts w:ascii="Arial Narrow" w:hAnsi="Arial Narrow" w:cs="Arial"/>
-                <w:szCs w:val="16"/>
-                <w:lang w:val="en-US"/>
-              </w:rPr>
-              <w:t>Y = 5</w:t>
-            </w:r>
-          </w:p>
-          <w:p>
-            <w:pPr>
-              <w:rPr>
-                <w:rFonts w:ascii="Arial Narrow" w:hAnsi="Arial Narrow" w:cs="Arial"/>
-                <w:szCs w:val="16"/>
-                <w:lang w:val="en-US"/>
-              </w:rPr>
-            </w:pPr>
-            <w:r>
-              <w:rPr>
-                <w:rFonts w:ascii="Arial Narrow" w:hAnsi="Arial Narrow" w:cs="Arial"/>
-                <w:szCs w:val="16"/>
-                <w:lang w:val="en-US"/>
-              </w:rPr>
-              <w:t>Z = 1</w:t>
-            </w:r>
-          </w:p>
-        </w:tc>
-        <w:tc>
-          <w:tcPr>
-            <w:tcW w:w="4013" w:type="dxa"/>
-            <w:vAlign w:val="center"/>
-          </w:tcPr>
-          <w:p>
-            <w:pPr>
-              <w:rPr>
-                <w:rFonts w:ascii="Arial Narrow" w:hAnsi="Arial Narrow" w:cs="Arial"/>
-                <w:szCs w:val="16"/>
-                <w:lang w:val="en-US"/>
-              </w:rPr>
-            </w:pPr>
-            <w:r>
-              <w:rPr>
-                <w:rFonts w:ascii="Arial Narrow" w:hAnsi="Arial Narrow" w:cs="Arial"/>
-                <w:szCs w:val="16"/>
-                <w:lang w:val="en-US"/>
-              </w:rPr>
-              <w:t>S = -104.961</w:t>
-            </w:r>
-          </w:p>
-        </w:tc>
-        <w:tc>
-          <w:tcPr>
-            <w:tcW w:w="1474" w:type="dxa"/>
-            <w:shd w:val="clear" w:color="auto" w:fill="auto"/>
-            <w:vAlign w:val="center"/>
-          </w:tcPr>
-          <w:p>
-            <w:pPr>
-              <w:rPr>
-                <w:rFonts w:ascii="Arial Narrow" w:hAnsi="Arial Narrow" w:cs="Arial"/>
-                <w:szCs w:val="16"/>
-                <w:lang w:val="en-US"/>
-              </w:rPr>
-            </w:pPr>
-            <w:r>
-              <w:rPr>
-                <w:rFonts w:ascii="Arial Narrow" w:hAnsi="Arial Narrow" w:cs="Arial"/>
-                <w:szCs w:val="16"/>
-                <w:lang w:val="en-US"/>
-              </w:rPr>
-              <w:t>PASSED</w:t>
-            </w:r>
-          </w:p>
-        </w:tc>
-      </w:tr>
-      <w:tr>
-        <w:trPr>
-          <w:trHeight w:val="1171"/>
-        </w:trPr>
-        <w:tc>
-          <w:tcPr>
-            <w:tcW w:w="819" w:type="dxa"/>
-            <w:vAlign w:val="center"/>
-          </w:tcPr>
-          <w:p>
-            <w:pPr>
-              <w:rPr>
-                <w:rFonts w:ascii="Arial Narrow" w:hAnsi="Arial Narrow" w:cs="Arial"/>
-                <w:szCs w:val="16"/>
-                <w:lang w:val="en-US"/>
-              </w:rPr>
-            </w:pPr>
-            <w:r>
-              <w:rPr>
-                <w:rFonts w:ascii="Arial Narrow" w:hAnsi="Arial Narrow" w:cs="Arial"/>
-                <w:szCs w:val="16"/>
-                <w:lang w:val="en-US"/>
-              </w:rPr>
-              <w:t>8.</w:t>
-            </w:r>
-            <w:r>
-              <w:rPr>
-                <w:rFonts w:ascii="Arial Narrow" w:hAnsi="Arial Narrow" w:cs="Arial"/>
-                <w:szCs w:val="16"/>
-                <w:lang w:val="en-US"/>
-              </w:rPr>
-              <w:t>1.D</w:t>
-            </w:r>
-          </w:p>
-        </w:tc>
-        <w:tc>
-          <w:tcPr>
-            <w:tcW w:w="4202" w:type="dxa"/>
-            <w:vAlign w:val="center"/>
-          </w:tcPr>
-          <w:p>
-            <w:pPr>
-              <w:rPr>
-                <w:rFonts w:ascii="Arial Narrow" w:hAnsi="Arial Narrow" w:cs="Arial"/>
-                <w:szCs w:val="16"/>
-              </w:rPr>
-            </w:pPr>
-            <w:r>
-              <w:rPr>
-                <w:rFonts w:ascii="Arial Narrow" w:hAnsi="Arial Narrow" w:cs="Arial"/>
-                <w:szCs w:val="16"/>
-              </w:rPr>
-              <w:t>Вхідні дані:</w:t>
-            </w:r>
-          </w:p>
-          <w:p>
-            <w:pPr>
-              <w:rPr>
-                <w:rFonts w:ascii="Arial Narrow" w:hAnsi="Arial Narrow" w:cs="Arial"/>
-                <w:szCs w:val="16"/>
-                <w:lang w:val="en-US"/>
-              </w:rPr>
-            </w:pPr>
-            <w:r>
-              <w:rPr>
-                <w:rFonts w:ascii="Arial Narrow" w:hAnsi="Arial Narrow" w:cs="Arial"/>
-                <w:szCs w:val="16"/>
-                <w:lang w:val="en-US"/>
-              </w:rPr>
-              <w:t>X = 7</w:t>
-            </w:r>
-          </w:p>
-          <w:p>
-            <w:pPr>
-              <w:rPr>
-                <w:rFonts w:ascii="Arial Narrow" w:hAnsi="Arial Narrow" w:cs="Arial"/>
-                <w:szCs w:val="16"/>
-                <w:lang w:val="en-US"/>
-              </w:rPr>
-            </w:pPr>
-            <w:r>
-              <w:rPr>
-                <w:rFonts w:ascii="Arial Narrow" w:hAnsi="Arial Narrow" w:cs="Arial"/>
-                <w:szCs w:val="16"/>
-                <w:lang w:val="en-US"/>
-              </w:rPr>
-              <w:t>Y = 2</w:t>
-            </w:r>
-          </w:p>
-          <w:p>
-            <w:pPr>
-              <w:rPr>
-                <w:rFonts w:ascii="Arial Narrow" w:hAnsi="Arial Narrow" w:cs="Arial"/>
-                <w:szCs w:val="16"/>
-                <w:lang w:val="en-US"/>
-              </w:rPr>
-            </w:pPr>
-            <w:r>
-              <w:rPr>
-                <w:rFonts w:ascii="Arial Narrow" w:hAnsi="Arial Narrow" w:cs="Arial"/>
-                <w:szCs w:val="16"/>
-                <w:lang w:val="en-US"/>
-              </w:rPr>
-              <w:t>Z = 1</w:t>
-            </w:r>
-          </w:p>
-        </w:tc>
-        <w:tc>
-          <w:tcPr>
-            <w:tcW w:w="4013" w:type="dxa"/>
-            <w:vAlign w:val="center"/>
-          </w:tcPr>
-          <w:p>
-            <w:pPr>
-              <w:rPr>
-                <w:rFonts w:ascii="Arial Narrow" w:hAnsi="Arial Narrow" w:cs="Arial"/>
-                <w:szCs w:val="16"/>
-                <w:lang w:val="en-US"/>
-              </w:rPr>
-            </w:pPr>
-            <w:r>
-              <w:rPr>
-                <w:rFonts w:ascii="Arial Narrow" w:hAnsi="Arial Narrow" w:cs="Arial"/>
-                <w:szCs w:val="16"/>
-                <w:lang w:val="en-US"/>
-              </w:rPr>
-              <w:t>S = 52.174</w:t>
-            </w:r>
-          </w:p>
-        </w:tc>
-        <w:tc>
-          <w:tcPr>
-            <w:tcW w:w="1474" w:type="dxa"/>
-            <w:shd w:val="clear" w:color="auto" w:fill="auto"/>
-            <w:vAlign w:val="center"/>
-          </w:tcPr>
-          <w:p>
-            <w:pPr>
-              <w:rPr>
-                <w:rFonts w:ascii="Arial Narrow" w:hAnsi="Arial Narrow" w:cs="Arial"/>
-                <w:szCs w:val="16"/>
-                <w:lang w:val="en-US"/>
-              </w:rPr>
-            </w:pPr>
-            <w:r>
-              <w:rPr>
-                <w:rFonts w:ascii="Arial Narrow" w:hAnsi="Arial Narrow" w:cs="Arial"/>
-                <w:szCs w:val="16"/>
-                <w:lang w:val="en-US"/>
-              </w:rPr>
-              <w:t>PASSED</w:t>
-            </w:r>
-          </w:p>
-        </w:tc>
-      </w:tr>
-      <w:tr>
-        <w:trPr>
-          <w:trHeight w:val="1171"/>
-        </w:trPr>
-        <w:tc>
-          <w:tcPr>
-            <w:tcW w:w="819" w:type="dxa"/>
-            <w:vAlign w:val="center"/>
-          </w:tcPr>
-          <w:p>
-            <w:pPr>
-              <w:rPr>
-                <w:rFonts w:ascii="Arial Narrow" w:hAnsi="Arial Narrow" w:cs="Arial"/>
-                <w:szCs w:val="16"/>
-                <w:lang w:val="en-US"/>
-              </w:rPr>
-            </w:pPr>
-            <w:r>
-              <w:rPr>
-                <w:rFonts w:ascii="Arial Narrow" w:hAnsi="Arial Narrow" w:cs="Arial"/>
-                <w:szCs w:val="16"/>
-                <w:lang w:val="en-US"/>
-              </w:rPr>
-              <w:t>8.</w:t>
-            </w:r>
-            <w:r>
-              <w:rPr>
-                <w:rFonts w:ascii="Arial Narrow" w:hAnsi="Arial Narrow" w:cs="Arial"/>
-                <w:szCs w:val="16"/>
-                <w:lang w:val="en-US"/>
-              </w:rPr>
-              <w:t>1.E</w:t>
-            </w:r>
-          </w:p>
-        </w:tc>
-        <w:tc>
-          <w:tcPr>
-            <w:tcW w:w="4202" w:type="dxa"/>
-            <w:vAlign w:val="center"/>
-          </w:tcPr>
-          <w:p>
-            <w:pPr>
-              <w:rPr>
-                <w:rFonts w:ascii="Arial Narrow" w:hAnsi="Arial Narrow" w:cs="Arial"/>
-                <w:szCs w:val="16"/>
-              </w:rPr>
-            </w:pPr>
-            <w:r>
-              <w:rPr>
-                <w:rFonts w:ascii="Arial Narrow" w:hAnsi="Arial Narrow" w:cs="Arial"/>
-                <w:szCs w:val="16"/>
-              </w:rPr>
-              <w:t>Вхідні дані:</w:t>
-            </w:r>
-          </w:p>
-          <w:p>
-            <w:pPr>
-              <w:rPr>
-                <w:rFonts w:ascii="Arial Narrow" w:hAnsi="Arial Narrow" w:cs="Arial"/>
-                <w:szCs w:val="16"/>
-                <w:lang w:val="en-US"/>
-              </w:rPr>
-            </w:pPr>
-            <w:r>
-              <w:rPr>
-                <w:rFonts w:ascii="Arial Narrow" w:hAnsi="Arial Narrow" w:cs="Arial"/>
-                <w:szCs w:val="16"/>
-                <w:lang w:val="en-US"/>
-              </w:rPr>
-              <w:t>X = 6</w:t>
-            </w:r>
-          </w:p>
-          <w:p>
-            <w:pPr>
-              <w:rPr>
-                <w:rFonts w:ascii="Arial Narrow" w:hAnsi="Arial Narrow" w:cs="Arial"/>
-                <w:szCs w:val="16"/>
-                <w:lang w:val="en-US"/>
-              </w:rPr>
-            </w:pPr>
-            <w:r>
-              <w:rPr>
-                <w:rFonts w:ascii="Arial Narrow" w:hAnsi="Arial Narrow" w:cs="Arial"/>
-                <w:szCs w:val="16"/>
-                <w:lang w:val="en-US"/>
-              </w:rPr>
-              <w:t>Y = 3</w:t>
-            </w:r>
-          </w:p>
-          <w:p>
-            <w:pPr>
-              <w:rPr>
-                <w:rFonts w:ascii="Arial Narrow" w:hAnsi="Arial Narrow" w:cs="Arial"/>
-                <w:szCs w:val="16"/>
-                <w:lang w:val="en-US"/>
-              </w:rPr>
-            </w:pPr>
-            <w:r>
-              <w:rPr>
-                <w:rFonts w:ascii="Arial Narrow" w:hAnsi="Arial Narrow" w:cs="Arial"/>
-                <w:szCs w:val="16"/>
-                <w:lang w:val="en-US"/>
-              </w:rPr>
-              <w:t>Z = 3</w:t>
-            </w:r>
-          </w:p>
-        </w:tc>
-        <w:tc>
-          <w:tcPr>
-            <w:tcW w:w="4013" w:type="dxa"/>
-            <w:vAlign w:val="center"/>
-          </w:tcPr>
-          <w:p>
-            <w:pPr>
-              <w:rPr>
-                <w:rFonts w:ascii="Arial Narrow" w:hAnsi="Arial Narrow" w:cs="Arial"/>
-                <w:szCs w:val="16"/>
-                <w:lang w:val="en-US"/>
-              </w:rPr>
-            </w:pPr>
-            <w:r>
-              <w:rPr>
-                <w:rFonts w:ascii="Arial Narrow" w:hAnsi="Arial Narrow" w:cs="Arial"/>
-                <w:szCs w:val="16"/>
-                <w:lang w:val="en-US"/>
-              </w:rPr>
-              <w:t>S = 35.9418</w:t>
-            </w:r>
-          </w:p>
-        </w:tc>
-        <w:tc>
-          <w:tcPr>
-            <w:tcW w:w="1474" w:type="dxa"/>
-            <w:shd w:val="clear" w:color="auto" w:fill="auto"/>
-            <w:vAlign w:val="center"/>
-          </w:tcPr>
-          <w:p>
-            <w:pPr>
-              <w:rPr>
-                <w:rFonts w:ascii="Arial Narrow" w:hAnsi="Arial Narrow" w:cs="Arial"/>
-                <w:szCs w:val="16"/>
-                <w:lang w:val="en-US"/>
-              </w:rPr>
-            </w:pPr>
-            <w:r>
-              <w:rPr>
-                <w:rFonts w:ascii="Arial Narrow" w:hAnsi="Arial Narrow" w:cs="Arial"/>
-                <w:szCs w:val="16"/>
-                <w:lang w:val="en-US"/>
-              </w:rPr>
-              <w:t>PASSED</w:t>
-            </w:r>
-          </w:p>
-        </w:tc>
-      </w:tr>
-    </w:tbl>
+    <w:p>
+      <w:pPr>
+        <w:tabs>
+          <w:tab w:val="left" w:pos="1866"/>
+        </w:tabs>
+      </w:pPr>
+      <w:r>
+        <w:tab/>
+      </w:r>
+    </w:p>
     <w:p/>
     <w:p/>
     <w:p/>
-    <w:p/>
-    <w:p/>
-    <w:p/>
-    <w:p/>
-    <w:p>
-      <w:pPr>
-        <w:tabs>
-          <w:tab w:val="left" w:pos="1866"/>
-        </w:tabs>
-      </w:pPr>
-      <w:r>
-        <w:tab/>
-      </w:r>
-    </w:p>
-    <w:p/>
-    <w:p/>
-    <w:p/>
     <w:p>
       <w:pPr>
         <w:rPr>
@@ -3426,7 +2497,23 @@
           <w:szCs w:val="32"/>
           <w:lang w:val="ru-RU"/>
         </w:rPr>
-        <w:t>ДОДАТОК Б</w:t>
+        <w:t>ДОДАТОК</w:t>
+      </w:r>
+      <w:r>
+        <w:rPr>
+          <w:sz w:val="32"/>
+          <w:szCs w:val="32"/>
+          <w:lang w:val="en-US"/>
+        </w:rPr>
+        <w:t xml:space="preserve"> </w:t>
+      </w:r>
+      <w:r>
+        <w:rPr>
+          <w:sz w:val="32"/>
+          <w:szCs w:val="32"/>
+          <w:lang w:val="en-US"/>
+        </w:rPr>
+        <w:t>A</w:t>
       </w:r>
     </w:p>
     <w:p>
@@ -4980,6 +4067,7 @@
                 <w:szCs w:val="16"/>
                 <w:lang w:val="en-US"/>
               </w:rPr>
+              <w:lastRenderedPageBreak/>
               <w:t>8.</w:t>
             </w:r>
             <w:r>
@@ -5237,7 +4325,6 @@
                 <w:szCs w:val="16"/>
                 <w:lang w:val="en-US"/>
               </w:rPr>
-              <w:lastRenderedPageBreak/>
               <w:t>8.</w:t>
             </w:r>
             <w:r>
@@ -5518,14 +4605,24 @@
         <w:rPr>
           <w:sz w:val="32"/>
           <w:szCs w:val="32"/>
-        </w:rPr>
-      </w:pPr>
-      <w:r>
-        <w:rPr>
-          <w:sz w:val="32"/>
-          <w:szCs w:val="32"/>
-        </w:rPr>
-        <w:t>ДОДАТОК В</w:t>
+          <w:lang w:val="ru-RU"/>
+        </w:rPr>
+      </w:pPr>
+      <w:r>
+        <w:rPr>
+          <w:sz w:val="32"/>
+          <w:szCs w:val="32"/>
+        </w:rPr>
+        <w:lastRenderedPageBreak/>
+        <w:t xml:space="preserve">ДОДАТОК </w:t>
+      </w:r>
+      <w:r>
+        <w:rPr>
+          <w:sz w:val="32"/>
+          <w:szCs w:val="32"/>
+          <w:lang w:val="ru-RU"/>
+        </w:rPr>
+        <w:t>Б</w:t>
       </w:r>
     </w:p>
     <w:p>
@@ -5674,14 +4771,23 @@
         <w:rPr>
           <w:sz w:val="32"/>
           <w:szCs w:val="32"/>
-        </w:rPr>
-      </w:pPr>
-      <w:r>
-        <w:rPr>
-          <w:sz w:val="32"/>
-          <w:szCs w:val="32"/>
-        </w:rPr>
-        <w:t>ДОДАТОК Г</w:t>
+          <w:lang w:val="ru-RU"/>
+        </w:rPr>
+      </w:pPr>
+      <w:r>
+        <w:rPr>
+          <w:sz w:val="32"/>
+          <w:szCs w:val="32"/>
+        </w:rPr>
+        <w:t xml:space="preserve">ДОДАТОК </w:t>
+      </w:r>
+      <w:r>
+        <w:rPr>
+          <w:sz w:val="32"/>
+          <w:szCs w:val="32"/>
+          <w:lang w:val="ru-RU"/>
+        </w:rPr>
+        <w:t>В</w:t>
       </w:r>
     </w:p>
     <w:p>
@@ -6197,6 +5303,7 @@
           <w:sz w:val="20"/>
           <w:szCs w:val="20"/>
         </w:rPr>
+        <w:lastRenderedPageBreak/>
         <w:t xml:space="preserve">    cout &lt;&lt; "Enter i:";</w:t>
       </w:r>
     </w:p>
@@ -6265,379 +5372,1079 @@
           <w:sz w:val="20"/>
           <w:szCs w:val="20"/>
         </w:rPr>
+        <w:t>}</w:t>
+      </w:r>
+    </w:p>
+    <w:p>
+      <w:pPr>
+        <w:rPr>
+          <w:sz w:val="32"/>
+          <w:szCs w:val="32"/>
+        </w:rPr>
+      </w:pPr>
+    </w:p>
+    <w:p>
+      <w:pPr>
+        <w:rPr>
+          <w:sz w:val="32"/>
+          <w:szCs w:val="32"/>
+          <w:lang w:val="ru-RU"/>
+        </w:rPr>
+      </w:pPr>
+      <w:r>
+        <w:rPr>
+          <w:sz w:val="32"/>
+          <w:szCs w:val="32"/>
+        </w:rPr>
+        <w:t xml:space="preserve">ДОДАТОК </w:t>
+      </w:r>
+      <w:r>
+        <w:rPr>
+          <w:sz w:val="32"/>
+          <w:szCs w:val="32"/>
+          <w:lang w:val="ru-RU"/>
+        </w:rPr>
+        <w:t>Г</w:t>
+      </w:r>
+      <w:bookmarkStart w:id="0" w:name="_GoBack"/>
+      <w:bookmarkEnd w:id="0"/>
+    </w:p>
+    <w:p>
+      <w:pPr>
+        <w:rPr>
+          <w:sz w:val="32"/>
+          <w:szCs w:val="32"/>
+        </w:rPr>
+      </w:pPr>
+      <w:r>
+        <w:rPr>
+          <w:sz w:val="32"/>
+          <w:szCs w:val="32"/>
+        </w:rPr>
+        <w:t xml:space="preserve">Лістинг </w:t>
+      </w:r>
+      <w:r>
+        <w:rPr>
+          <w:sz w:val="32"/>
+          <w:szCs w:val="32"/>
+          <w:lang w:val="en-US"/>
+        </w:rPr>
+        <w:t>Ivanov</w:t>
+      </w:r>
+      <w:r>
+        <w:rPr>
+          <w:sz w:val="32"/>
+          <w:szCs w:val="32"/>
+        </w:rPr>
+        <w:t>-</w:t>
+      </w:r>
+      <w:r>
+        <w:rPr>
+          <w:sz w:val="32"/>
+          <w:szCs w:val="32"/>
+          <w:lang w:val="en-US"/>
+        </w:rPr>
+        <w:t>task</w:t>
+      </w:r>
+    </w:p>
+    <w:p>
+      <w:pPr>
+        <w:rPr>
+          <w:rFonts w:ascii="Courier New" w:hAnsi="Courier New" w:cs="Courier New"/>
+          <w:sz w:val="20"/>
+          <w:szCs w:val="20"/>
+          <w:lang w:val="en-US"/>
+        </w:rPr>
+      </w:pPr>
+      <w:r>
+        <w:rPr>
+          <w:rFonts w:ascii="Courier New" w:hAnsi="Courier New" w:cs="Courier New"/>
+          <w:sz w:val="20"/>
+          <w:szCs w:val="20"/>
+          <w:lang w:val="en-US"/>
+        </w:rPr>
+        <w:t>#include &lt;iostream&gt;</w:t>
+      </w:r>
+    </w:p>
+    <w:p>
+      <w:pPr>
+        <w:rPr>
+          <w:rFonts w:ascii="Courier New" w:hAnsi="Courier New" w:cs="Courier New"/>
+          <w:sz w:val="20"/>
+          <w:szCs w:val="20"/>
+          <w:lang w:val="en-US"/>
+        </w:rPr>
+      </w:pPr>
+      <w:r>
+        <w:rPr>
+          <w:rFonts w:ascii="Courier New" w:hAnsi="Courier New" w:cs="Courier New"/>
+          <w:sz w:val="20"/>
+          <w:szCs w:val="20"/>
+          <w:lang w:val="en-US"/>
+        </w:rPr>
+        <w:t>#include &lt;cmath&gt;</w:t>
+      </w:r>
+    </w:p>
+    <w:p>
+      <w:pPr>
+        <w:rPr>
+          <w:rFonts w:ascii="Courier New" w:hAnsi="Courier New" w:cs="Courier New"/>
+          <w:sz w:val="20"/>
+          <w:szCs w:val="20"/>
+          <w:lang w:val="en-US"/>
+        </w:rPr>
+      </w:pPr>
+      <w:r>
+        <w:rPr>
+          <w:rFonts w:ascii="Courier New" w:hAnsi="Courier New" w:cs="Courier New"/>
+          <w:sz w:val="20"/>
+          <w:szCs w:val="20"/>
+          <w:lang w:val="en-US"/>
+        </w:rPr>
+        <w:t>#include &lt;locale.h&gt;</w:t>
+      </w:r>
+    </w:p>
+    <w:p>
+      <w:pPr>
+        <w:rPr>
+          <w:rFonts w:ascii="Courier New" w:hAnsi="Courier New" w:cs="Courier New"/>
+          <w:sz w:val="20"/>
+          <w:szCs w:val="20"/>
+          <w:lang w:val="en-US"/>
+        </w:rPr>
+      </w:pPr>
+      <w:r>
+        <w:rPr>
+          <w:rFonts w:ascii="Courier New" w:hAnsi="Courier New" w:cs="Courier New"/>
+          <w:sz w:val="20"/>
+          <w:szCs w:val="20"/>
+          <w:lang w:val="en-US"/>
+        </w:rPr>
+        <w:t>#include &lt;locale&gt;</w:t>
+      </w:r>
+    </w:p>
+    <w:p>
+      <w:pPr>
+        <w:rPr>
+          <w:rFonts w:ascii="Courier New" w:hAnsi="Courier New" w:cs="Courier New"/>
+          <w:sz w:val="20"/>
+          <w:szCs w:val="20"/>
+          <w:lang w:val="en-US"/>
+        </w:rPr>
+      </w:pPr>
+      <w:r>
+        <w:rPr>
+          <w:rFonts w:ascii="Courier New" w:hAnsi="Courier New" w:cs="Courier New"/>
+          <w:sz w:val="20"/>
+          <w:szCs w:val="20"/>
+          <w:lang w:val="en-US"/>
+        </w:rPr>
+        <w:t>#include &lt;ModulesIvanov.h&gt;</w:t>
+      </w:r>
+    </w:p>
+    <w:p>
+      <w:pPr>
+        <w:rPr>
+          <w:rFonts w:ascii="Courier New" w:hAnsi="Courier New" w:cs="Courier New"/>
+          <w:sz w:val="20"/>
+          <w:szCs w:val="20"/>
+          <w:lang w:val="en-US"/>
+        </w:rPr>
+      </w:pPr>
+    </w:p>
+    <w:p>
+      <w:pPr>
+        <w:rPr>
+          <w:rFonts w:ascii="Courier New" w:hAnsi="Courier New" w:cs="Courier New"/>
+          <w:sz w:val="20"/>
+          <w:szCs w:val="20"/>
+          <w:lang w:val="en-US"/>
+        </w:rPr>
+      </w:pPr>
+      <w:r>
+        <w:rPr>
+          <w:rFonts w:ascii="Courier New" w:hAnsi="Courier New" w:cs="Courier New"/>
+          <w:sz w:val="20"/>
+          <w:szCs w:val="20"/>
+          <w:lang w:val="en-US"/>
+        </w:rPr>
+        <w:t>using namespace std;</w:t>
+      </w:r>
+    </w:p>
+    <w:p>
+      <w:pPr>
+        <w:rPr>
+          <w:rFonts w:ascii="Courier New" w:hAnsi="Courier New" w:cs="Courier New"/>
+          <w:sz w:val="20"/>
+          <w:szCs w:val="20"/>
+          <w:lang w:val="en-US"/>
+        </w:rPr>
+      </w:pPr>
+    </w:p>
+    <w:p>
+      <w:pPr>
+        <w:rPr>
+          <w:rFonts w:ascii="Courier New" w:hAnsi="Courier New" w:cs="Courier New"/>
+          <w:sz w:val="20"/>
+          <w:szCs w:val="20"/>
+          <w:lang w:val="en-US"/>
+        </w:rPr>
+      </w:pPr>
+    </w:p>
+    <w:p>
+      <w:pPr>
+        <w:rPr>
+          <w:rFonts w:ascii="Courier New" w:hAnsi="Courier New" w:cs="Courier New"/>
+          <w:sz w:val="20"/>
+          <w:szCs w:val="20"/>
+          <w:lang w:val="en-US"/>
+        </w:rPr>
+      </w:pPr>
+      <w:r>
+        <w:rPr>
+          <w:rFonts w:ascii="Courier New" w:hAnsi="Courier New" w:cs="Courier New"/>
+          <w:sz w:val="20"/>
+          <w:szCs w:val="20"/>
+          <w:lang w:val="en-US"/>
+        </w:rPr>
+        <w:t>void Greeting()</w:t>
+      </w:r>
+    </w:p>
+    <w:p>
+      <w:pPr>
+        <w:rPr>
+          <w:rFonts w:ascii="Courier New" w:hAnsi="Courier New" w:cs="Courier New"/>
+          <w:sz w:val="20"/>
+          <w:szCs w:val="20"/>
+          <w:lang w:val="en-US"/>
+        </w:rPr>
+      </w:pPr>
+      <w:r>
+        <w:rPr>
+          <w:rFonts w:ascii="Courier New" w:hAnsi="Courier New" w:cs="Courier New"/>
+          <w:sz w:val="20"/>
+          <w:szCs w:val="20"/>
+          <w:lang w:val="en-US"/>
+        </w:rPr>
+        <w:t>{</w:t>
+      </w:r>
+    </w:p>
+    <w:p>
+      <w:pPr>
+        <w:rPr>
+          <w:rFonts w:ascii="Courier New" w:hAnsi="Courier New" w:cs="Courier New"/>
+          <w:sz w:val="20"/>
+          <w:szCs w:val="20"/>
+          <w:lang w:val="en-US"/>
+        </w:rPr>
+      </w:pPr>
+      <w:r>
+        <w:rPr>
+          <w:rFonts w:ascii="Courier New" w:hAnsi="Courier New" w:cs="Courier New"/>
+          <w:sz w:val="20"/>
+          <w:szCs w:val="20"/>
+          <w:lang w:val="en-US"/>
+        </w:rPr>
+        <w:t xml:space="preserve">    cout &lt;&lt; "Ivanov Max ";</w:t>
+      </w:r>
+    </w:p>
+    <w:p>
+      <w:pPr>
+        <w:rPr>
+          <w:rFonts w:ascii="Courier New" w:hAnsi="Courier New" w:cs="Courier New"/>
+          <w:sz w:val="20"/>
+          <w:szCs w:val="20"/>
+          <w:lang w:val="en-US"/>
+        </w:rPr>
+      </w:pPr>
+      <w:r>
+        <w:rPr>
+          <w:rFonts w:ascii="Courier New" w:hAnsi="Courier New" w:cs="Courier New"/>
+          <w:sz w:val="20"/>
+          <w:szCs w:val="20"/>
+          <w:lang w:val="en-US"/>
+        </w:rPr>
+        <w:t xml:space="preserve">    std::wcout &lt;&lt; L"\x00A9" &lt;&lt; endl;</w:t>
+      </w:r>
+    </w:p>
+    <w:p>
+      <w:pPr>
+        <w:rPr>
+          <w:rFonts w:ascii="Courier New" w:hAnsi="Courier New" w:cs="Courier New"/>
+          <w:sz w:val="20"/>
+          <w:szCs w:val="20"/>
+          <w:lang w:val="en-US"/>
+        </w:rPr>
+      </w:pPr>
+      <w:r>
+        <w:rPr>
+          <w:rFonts w:ascii="Courier New" w:hAnsi="Courier New" w:cs="Courier New"/>
+          <w:sz w:val="20"/>
+          <w:szCs w:val="20"/>
+          <w:lang w:val="en-US"/>
+        </w:rPr>
+        <w:t>}</w:t>
+      </w:r>
+    </w:p>
+    <w:p>
+      <w:pPr>
+        <w:rPr>
+          <w:rFonts w:ascii="Courier New" w:hAnsi="Courier New" w:cs="Courier New"/>
+          <w:sz w:val="20"/>
+          <w:szCs w:val="20"/>
+          <w:lang w:val="en-US"/>
+        </w:rPr>
+      </w:pPr>
+    </w:p>
+    <w:p>
+      <w:pPr>
+        <w:rPr>
+          <w:rFonts w:ascii="Courier New" w:hAnsi="Courier New" w:cs="Courier New"/>
+          <w:sz w:val="20"/>
+          <w:szCs w:val="20"/>
+          <w:lang w:val="en-US"/>
+        </w:rPr>
+      </w:pPr>
+      <w:r>
+        <w:rPr>
+          <w:rFonts w:ascii="Courier New" w:hAnsi="Courier New" w:cs="Courier New"/>
+          <w:sz w:val="20"/>
+          <w:szCs w:val="20"/>
+          <w:lang w:val="en-US"/>
+        </w:rPr>
+        <w:t>void AandB(double a, double b)</w:t>
+      </w:r>
+    </w:p>
+    <w:p>
+      <w:pPr>
+        <w:rPr>
+          <w:rFonts w:ascii="Courier New" w:hAnsi="Courier New" w:cs="Courier New"/>
+          <w:sz w:val="20"/>
+          <w:szCs w:val="20"/>
+          <w:lang w:val="en-US"/>
+        </w:rPr>
+      </w:pPr>
+      <w:r>
+        <w:rPr>
+          <w:rFonts w:ascii="Courier New" w:hAnsi="Courier New" w:cs="Courier New"/>
+          <w:sz w:val="20"/>
+          <w:szCs w:val="20"/>
+          <w:lang w:val="en-US"/>
+        </w:rPr>
+        <w:t>{</w:t>
+      </w:r>
+    </w:p>
+    <w:p>
+      <w:pPr>
+        <w:rPr>
+          <w:rFonts w:ascii="Courier New" w:hAnsi="Courier New" w:cs="Courier New"/>
+          <w:sz w:val="20"/>
+          <w:szCs w:val="20"/>
+          <w:lang w:val="en-US"/>
+        </w:rPr>
+      </w:pPr>
+      <w:r>
+        <w:rPr>
+          <w:rFonts w:ascii="Courier New" w:hAnsi="Courier New" w:cs="Courier New"/>
+          <w:sz w:val="20"/>
+          <w:szCs w:val="20"/>
+          <w:lang w:val="en-US"/>
+        </w:rPr>
+        <w:t xml:space="preserve">    if(a &lt;= b-32)</w:t>
+      </w:r>
+    </w:p>
+    <w:p>
+      <w:pPr>
+        <w:rPr>
+          <w:rFonts w:ascii="Courier New" w:hAnsi="Courier New" w:cs="Courier New"/>
+          <w:sz w:val="20"/>
+          <w:szCs w:val="20"/>
+          <w:lang w:val="en-US"/>
+        </w:rPr>
+      </w:pPr>
+      <w:r>
+        <w:rPr>
+          <w:rFonts w:ascii="Courier New" w:hAnsi="Courier New" w:cs="Courier New"/>
+          <w:sz w:val="20"/>
+          <w:szCs w:val="20"/>
+          <w:lang w:val="en-US"/>
+        </w:rPr>
+        <w:t xml:space="preserve">        {</w:t>
+      </w:r>
+    </w:p>
+    <w:p>
+      <w:pPr>
+        <w:rPr>
+          <w:rFonts w:ascii="Courier New" w:hAnsi="Courier New" w:cs="Courier New"/>
+          <w:sz w:val="20"/>
+          <w:szCs w:val="20"/>
+          <w:lang w:val="en-US"/>
+        </w:rPr>
+      </w:pPr>
+      <w:r>
+        <w:rPr>
+          <w:rFonts w:ascii="Courier New" w:hAnsi="Courier New" w:cs="Courier New"/>
+          <w:sz w:val="20"/>
+          <w:szCs w:val="20"/>
+          <w:lang w:val="en-US"/>
+        </w:rPr>
+        <w:t xml:space="preserve">            cout &lt;&lt; "A &lt;= B - 32 is true" &lt;&lt; endl;</w:t>
+      </w:r>
+    </w:p>
+    <w:p>
+      <w:pPr>
+        <w:rPr>
+          <w:rFonts w:ascii="Courier New" w:hAnsi="Courier New" w:cs="Courier New"/>
+          <w:sz w:val="20"/>
+          <w:szCs w:val="20"/>
+          <w:lang w:val="en-US"/>
+        </w:rPr>
+      </w:pPr>
+      <w:r>
+        <w:rPr>
+          <w:rFonts w:ascii="Courier New" w:hAnsi="Courier New" w:cs="Courier New"/>
+          <w:sz w:val="20"/>
+          <w:szCs w:val="20"/>
+          <w:lang w:val="en-US"/>
+        </w:rPr>
+        <w:t xml:space="preserve">        }</w:t>
+      </w:r>
+    </w:p>
+    <w:p>
+      <w:pPr>
+        <w:rPr>
+          <w:rFonts w:ascii="Courier New" w:hAnsi="Courier New" w:cs="Courier New"/>
+          <w:sz w:val="20"/>
+          <w:szCs w:val="20"/>
+          <w:lang w:val="en-US"/>
+        </w:rPr>
+      </w:pPr>
+      <w:r>
+        <w:rPr>
+          <w:rFonts w:ascii="Courier New" w:hAnsi="Courier New" w:cs="Courier New"/>
+          <w:sz w:val="20"/>
+          <w:szCs w:val="20"/>
+          <w:lang w:val="en-US"/>
+        </w:rPr>
+        <w:t xml:space="preserve">        else</w:t>
+      </w:r>
+    </w:p>
+    <w:p>
+      <w:pPr>
+        <w:rPr>
+          <w:rFonts w:ascii="Courier New" w:hAnsi="Courier New" w:cs="Courier New"/>
+          <w:sz w:val="20"/>
+          <w:szCs w:val="20"/>
+          <w:lang w:val="en-US"/>
+        </w:rPr>
+      </w:pPr>
+      <w:r>
+        <w:rPr>
+          <w:rFonts w:ascii="Courier New" w:hAnsi="Courier New" w:cs="Courier New"/>
+          <w:sz w:val="20"/>
+          <w:szCs w:val="20"/>
+          <w:lang w:val="en-US"/>
+        </w:rPr>
+        <w:t xml:space="preserve">        {</w:t>
+      </w:r>
+    </w:p>
+    <w:p>
+      <w:pPr>
+        <w:rPr>
+          <w:rFonts w:ascii="Courier New" w:hAnsi="Courier New" w:cs="Courier New"/>
+          <w:sz w:val="20"/>
+          <w:szCs w:val="20"/>
+          <w:lang w:val="en-US"/>
+        </w:rPr>
+      </w:pPr>
+      <w:r>
+        <w:rPr>
+          <w:rFonts w:ascii="Courier New" w:hAnsi="Courier New" w:cs="Courier New"/>
+          <w:sz w:val="20"/>
+          <w:szCs w:val="20"/>
+          <w:lang w:val="en-US"/>
+        </w:rPr>
+        <w:t xml:space="preserve">            cout &lt;&lt; "A &lt;= B - 32 is false" &lt;&lt; endl;</w:t>
+      </w:r>
+    </w:p>
+    <w:p>
+      <w:pPr>
+        <w:rPr>
+          <w:rFonts w:ascii="Courier New" w:hAnsi="Courier New" w:cs="Courier New"/>
+          <w:sz w:val="20"/>
+          <w:szCs w:val="20"/>
+          <w:lang w:val="en-US"/>
+        </w:rPr>
+      </w:pPr>
+      <w:r>
+        <w:rPr>
+          <w:rFonts w:ascii="Courier New" w:hAnsi="Courier New" w:cs="Courier New"/>
+          <w:sz w:val="20"/>
+          <w:szCs w:val="20"/>
+          <w:lang w:val="en-US"/>
+        </w:rPr>
+        <w:t xml:space="preserve">        }</w:t>
+      </w:r>
+    </w:p>
+    <w:p>
+      <w:pPr>
+        <w:rPr>
+          <w:rFonts w:ascii="Courier New" w:hAnsi="Courier New" w:cs="Courier New"/>
+          <w:sz w:val="20"/>
+          <w:szCs w:val="20"/>
+          <w:lang w:val="en-US"/>
+        </w:rPr>
+      </w:pPr>
+      <w:r>
+        <w:rPr>
+          <w:rFonts w:ascii="Courier New" w:hAnsi="Courier New" w:cs="Courier New"/>
+          <w:sz w:val="20"/>
+          <w:szCs w:val="20"/>
+          <w:lang w:val="en-US"/>
+        </w:rPr>
+        <w:t>}</w:t>
+      </w:r>
+    </w:p>
+    <w:p>
+      <w:pPr>
+        <w:rPr>
+          <w:rFonts w:ascii="Courier New" w:hAnsi="Courier New" w:cs="Courier New"/>
+          <w:sz w:val="20"/>
+          <w:szCs w:val="20"/>
+          <w:lang w:val="en-US"/>
+        </w:rPr>
+      </w:pPr>
+    </w:p>
+    <w:p>
+      <w:pPr>
+        <w:rPr>
+          <w:rFonts w:ascii="Courier New" w:hAnsi="Courier New" w:cs="Courier New"/>
+          <w:sz w:val="20"/>
+          <w:szCs w:val="20"/>
+          <w:lang w:val="en-US"/>
+        </w:rPr>
+      </w:pPr>
+      <w:r>
+        <w:rPr>
+          <w:rFonts w:ascii="Courier New" w:hAnsi="Courier New" w:cs="Courier New"/>
+          <w:sz w:val="20"/>
+          <w:szCs w:val="20"/>
+          <w:lang w:val="en-US"/>
+        </w:rPr>
+        <w:t>void XYandZ(double x, double y, double z)</w:t>
+      </w:r>
+    </w:p>
+    <w:p>
+      <w:pPr>
+        <w:rPr>
+          <w:rFonts w:ascii="Courier New" w:hAnsi="Courier New" w:cs="Courier New"/>
+          <w:sz w:val="20"/>
+          <w:szCs w:val="20"/>
+          <w:lang w:val="en-US"/>
+        </w:rPr>
+      </w:pPr>
+      <w:r>
+        <w:rPr>
+          <w:rFonts w:ascii="Courier New" w:hAnsi="Courier New" w:cs="Courier New"/>
+          <w:sz w:val="20"/>
+          <w:szCs w:val="20"/>
+          <w:lang w:val="en-US"/>
+        </w:rPr>
+        <w:t>{</w:t>
+      </w:r>
+    </w:p>
+    <w:p>
+      <w:pPr>
+        <w:rPr>
+          <w:rFonts w:ascii="Courier New" w:hAnsi="Courier New" w:cs="Courier New"/>
+          <w:sz w:val="20"/>
+          <w:szCs w:val="20"/>
+          <w:lang w:val="en-US"/>
+        </w:rPr>
+      </w:pPr>
+      <w:r>
+        <w:rPr>
+          <w:rFonts w:ascii="Courier New" w:hAnsi="Courier New" w:cs="Courier New"/>
+          <w:sz w:val="20"/>
+          <w:szCs w:val="20"/>
+          <w:lang w:val="en-US"/>
+        </w:rPr>
+        <w:t xml:space="preserve">    if (x &lt; 8)</w:t>
+      </w:r>
+    </w:p>
+    <w:p>
+      <w:pPr>
+        <w:rPr>
+          <w:rFonts w:ascii="Courier New" w:hAnsi="Courier New" w:cs="Courier New"/>
+          <w:sz w:val="20"/>
+          <w:szCs w:val="20"/>
+          <w:lang w:val="en-US"/>
+        </w:rPr>
+      </w:pPr>
+      <w:r>
+        <w:rPr>
+          <w:rFonts w:ascii="Courier New" w:hAnsi="Courier New" w:cs="Courier New"/>
+          <w:sz w:val="20"/>
+          <w:szCs w:val="20"/>
+          <w:lang w:val="en-US"/>
+        </w:rPr>
+        <w:t xml:space="preserve">        {</w:t>
+      </w:r>
+    </w:p>
+    <w:p>
+      <w:pPr>
+        <w:rPr>
+          <w:rFonts w:ascii="Courier New" w:hAnsi="Courier New" w:cs="Courier New"/>
+          <w:sz w:val="20"/>
+          <w:szCs w:val="20"/>
+          <w:lang w:val="en-US"/>
+        </w:rPr>
+      </w:pPr>
+      <w:r>
+        <w:rPr>
+          <w:rFonts w:ascii="Courier New" w:hAnsi="Courier New" w:cs="Courier New"/>
+          <w:sz w:val="20"/>
+          <w:szCs w:val="20"/>
+          <w:lang w:val="en-US"/>
+        </w:rPr>
+        <w:t xml:space="preserve">            cout &lt;&lt; "x10 = " &lt;&lt; x &lt;&lt; " x16 = " &lt;&lt; "0" &lt;&lt; x &lt;&lt; endl;</w:t>
+      </w:r>
+    </w:p>
+    <w:p>
+      <w:pPr>
+        <w:rPr>
+          <w:rFonts w:ascii="Courier New" w:hAnsi="Courier New" w:cs="Courier New"/>
+          <w:sz w:val="20"/>
+          <w:szCs w:val="20"/>
+          <w:lang w:val="en-US"/>
+        </w:rPr>
+      </w:pPr>
+      <w:r>
+        <w:rPr>
+          <w:rFonts w:ascii="Courier New" w:hAnsi="Courier New" w:cs="Courier New"/>
+          <w:sz w:val="20"/>
+          <w:szCs w:val="20"/>
+          <w:lang w:val="en-US"/>
+        </w:rPr>
+        <w:t xml:space="preserve">        }</w:t>
+      </w:r>
+    </w:p>
+    <w:p>
+      <w:pPr>
+        <w:rPr>
+          <w:rFonts w:ascii="Courier New" w:hAnsi="Courier New" w:cs="Courier New"/>
+          <w:sz w:val="20"/>
+          <w:szCs w:val="20"/>
+          <w:lang w:val="en-US"/>
+        </w:rPr>
+      </w:pPr>
+      <w:r>
+        <w:rPr>
+          <w:rFonts w:ascii="Courier New" w:hAnsi="Courier New" w:cs="Courier New"/>
+          <w:sz w:val="20"/>
+          <w:szCs w:val="20"/>
+          <w:lang w:val="en-US"/>
+        </w:rPr>
+        <w:t xml:space="preserve">        else</w:t>
+      </w:r>
+    </w:p>
+    <w:p>
+      <w:pPr>
+        <w:rPr>
+          <w:rFonts w:ascii="Courier New" w:hAnsi="Courier New" w:cs="Courier New"/>
+          <w:sz w:val="20"/>
+          <w:szCs w:val="20"/>
+          <w:lang w:val="en-US"/>
+        </w:rPr>
+      </w:pPr>
+      <w:r>
+        <w:rPr>
+          <w:rFonts w:ascii="Courier New" w:hAnsi="Courier New" w:cs="Courier New"/>
+          <w:sz w:val="20"/>
+          <w:szCs w:val="20"/>
+          <w:lang w:val="en-US"/>
+        </w:rPr>
+        <w:t xml:space="preserve">        {</w:t>
+      </w:r>
+    </w:p>
+    <w:p>
+      <w:pPr>
+        <w:rPr>
+          <w:rFonts w:ascii="Courier New" w:hAnsi="Courier New" w:cs="Courier New"/>
+          <w:sz w:val="20"/>
+          <w:szCs w:val="20"/>
+          <w:lang w:val="en-US"/>
+        </w:rPr>
+      </w:pPr>
+      <w:r>
+        <w:rPr>
+          <w:rFonts w:ascii="Courier New" w:hAnsi="Courier New" w:cs="Courier New"/>
+          <w:sz w:val="20"/>
+          <w:szCs w:val="20"/>
+          <w:lang w:val="en-US"/>
+        </w:rPr>
+        <w:t xml:space="preserve">            int x1;</w:t>
+      </w:r>
+    </w:p>
+    <w:p>
+      <w:pPr>
+        <w:rPr>
+          <w:rFonts w:ascii="Courier New" w:hAnsi="Courier New" w:cs="Courier New"/>
+          <w:sz w:val="20"/>
+          <w:szCs w:val="20"/>
+          <w:lang w:val="en-US"/>
+        </w:rPr>
+      </w:pPr>
+      <w:r>
+        <w:rPr>
+          <w:rFonts w:ascii="Courier New" w:hAnsi="Courier New" w:cs="Courier New"/>
+          <w:sz w:val="20"/>
+          <w:szCs w:val="20"/>
+          <w:lang w:val="en-US"/>
+        </w:rPr>
+        <w:t xml:space="preserve">            x1 = x/16;</w:t>
+      </w:r>
+    </w:p>
+    <w:p>
+      <w:pPr>
+        <w:rPr>
+          <w:rFonts w:ascii="Courier New" w:hAnsi="Courier New" w:cs="Courier New"/>
+          <w:sz w:val="20"/>
+          <w:szCs w:val="20"/>
+          <w:lang w:val="en-US"/>
+        </w:rPr>
+      </w:pPr>
+      <w:r>
+        <w:rPr>
+          <w:rFonts w:ascii="Courier New" w:hAnsi="Courier New" w:cs="Courier New"/>
+          <w:sz w:val="20"/>
+          <w:szCs w:val="20"/>
+          <w:lang w:val="en-US"/>
+        </w:rPr>
+        <w:t xml:space="preserve">            cout &lt;&lt; "x10 = " &lt;&lt; x &lt;&lt; " x16 = " &lt;&lt; "0" &lt;&lt; x1 &lt;&lt; endl;</w:t>
+      </w:r>
+    </w:p>
+    <w:p>
+      <w:pPr>
+        <w:rPr>
+          <w:rFonts w:ascii="Courier New" w:hAnsi="Courier New" w:cs="Courier New"/>
+          <w:sz w:val="20"/>
+          <w:szCs w:val="20"/>
+          <w:lang w:val="en-US"/>
+        </w:rPr>
+      </w:pPr>
+      <w:r>
+        <w:rPr>
+          <w:rFonts w:ascii="Courier New" w:hAnsi="Courier New" w:cs="Courier New"/>
+          <w:sz w:val="20"/>
+          <w:szCs w:val="20"/>
+          <w:lang w:val="en-US"/>
+        </w:rPr>
+        <w:t xml:space="preserve">        }</w:t>
+      </w:r>
+    </w:p>
+    <w:p>
+      <w:pPr>
+        <w:rPr>
+          <w:rFonts w:ascii="Courier New" w:hAnsi="Courier New" w:cs="Courier New"/>
+          <w:sz w:val="20"/>
+          <w:szCs w:val="20"/>
+          <w:lang w:val="en-US"/>
+        </w:rPr>
+      </w:pPr>
+      <w:r>
+        <w:rPr>
+          <w:rFonts w:ascii="Courier New" w:hAnsi="Courier New" w:cs="Courier New"/>
+          <w:sz w:val="20"/>
+          <w:szCs w:val="20"/>
+          <w:lang w:val="en-US"/>
+        </w:rPr>
+        <w:t xml:space="preserve">        if (y &lt; 8)</w:t>
+      </w:r>
+    </w:p>
+    <w:p>
+      <w:pPr>
+        <w:rPr>
+          <w:rFonts w:ascii="Courier New" w:hAnsi="Courier New" w:cs="Courier New"/>
+          <w:sz w:val="20"/>
+          <w:szCs w:val="20"/>
+          <w:lang w:val="en-US"/>
+        </w:rPr>
+      </w:pPr>
+      <w:r>
+        <w:rPr>
+          <w:rFonts w:ascii="Courier New" w:hAnsi="Courier New" w:cs="Courier New"/>
+          <w:sz w:val="20"/>
+          <w:szCs w:val="20"/>
+          <w:lang w:val="en-US"/>
+        </w:rPr>
+        <w:t xml:space="preserve">        {</w:t>
+      </w:r>
+    </w:p>
+    <w:p>
+      <w:pPr>
+        <w:rPr>
+          <w:rFonts w:ascii="Courier New" w:hAnsi="Courier New" w:cs="Courier New"/>
+          <w:sz w:val="20"/>
+          <w:szCs w:val="20"/>
+          <w:lang w:val="en-US"/>
+        </w:rPr>
+      </w:pPr>
+      <w:r>
+        <w:rPr>
+          <w:rFonts w:ascii="Courier New" w:hAnsi="Courier New" w:cs="Courier New"/>
+          <w:sz w:val="20"/>
+          <w:szCs w:val="20"/>
+          <w:lang w:val="en-US"/>
+        </w:rPr>
+        <w:t xml:space="preserve">           cout &lt;&lt; "y10 = " &lt;&lt; y &lt;&lt; " y16 = " &lt;&lt; "0" &lt;&lt; y &lt;&lt; endl;</w:t>
+      </w:r>
+    </w:p>
+    <w:p>
+      <w:pPr>
+        <w:rPr>
+          <w:rFonts w:ascii="Courier New" w:hAnsi="Courier New" w:cs="Courier New"/>
+          <w:sz w:val="20"/>
+          <w:szCs w:val="20"/>
+          <w:lang w:val="en-US"/>
+        </w:rPr>
+      </w:pPr>
+      <w:r>
+        <w:rPr>
+          <w:rFonts w:ascii="Courier New" w:hAnsi="Courier New" w:cs="Courier New"/>
+          <w:sz w:val="20"/>
+          <w:szCs w:val="20"/>
+          <w:lang w:val="en-US"/>
+        </w:rPr>
+        <w:t xml:space="preserve">        }</w:t>
+      </w:r>
+    </w:p>
+    <w:p>
+      <w:pPr>
+        <w:rPr>
+          <w:rFonts w:ascii="Courier New" w:hAnsi="Courier New" w:cs="Courier New"/>
+          <w:sz w:val="20"/>
+          <w:szCs w:val="20"/>
+          <w:lang w:val="en-US"/>
+        </w:rPr>
+      </w:pPr>
+      <w:r>
+        <w:rPr>
+          <w:rFonts w:ascii="Courier New" w:hAnsi="Courier New" w:cs="Courier New"/>
+          <w:sz w:val="20"/>
+          <w:szCs w:val="20"/>
+          <w:lang w:val="en-US"/>
+        </w:rPr>
+        <w:t xml:space="preserve">        else</w:t>
+      </w:r>
+    </w:p>
+    <w:p>
+      <w:pPr>
+        <w:rPr>
+          <w:rFonts w:ascii="Courier New" w:hAnsi="Courier New" w:cs="Courier New"/>
+          <w:sz w:val="20"/>
+          <w:szCs w:val="20"/>
+          <w:lang w:val="en-US"/>
+        </w:rPr>
+      </w:pPr>
+      <w:r>
+        <w:rPr>
+          <w:rFonts w:ascii="Courier New" w:hAnsi="Courier New" w:cs="Courier New"/>
+          <w:sz w:val="20"/>
+          <w:szCs w:val="20"/>
+          <w:lang w:val="en-US"/>
+        </w:rPr>
+        <w:t xml:space="preserve">        {</w:t>
+      </w:r>
+    </w:p>
+    <w:p>
+      <w:pPr>
+        <w:rPr>
+          <w:rFonts w:ascii="Courier New" w:hAnsi="Courier New" w:cs="Courier New"/>
+          <w:sz w:val="20"/>
+          <w:szCs w:val="20"/>
+          <w:lang w:val="en-US"/>
+        </w:rPr>
+      </w:pPr>
+      <w:r>
+        <w:rPr>
+          <w:rFonts w:ascii="Courier New" w:hAnsi="Courier New" w:cs="Courier New"/>
+          <w:sz w:val="20"/>
+          <w:szCs w:val="20"/>
+          <w:lang w:val="en-US"/>
+        </w:rPr>
+        <w:t xml:space="preserve">            int y1;</w:t>
+      </w:r>
+    </w:p>
+    <w:p>
+      <w:pPr>
+        <w:rPr>
+          <w:rFonts w:ascii="Courier New" w:hAnsi="Courier New" w:cs="Courier New"/>
+          <w:sz w:val="20"/>
+          <w:szCs w:val="20"/>
+          <w:lang w:val="en-US"/>
+        </w:rPr>
+      </w:pPr>
+      <w:r>
+        <w:rPr>
+          <w:rFonts w:ascii="Courier New" w:hAnsi="Courier New" w:cs="Courier New"/>
+          <w:sz w:val="20"/>
+          <w:szCs w:val="20"/>
+          <w:lang w:val="en-US"/>
+        </w:rPr>
+        <w:t xml:space="preserve">            y1 = y/16;</w:t>
+      </w:r>
+    </w:p>
+    <w:p>
+      <w:pPr>
+        <w:rPr>
+          <w:rFonts w:ascii="Courier New" w:hAnsi="Courier New" w:cs="Courier New"/>
+          <w:sz w:val="20"/>
+          <w:szCs w:val="20"/>
+          <w:lang w:val="en-US"/>
+        </w:rPr>
+      </w:pPr>
+      <w:r>
+        <w:rPr>
+          <w:rFonts w:ascii="Courier New" w:hAnsi="Courier New" w:cs="Courier New"/>
+          <w:sz w:val="20"/>
+          <w:szCs w:val="20"/>
+          <w:lang w:val="en-US"/>
+        </w:rPr>
+        <w:t xml:space="preserve">            cout &lt;&lt; "y10 = " &lt;&lt; y &lt;&lt; " y16 = " &lt;&lt; "0" &lt;&lt; y1 &lt;&lt; endl;</w:t>
+      </w:r>
+    </w:p>
+    <w:p>
+      <w:pPr>
+        <w:rPr>
+          <w:rFonts w:ascii="Courier New" w:hAnsi="Courier New" w:cs="Courier New"/>
+          <w:sz w:val="20"/>
+          <w:szCs w:val="20"/>
+          <w:lang w:val="en-US"/>
+        </w:rPr>
+      </w:pPr>
+      <w:r>
+        <w:rPr>
+          <w:rFonts w:ascii="Courier New" w:hAnsi="Courier New" w:cs="Courier New"/>
+          <w:sz w:val="20"/>
+          <w:szCs w:val="20"/>
+          <w:lang w:val="en-US"/>
+        </w:rPr>
+        <w:t xml:space="preserve">        }</w:t>
+      </w:r>
+    </w:p>
+    <w:p>
+      <w:pPr>
+        <w:rPr>
+          <w:rFonts w:ascii="Courier New" w:hAnsi="Courier New" w:cs="Courier New"/>
+          <w:sz w:val="20"/>
+          <w:szCs w:val="20"/>
+          <w:lang w:val="en-US"/>
+        </w:rPr>
+      </w:pPr>
+      <w:r>
+        <w:rPr>
+          <w:rFonts w:ascii="Courier New" w:hAnsi="Courier New" w:cs="Courier New"/>
+          <w:sz w:val="20"/>
+          <w:szCs w:val="20"/>
+          <w:lang w:val="en-US"/>
+        </w:rPr>
+        <w:t xml:space="preserve">        if (z &lt; 8)</w:t>
+      </w:r>
+    </w:p>
+    <w:p>
+      <w:pPr>
+        <w:rPr>
+          <w:rFonts w:ascii="Courier New" w:hAnsi="Courier New" w:cs="Courier New"/>
+          <w:sz w:val="20"/>
+          <w:szCs w:val="20"/>
+          <w:lang w:val="en-US"/>
+        </w:rPr>
+      </w:pPr>
+      <w:r>
+        <w:rPr>
+          <w:rFonts w:ascii="Courier New" w:hAnsi="Courier New" w:cs="Courier New"/>
+          <w:sz w:val="20"/>
+          <w:szCs w:val="20"/>
+          <w:lang w:val="en-US"/>
+        </w:rPr>
+        <w:t xml:space="preserve">        {</w:t>
+      </w:r>
+    </w:p>
+    <w:p>
+      <w:pPr>
+        <w:rPr>
+          <w:rFonts w:ascii="Courier New" w:hAnsi="Courier New" w:cs="Courier New"/>
+          <w:sz w:val="20"/>
+          <w:szCs w:val="20"/>
+          <w:lang w:val="en-US"/>
+        </w:rPr>
+      </w:pPr>
+      <w:r>
+        <w:rPr>
+          <w:rFonts w:ascii="Courier New" w:hAnsi="Courier New" w:cs="Courier New"/>
+          <w:sz w:val="20"/>
+          <w:szCs w:val="20"/>
+          <w:lang w:val="en-US"/>
+        </w:rPr>
+        <w:t xml:space="preserve">            cout &lt;&lt; "z10 = " &lt;&lt; z &lt;&lt; " z16 = " &lt;&lt; "0" &lt;&lt; z &lt;&lt; endl;</w:t>
+      </w:r>
+    </w:p>
+    <w:p>
+      <w:pPr>
+        <w:rPr>
+          <w:rFonts w:ascii="Courier New" w:hAnsi="Courier New" w:cs="Courier New"/>
+          <w:sz w:val="20"/>
+          <w:szCs w:val="20"/>
+          <w:lang w:val="en-US"/>
+        </w:rPr>
+      </w:pPr>
+      <w:r>
+        <w:rPr>
+          <w:rFonts w:ascii="Courier New" w:hAnsi="Courier New" w:cs="Courier New"/>
+          <w:sz w:val="20"/>
+          <w:szCs w:val="20"/>
+          <w:lang w:val="en-US"/>
+        </w:rPr>
+        <w:t xml:space="preserve">        }</w:t>
+      </w:r>
+    </w:p>
+    <w:p>
+      <w:pPr>
+        <w:rPr>
+          <w:rFonts w:ascii="Courier New" w:hAnsi="Courier New" w:cs="Courier New"/>
+          <w:sz w:val="20"/>
+          <w:szCs w:val="20"/>
+          <w:lang w:val="en-US"/>
+        </w:rPr>
+      </w:pPr>
+      <w:r>
+        <w:rPr>
+          <w:rFonts w:ascii="Courier New" w:hAnsi="Courier New" w:cs="Courier New"/>
+          <w:sz w:val="20"/>
+          <w:szCs w:val="20"/>
+          <w:lang w:val="en-US"/>
+        </w:rPr>
+        <w:t xml:space="preserve">        else</w:t>
+      </w:r>
+    </w:p>
+    <w:p>
+      <w:pPr>
+        <w:rPr>
+          <w:rFonts w:ascii="Courier New" w:hAnsi="Courier New" w:cs="Courier New"/>
+          <w:sz w:val="20"/>
+          <w:szCs w:val="20"/>
+          <w:lang w:val="en-US"/>
+        </w:rPr>
+      </w:pPr>
+      <w:r>
+        <w:rPr>
+          <w:rFonts w:ascii="Courier New" w:hAnsi="Courier New" w:cs="Courier New"/>
+          <w:sz w:val="20"/>
+          <w:szCs w:val="20"/>
+          <w:lang w:val="en-US"/>
+        </w:rPr>
         <w:lastRenderedPageBreak/>
-        <w:t>}</w:t>
-      </w:r>
-    </w:p>
-    <w:p>
-      <w:pPr>
-        <w:rPr>
-          <w:sz w:val="32"/>
-          <w:szCs w:val="32"/>
-        </w:rPr>
-      </w:pPr>
-    </w:p>
-    <w:p>
-      <w:pPr>
-        <w:rPr>
-          <w:sz w:val="32"/>
-          <w:szCs w:val="32"/>
-        </w:rPr>
-      </w:pPr>
-      <w:r>
-        <w:rPr>
-          <w:sz w:val="32"/>
-          <w:szCs w:val="32"/>
-        </w:rPr>
-        <w:t>ДОДАТОК Д</w:t>
-      </w:r>
-    </w:p>
-    <w:p>
-      <w:pPr>
-        <w:rPr>
-          <w:sz w:val="32"/>
-          <w:szCs w:val="32"/>
-          <w:lang w:val="en-US"/>
-        </w:rPr>
-      </w:pPr>
-      <w:r>
-        <w:rPr>
-          <w:sz w:val="32"/>
-          <w:szCs w:val="32"/>
-        </w:rPr>
-        <w:t xml:space="preserve">Лістинг </w:t>
-      </w:r>
-      <w:r>
-        <w:rPr>
-          <w:sz w:val="32"/>
-          <w:szCs w:val="32"/>
-          <w:lang w:val="en-US"/>
-        </w:rPr>
-        <w:t>Ivanov-task</w:t>
-      </w:r>
-    </w:p>
-    <w:p>
-      <w:pPr>
-        <w:rPr>
-          <w:rFonts w:ascii="Courier New" w:hAnsi="Courier New" w:cs="Courier New"/>
-          <w:sz w:val="20"/>
-          <w:szCs w:val="20"/>
-          <w:lang w:val="en-US"/>
-        </w:rPr>
-      </w:pPr>
-      <w:r>
-        <w:rPr>
-          <w:rFonts w:ascii="Courier New" w:hAnsi="Courier New" w:cs="Courier New"/>
-          <w:sz w:val="20"/>
-          <w:szCs w:val="20"/>
-          <w:lang w:val="en-US"/>
-        </w:rPr>
-        <w:t>#include &lt;iostream&gt;</w:t>
-      </w:r>
-    </w:p>
-    <w:p>
-      <w:pPr>
-        <w:rPr>
-          <w:rFonts w:ascii="Courier New" w:hAnsi="Courier New" w:cs="Courier New"/>
-          <w:sz w:val="20"/>
-          <w:szCs w:val="20"/>
-          <w:lang w:val="en-US"/>
-        </w:rPr>
-      </w:pPr>
-      <w:r>
-        <w:rPr>
-          <w:rFonts w:ascii="Courier New" w:hAnsi="Courier New" w:cs="Courier New"/>
-          <w:sz w:val="20"/>
-          <w:szCs w:val="20"/>
-          <w:lang w:val="en-US"/>
-        </w:rPr>
-        <w:t>#include &lt;cmath&gt;</w:t>
-      </w:r>
-    </w:p>
-    <w:p>
-      <w:pPr>
-        <w:rPr>
-          <w:rFonts w:ascii="Courier New" w:hAnsi="Courier New" w:cs="Courier New"/>
-          <w:sz w:val="20"/>
-          <w:szCs w:val="20"/>
-          <w:lang w:val="en-US"/>
-        </w:rPr>
-      </w:pPr>
-      <w:r>
-        <w:rPr>
-          <w:rFonts w:ascii="Courier New" w:hAnsi="Courier New" w:cs="Courier New"/>
-          <w:sz w:val="20"/>
-          <w:szCs w:val="20"/>
-          <w:lang w:val="en-US"/>
-        </w:rPr>
-        <w:t>#include &lt;locale.h&gt;</w:t>
-      </w:r>
-    </w:p>
-    <w:p>
-      <w:pPr>
-        <w:rPr>
-          <w:rFonts w:ascii="Courier New" w:hAnsi="Courier New" w:cs="Courier New"/>
-          <w:sz w:val="20"/>
-          <w:szCs w:val="20"/>
-          <w:lang w:val="en-US"/>
-        </w:rPr>
-      </w:pPr>
-      <w:r>
-        <w:rPr>
-          <w:rFonts w:ascii="Courier New" w:hAnsi="Courier New" w:cs="Courier New"/>
-          <w:sz w:val="20"/>
-          <w:szCs w:val="20"/>
-          <w:lang w:val="en-US"/>
-        </w:rPr>
-        <w:t>#include &lt;locale&gt;</w:t>
-      </w:r>
-    </w:p>
-    <w:p>
-      <w:pPr>
-        <w:rPr>
-          <w:rFonts w:ascii="Courier New" w:hAnsi="Courier New" w:cs="Courier New"/>
-          <w:sz w:val="20"/>
-          <w:szCs w:val="20"/>
-          <w:lang w:val="en-US"/>
-        </w:rPr>
-      </w:pPr>
-      <w:r>
-        <w:rPr>
-          <w:rFonts w:ascii="Courier New" w:hAnsi="Courier New" w:cs="Courier New"/>
-          <w:sz w:val="20"/>
-          <w:szCs w:val="20"/>
-          <w:lang w:val="en-US"/>
-        </w:rPr>
-        <w:t>#include &lt;ModulesIvanov.h&gt;</w:t>
-      </w:r>
-    </w:p>
-    <w:p>
-      <w:pPr>
-        <w:rPr>
-          <w:rFonts w:ascii="Courier New" w:hAnsi="Courier New" w:cs="Courier New"/>
-          <w:sz w:val="20"/>
-          <w:szCs w:val="20"/>
-          <w:lang w:val="en-US"/>
-        </w:rPr>
-      </w:pPr>
-    </w:p>
-    <w:p>
-      <w:pPr>
-        <w:rPr>
-          <w:rFonts w:ascii="Courier New" w:hAnsi="Courier New" w:cs="Courier New"/>
-          <w:sz w:val="20"/>
-          <w:szCs w:val="20"/>
-          <w:lang w:val="en-US"/>
-        </w:rPr>
-      </w:pPr>
-      <w:r>
-        <w:rPr>
-          <w:rFonts w:ascii="Courier New" w:hAnsi="Courier New" w:cs="Courier New"/>
-          <w:sz w:val="20"/>
-          <w:szCs w:val="20"/>
-          <w:lang w:val="en-US"/>
-        </w:rPr>
-        <w:t>using namespace std;</w:t>
-      </w:r>
-    </w:p>
-    <w:p>
-      <w:pPr>
-        <w:rPr>
-          <w:rFonts w:ascii="Courier New" w:hAnsi="Courier New" w:cs="Courier New"/>
-          <w:sz w:val="20"/>
-          <w:szCs w:val="20"/>
-          <w:lang w:val="en-US"/>
-        </w:rPr>
-      </w:pPr>
-    </w:p>
-    <w:p>
-      <w:pPr>
-        <w:rPr>
-          <w:rFonts w:ascii="Courier New" w:hAnsi="Courier New" w:cs="Courier New"/>
-          <w:sz w:val="20"/>
-          <w:szCs w:val="20"/>
-          <w:lang w:val="en-US"/>
-        </w:rPr>
-      </w:pPr>
-    </w:p>
-    <w:p>
-      <w:pPr>
-        <w:rPr>
-          <w:rFonts w:ascii="Courier New" w:hAnsi="Courier New" w:cs="Courier New"/>
-          <w:sz w:val="20"/>
-          <w:szCs w:val="20"/>
-          <w:lang w:val="en-US"/>
-        </w:rPr>
-      </w:pPr>
-      <w:r>
-        <w:rPr>
-          <w:rFonts w:ascii="Courier New" w:hAnsi="Courier New" w:cs="Courier New"/>
-          <w:sz w:val="20"/>
-          <w:szCs w:val="20"/>
-          <w:lang w:val="en-US"/>
-        </w:rPr>
-        <w:t>void Greeting()</w:t>
-      </w:r>
-    </w:p>
-    <w:p>
-      <w:pPr>
-        <w:rPr>
-          <w:rFonts w:ascii="Courier New" w:hAnsi="Courier New" w:cs="Courier New"/>
-          <w:sz w:val="20"/>
-          <w:szCs w:val="20"/>
-          <w:lang w:val="en-US"/>
-        </w:rPr>
-      </w:pPr>
-      <w:r>
-        <w:rPr>
-          <w:rFonts w:ascii="Courier New" w:hAnsi="Courier New" w:cs="Courier New"/>
-          <w:sz w:val="20"/>
-          <w:szCs w:val="20"/>
-          <w:lang w:val="en-US"/>
-        </w:rPr>
-        <w:t>{</w:t>
-      </w:r>
-    </w:p>
-    <w:p>
-      <w:pPr>
-        <w:rPr>
-          <w:rFonts w:ascii="Courier New" w:hAnsi="Courier New" w:cs="Courier New"/>
-          <w:sz w:val="20"/>
-          <w:szCs w:val="20"/>
-          <w:lang w:val="en-US"/>
-        </w:rPr>
-      </w:pPr>
-      <w:r>
-        <w:rPr>
-          <w:rFonts w:ascii="Courier New" w:hAnsi="Courier New" w:cs="Courier New"/>
-          <w:sz w:val="20"/>
-          <w:szCs w:val="20"/>
-          <w:lang w:val="en-US"/>
-        </w:rPr>
-        <w:t xml:space="preserve">    cout &lt;&lt; "Ivanov Max ";</w:t>
-      </w:r>
-    </w:p>
-    <w:p>
-      <w:pPr>
-        <w:rPr>
-          <w:rFonts w:ascii="Courier New" w:hAnsi="Courier New" w:cs="Courier New"/>
-          <w:sz w:val="20"/>
-          <w:szCs w:val="20"/>
-          <w:lang w:val="en-US"/>
-        </w:rPr>
-      </w:pPr>
-      <w:r>
-        <w:rPr>
-          <w:rFonts w:ascii="Courier New" w:hAnsi="Courier New" w:cs="Courier New"/>
-          <w:sz w:val="20"/>
-          <w:szCs w:val="20"/>
-          <w:lang w:val="en-US"/>
-        </w:rPr>
-        <w:t xml:space="preserve">    std::wcout &lt;&lt; L"\x00A9" &lt;&lt; endl;</w:t>
-      </w:r>
-    </w:p>
-    <w:p>
-      <w:pPr>
-        <w:rPr>
-          <w:rFonts w:ascii="Courier New" w:hAnsi="Courier New" w:cs="Courier New"/>
-          <w:sz w:val="20"/>
-          <w:szCs w:val="20"/>
-          <w:lang w:val="en-US"/>
-        </w:rPr>
-      </w:pPr>
-      <w:r>
-        <w:rPr>
-          <w:rFonts w:ascii="Courier New" w:hAnsi="Courier New" w:cs="Courier New"/>
-          <w:sz w:val="20"/>
-          <w:szCs w:val="20"/>
-          <w:lang w:val="en-US"/>
-        </w:rPr>
-        <w:t>}</w:t>
-      </w:r>
-    </w:p>
-    <w:p>
-      <w:pPr>
-        <w:rPr>
-          <w:rFonts w:ascii="Courier New" w:hAnsi="Courier New" w:cs="Courier New"/>
-          <w:sz w:val="20"/>
-          <w:szCs w:val="20"/>
-          <w:lang w:val="en-US"/>
-        </w:rPr>
-      </w:pPr>
-    </w:p>
-    <w:p>
-      <w:pPr>
-        <w:rPr>
-          <w:rFonts w:ascii="Courier New" w:hAnsi="Courier New" w:cs="Courier New"/>
-          <w:sz w:val="20"/>
-          <w:szCs w:val="20"/>
-          <w:lang w:val="en-US"/>
-        </w:rPr>
-      </w:pPr>
-      <w:r>
-        <w:rPr>
-          <w:rFonts w:ascii="Courier New" w:hAnsi="Courier New" w:cs="Courier New"/>
-          <w:sz w:val="20"/>
-          <w:szCs w:val="20"/>
-          <w:lang w:val="en-US"/>
-        </w:rPr>
-        <w:t>void AandB(double a, double b)</w:t>
-      </w:r>
-    </w:p>
-    <w:p>
-      <w:pPr>
-        <w:rPr>
-          <w:rFonts w:ascii="Courier New" w:hAnsi="Courier New" w:cs="Courier New"/>
-          <w:sz w:val="20"/>
-          <w:szCs w:val="20"/>
-          <w:lang w:val="en-US"/>
-        </w:rPr>
-      </w:pPr>
-      <w:r>
-        <w:rPr>
-          <w:rFonts w:ascii="Courier New" w:hAnsi="Courier New" w:cs="Courier New"/>
-          <w:sz w:val="20"/>
-          <w:szCs w:val="20"/>
-          <w:lang w:val="en-US"/>
-        </w:rPr>
-        <w:t>{</w:t>
-      </w:r>
-    </w:p>
-    <w:p>
-      <w:pPr>
-        <w:rPr>
-          <w:rFonts w:ascii="Courier New" w:hAnsi="Courier New" w:cs="Courier New"/>
-          <w:sz w:val="20"/>
-          <w:szCs w:val="20"/>
-          <w:lang w:val="en-US"/>
-        </w:rPr>
-      </w:pPr>
-      <w:r>
-        <w:rPr>
-          <w:rFonts w:ascii="Courier New" w:hAnsi="Courier New" w:cs="Courier New"/>
-          <w:sz w:val="20"/>
-          <w:szCs w:val="20"/>
-          <w:lang w:val="en-US"/>
-        </w:rPr>
-        <w:t xml:space="preserve">    if(a &lt;= b-32)</w:t>
-      </w:r>
-    </w:p>
-    <w:p>
-      <w:pPr>
-        <w:rPr>
-          <w:rFonts w:ascii="Courier New" w:hAnsi="Courier New" w:cs="Courier New"/>
-          <w:sz w:val="20"/>
-          <w:szCs w:val="20"/>
-          <w:lang w:val="en-US"/>
-        </w:rPr>
-      </w:pPr>
-      <w:r>
-        <w:rPr>
-          <w:rFonts w:ascii="Courier New" w:hAnsi="Courier New" w:cs="Courier New"/>
-          <w:sz w:val="20"/>
-          <w:szCs w:val="20"/>
-          <w:lang w:val="en-US"/>
-        </w:rPr>
         <w:t xml:space="preserve">        {</w:t>
       </w:r>
     </w:p>
@@ -6657,681 +6464,6 @@
           <w:szCs w:val="20"/>
           <w:lang w:val="en-US"/>
         </w:rPr>
-        <w:t xml:space="preserve">            cout &lt;&lt; "A &lt;= B - 32 is true" &lt;&lt; endl;</w:t>
-      </w:r>
-    </w:p>
-    <w:p>
-      <w:pPr>
-        <w:rPr>
-          <w:rFonts w:ascii="Courier New" w:hAnsi="Courier New" w:cs="Courier New"/>
-          <w:sz w:val="20"/>
-          <w:szCs w:val="20"/>
-          <w:lang w:val="en-US"/>
-        </w:rPr>
-      </w:pPr>
-      <w:r>
-        <w:rPr>
-          <w:rFonts w:ascii="Courier New" w:hAnsi="Courier New" w:cs="Courier New"/>
-          <w:sz w:val="20"/>
-          <w:szCs w:val="20"/>
-          <w:lang w:val="en-US"/>
-        </w:rPr>
-        <w:t xml:space="preserve">        }</w:t>
-      </w:r>
-    </w:p>
-    <w:p>
-      <w:pPr>
-        <w:rPr>
-          <w:rFonts w:ascii="Courier New" w:hAnsi="Courier New" w:cs="Courier New"/>
-          <w:sz w:val="20"/>
-          <w:szCs w:val="20"/>
-          <w:lang w:val="en-US"/>
-        </w:rPr>
-      </w:pPr>
-      <w:r>
-        <w:rPr>
-          <w:rFonts w:ascii="Courier New" w:hAnsi="Courier New" w:cs="Courier New"/>
-          <w:sz w:val="20"/>
-          <w:szCs w:val="20"/>
-          <w:lang w:val="en-US"/>
-        </w:rPr>
-        <w:t xml:space="preserve">        else</w:t>
-      </w:r>
-    </w:p>
-    <w:p>
-      <w:pPr>
-        <w:rPr>
-          <w:rFonts w:ascii="Courier New" w:hAnsi="Courier New" w:cs="Courier New"/>
-          <w:sz w:val="20"/>
-          <w:szCs w:val="20"/>
-          <w:lang w:val="en-US"/>
-        </w:rPr>
-      </w:pPr>
-      <w:r>
-        <w:rPr>
-          <w:rFonts w:ascii="Courier New" w:hAnsi="Courier New" w:cs="Courier New"/>
-          <w:sz w:val="20"/>
-          <w:szCs w:val="20"/>
-          <w:lang w:val="en-US"/>
-        </w:rPr>
-        <w:t xml:space="preserve">        {</w:t>
-      </w:r>
-    </w:p>
-    <w:p>
-      <w:pPr>
-        <w:rPr>
-          <w:rFonts w:ascii="Courier New" w:hAnsi="Courier New" w:cs="Courier New"/>
-          <w:sz w:val="20"/>
-          <w:szCs w:val="20"/>
-          <w:lang w:val="en-US"/>
-        </w:rPr>
-      </w:pPr>
-      <w:r>
-        <w:rPr>
-          <w:rFonts w:ascii="Courier New" w:hAnsi="Courier New" w:cs="Courier New"/>
-          <w:sz w:val="20"/>
-          <w:szCs w:val="20"/>
-          <w:lang w:val="en-US"/>
-        </w:rPr>
-        <w:t xml:space="preserve">            cout &lt;&lt; "A &lt;= B - 32 is false" &lt;&lt; endl;</w:t>
-      </w:r>
-    </w:p>
-    <w:p>
-      <w:pPr>
-        <w:rPr>
-          <w:rFonts w:ascii="Courier New" w:hAnsi="Courier New" w:cs="Courier New"/>
-          <w:sz w:val="20"/>
-          <w:szCs w:val="20"/>
-          <w:lang w:val="en-US"/>
-        </w:rPr>
-      </w:pPr>
-      <w:r>
-        <w:rPr>
-          <w:rFonts w:ascii="Courier New" w:hAnsi="Courier New" w:cs="Courier New"/>
-          <w:sz w:val="20"/>
-          <w:szCs w:val="20"/>
-          <w:lang w:val="en-US"/>
-        </w:rPr>
-        <w:t xml:space="preserve">        }</w:t>
-      </w:r>
-    </w:p>
-    <w:p>
-      <w:pPr>
-        <w:rPr>
-          <w:rFonts w:ascii="Courier New" w:hAnsi="Courier New" w:cs="Courier New"/>
-          <w:sz w:val="20"/>
-          <w:szCs w:val="20"/>
-          <w:lang w:val="en-US"/>
-        </w:rPr>
-      </w:pPr>
-      <w:r>
-        <w:rPr>
-          <w:rFonts w:ascii="Courier New" w:hAnsi="Courier New" w:cs="Courier New"/>
-          <w:sz w:val="20"/>
-          <w:szCs w:val="20"/>
-          <w:lang w:val="en-US"/>
-        </w:rPr>
-        <w:t>}</w:t>
-      </w:r>
-    </w:p>
-    <w:p>
-      <w:pPr>
-        <w:rPr>
-          <w:rFonts w:ascii="Courier New" w:hAnsi="Courier New" w:cs="Courier New"/>
-          <w:sz w:val="20"/>
-          <w:szCs w:val="20"/>
-          <w:lang w:val="en-US"/>
-        </w:rPr>
-      </w:pPr>
-    </w:p>
-    <w:p>
-      <w:pPr>
-        <w:rPr>
-          <w:rFonts w:ascii="Courier New" w:hAnsi="Courier New" w:cs="Courier New"/>
-          <w:sz w:val="20"/>
-          <w:szCs w:val="20"/>
-          <w:lang w:val="en-US"/>
-        </w:rPr>
-      </w:pPr>
-      <w:r>
-        <w:rPr>
-          <w:rFonts w:ascii="Courier New" w:hAnsi="Courier New" w:cs="Courier New"/>
-          <w:sz w:val="20"/>
-          <w:szCs w:val="20"/>
-          <w:lang w:val="en-US"/>
-        </w:rPr>
-        <w:t>void XYandZ(double x, double y, double z)</w:t>
-      </w:r>
-    </w:p>
-    <w:p>
-      <w:pPr>
-        <w:rPr>
-          <w:rFonts w:ascii="Courier New" w:hAnsi="Courier New" w:cs="Courier New"/>
-          <w:sz w:val="20"/>
-          <w:szCs w:val="20"/>
-          <w:lang w:val="en-US"/>
-        </w:rPr>
-      </w:pPr>
-      <w:r>
-        <w:rPr>
-          <w:rFonts w:ascii="Courier New" w:hAnsi="Courier New" w:cs="Courier New"/>
-          <w:sz w:val="20"/>
-          <w:szCs w:val="20"/>
-          <w:lang w:val="en-US"/>
-        </w:rPr>
-        <w:t>{</w:t>
-      </w:r>
-    </w:p>
-    <w:p>
-      <w:pPr>
-        <w:rPr>
-          <w:rFonts w:ascii="Courier New" w:hAnsi="Courier New" w:cs="Courier New"/>
-          <w:sz w:val="20"/>
-          <w:szCs w:val="20"/>
-          <w:lang w:val="en-US"/>
-        </w:rPr>
-      </w:pPr>
-      <w:r>
-        <w:rPr>
-          <w:rFonts w:ascii="Courier New" w:hAnsi="Courier New" w:cs="Courier New"/>
-          <w:sz w:val="20"/>
-          <w:szCs w:val="20"/>
-          <w:lang w:val="en-US"/>
-        </w:rPr>
-        <w:t xml:space="preserve">    if (x &lt; 8)</w:t>
-      </w:r>
-    </w:p>
-    <w:p>
-      <w:pPr>
-        <w:rPr>
-          <w:rFonts w:ascii="Courier New" w:hAnsi="Courier New" w:cs="Courier New"/>
-          <w:sz w:val="20"/>
-          <w:szCs w:val="20"/>
-          <w:lang w:val="en-US"/>
-        </w:rPr>
-      </w:pPr>
-      <w:r>
-        <w:rPr>
-          <w:rFonts w:ascii="Courier New" w:hAnsi="Courier New" w:cs="Courier New"/>
-          <w:sz w:val="20"/>
-          <w:szCs w:val="20"/>
-          <w:lang w:val="en-US"/>
-        </w:rPr>
-        <w:t xml:space="preserve">        {</w:t>
-      </w:r>
-    </w:p>
-    <w:p>
-      <w:pPr>
-        <w:rPr>
-          <w:rFonts w:ascii="Courier New" w:hAnsi="Courier New" w:cs="Courier New"/>
-          <w:sz w:val="20"/>
-          <w:szCs w:val="20"/>
-          <w:lang w:val="en-US"/>
-        </w:rPr>
-      </w:pPr>
-      <w:r>
-        <w:rPr>
-          <w:rFonts w:ascii="Courier New" w:hAnsi="Courier New" w:cs="Courier New"/>
-          <w:sz w:val="20"/>
-          <w:szCs w:val="20"/>
-          <w:lang w:val="en-US"/>
-        </w:rPr>
-        <w:t xml:space="preserve">            cout &lt;&lt; "x10 = " &lt;&lt; x &lt;&lt; " x16 = " &lt;&lt; "0" &lt;&lt; x &lt;&lt; endl;</w:t>
-      </w:r>
-    </w:p>
-    <w:p>
-      <w:pPr>
-        <w:rPr>
-          <w:rFonts w:ascii="Courier New" w:hAnsi="Courier New" w:cs="Courier New"/>
-          <w:sz w:val="20"/>
-          <w:szCs w:val="20"/>
-          <w:lang w:val="en-US"/>
-        </w:rPr>
-      </w:pPr>
-      <w:r>
-        <w:rPr>
-          <w:rFonts w:ascii="Courier New" w:hAnsi="Courier New" w:cs="Courier New"/>
-          <w:sz w:val="20"/>
-          <w:szCs w:val="20"/>
-          <w:lang w:val="en-US"/>
-        </w:rPr>
-        <w:t xml:space="preserve">        }</w:t>
-      </w:r>
-    </w:p>
-    <w:p>
-      <w:pPr>
-        <w:rPr>
-          <w:rFonts w:ascii="Courier New" w:hAnsi="Courier New" w:cs="Courier New"/>
-          <w:sz w:val="20"/>
-          <w:szCs w:val="20"/>
-          <w:lang w:val="en-US"/>
-        </w:rPr>
-      </w:pPr>
-      <w:r>
-        <w:rPr>
-          <w:rFonts w:ascii="Courier New" w:hAnsi="Courier New" w:cs="Courier New"/>
-          <w:sz w:val="20"/>
-          <w:szCs w:val="20"/>
-          <w:lang w:val="en-US"/>
-        </w:rPr>
-        <w:t xml:space="preserve">        else</w:t>
-      </w:r>
-    </w:p>
-    <w:p>
-      <w:pPr>
-        <w:rPr>
-          <w:rFonts w:ascii="Courier New" w:hAnsi="Courier New" w:cs="Courier New"/>
-          <w:sz w:val="20"/>
-          <w:szCs w:val="20"/>
-          <w:lang w:val="en-US"/>
-        </w:rPr>
-      </w:pPr>
-      <w:r>
-        <w:rPr>
-          <w:rFonts w:ascii="Courier New" w:hAnsi="Courier New" w:cs="Courier New"/>
-          <w:sz w:val="20"/>
-          <w:szCs w:val="20"/>
-          <w:lang w:val="en-US"/>
-        </w:rPr>
-        <w:t xml:space="preserve">        {</w:t>
-      </w:r>
-    </w:p>
-    <w:p>
-      <w:pPr>
-        <w:rPr>
-          <w:rFonts w:ascii="Courier New" w:hAnsi="Courier New" w:cs="Courier New"/>
-          <w:sz w:val="20"/>
-          <w:szCs w:val="20"/>
-          <w:lang w:val="en-US"/>
-        </w:rPr>
-      </w:pPr>
-      <w:r>
-        <w:rPr>
-          <w:rFonts w:ascii="Courier New" w:hAnsi="Courier New" w:cs="Courier New"/>
-          <w:sz w:val="20"/>
-          <w:szCs w:val="20"/>
-          <w:lang w:val="en-US"/>
-        </w:rPr>
-        <w:t xml:space="preserve">            int x1;</w:t>
-      </w:r>
-    </w:p>
-    <w:p>
-      <w:pPr>
-        <w:rPr>
-          <w:rFonts w:ascii="Courier New" w:hAnsi="Courier New" w:cs="Courier New"/>
-          <w:sz w:val="20"/>
-          <w:szCs w:val="20"/>
-          <w:lang w:val="en-US"/>
-        </w:rPr>
-      </w:pPr>
-      <w:r>
-        <w:rPr>
-          <w:rFonts w:ascii="Courier New" w:hAnsi="Courier New" w:cs="Courier New"/>
-          <w:sz w:val="20"/>
-          <w:szCs w:val="20"/>
-          <w:lang w:val="en-US"/>
-        </w:rPr>
-        <w:t xml:space="preserve">            x1 = x/16;</w:t>
-      </w:r>
-    </w:p>
-    <w:p>
-      <w:pPr>
-        <w:rPr>
-          <w:rFonts w:ascii="Courier New" w:hAnsi="Courier New" w:cs="Courier New"/>
-          <w:sz w:val="20"/>
-          <w:szCs w:val="20"/>
-          <w:lang w:val="en-US"/>
-        </w:rPr>
-      </w:pPr>
-      <w:r>
-        <w:rPr>
-          <w:rFonts w:ascii="Courier New" w:hAnsi="Courier New" w:cs="Courier New"/>
-          <w:sz w:val="20"/>
-          <w:szCs w:val="20"/>
-          <w:lang w:val="en-US"/>
-        </w:rPr>
-        <w:t xml:space="preserve">            cout &lt;&lt; "x10 = " &lt;&lt; x &lt;&lt; " x16 = " &lt;&lt; "0" &lt;&lt; x1 &lt;&lt; endl;</w:t>
-      </w:r>
-    </w:p>
-    <w:p>
-      <w:pPr>
-        <w:rPr>
-          <w:rFonts w:ascii="Courier New" w:hAnsi="Courier New" w:cs="Courier New"/>
-          <w:sz w:val="20"/>
-          <w:szCs w:val="20"/>
-          <w:lang w:val="en-US"/>
-        </w:rPr>
-      </w:pPr>
-      <w:r>
-        <w:rPr>
-          <w:rFonts w:ascii="Courier New" w:hAnsi="Courier New" w:cs="Courier New"/>
-          <w:sz w:val="20"/>
-          <w:szCs w:val="20"/>
-          <w:lang w:val="en-US"/>
-        </w:rPr>
-        <w:t xml:space="preserve">        }</w:t>
-      </w:r>
-    </w:p>
-    <w:p>
-      <w:pPr>
-        <w:rPr>
-          <w:rFonts w:ascii="Courier New" w:hAnsi="Courier New" w:cs="Courier New"/>
-          <w:sz w:val="20"/>
-          <w:szCs w:val="20"/>
-          <w:lang w:val="en-US"/>
-        </w:rPr>
-      </w:pPr>
-      <w:r>
-        <w:rPr>
-          <w:rFonts w:ascii="Courier New" w:hAnsi="Courier New" w:cs="Courier New"/>
-          <w:sz w:val="20"/>
-          <w:szCs w:val="20"/>
-          <w:lang w:val="en-US"/>
-        </w:rPr>
-        <w:t xml:space="preserve">        if (y &lt; 8)</w:t>
-      </w:r>
-    </w:p>
-    <w:p>
-      <w:pPr>
-        <w:rPr>
-          <w:rFonts w:ascii="Courier New" w:hAnsi="Courier New" w:cs="Courier New"/>
-          <w:sz w:val="20"/>
-          <w:szCs w:val="20"/>
-          <w:lang w:val="en-US"/>
-        </w:rPr>
-      </w:pPr>
-      <w:r>
-        <w:rPr>
-          <w:rFonts w:ascii="Courier New" w:hAnsi="Courier New" w:cs="Courier New"/>
-          <w:sz w:val="20"/>
-          <w:szCs w:val="20"/>
-          <w:lang w:val="en-US"/>
-        </w:rPr>
-        <w:t xml:space="preserve">        {</w:t>
-      </w:r>
-    </w:p>
-    <w:p>
-      <w:pPr>
-        <w:rPr>
-          <w:rFonts w:ascii="Courier New" w:hAnsi="Courier New" w:cs="Courier New"/>
-          <w:sz w:val="20"/>
-          <w:szCs w:val="20"/>
-          <w:lang w:val="en-US"/>
-        </w:rPr>
-      </w:pPr>
-      <w:r>
-        <w:rPr>
-          <w:rFonts w:ascii="Courier New" w:hAnsi="Courier New" w:cs="Courier New"/>
-          <w:sz w:val="20"/>
-          <w:szCs w:val="20"/>
-          <w:lang w:val="en-US"/>
-        </w:rPr>
-        <w:t xml:space="preserve">           cout &lt;&lt; "y10 = " &lt;&lt; y &lt;&lt; " y16 = " &lt;&lt; "0" &lt;&lt; y &lt;&lt; endl;</w:t>
-      </w:r>
-    </w:p>
-    <w:p>
-      <w:pPr>
-        <w:rPr>
-          <w:rFonts w:ascii="Courier New" w:hAnsi="Courier New" w:cs="Courier New"/>
-          <w:sz w:val="20"/>
-          <w:szCs w:val="20"/>
-          <w:lang w:val="en-US"/>
-        </w:rPr>
-      </w:pPr>
-      <w:r>
-        <w:rPr>
-          <w:rFonts w:ascii="Courier New" w:hAnsi="Courier New" w:cs="Courier New"/>
-          <w:sz w:val="20"/>
-          <w:szCs w:val="20"/>
-          <w:lang w:val="en-US"/>
-        </w:rPr>
-        <w:t xml:space="preserve">        }</w:t>
-      </w:r>
-    </w:p>
-    <w:p>
-      <w:pPr>
-        <w:rPr>
-          <w:rFonts w:ascii="Courier New" w:hAnsi="Courier New" w:cs="Courier New"/>
-          <w:sz w:val="20"/>
-          <w:szCs w:val="20"/>
-          <w:lang w:val="en-US"/>
-        </w:rPr>
-      </w:pPr>
-      <w:r>
-        <w:rPr>
-          <w:rFonts w:ascii="Courier New" w:hAnsi="Courier New" w:cs="Courier New"/>
-          <w:sz w:val="20"/>
-          <w:szCs w:val="20"/>
-          <w:lang w:val="en-US"/>
-        </w:rPr>
-        <w:t xml:space="preserve">        else</w:t>
-      </w:r>
-    </w:p>
-    <w:p>
-      <w:pPr>
-        <w:rPr>
-          <w:rFonts w:ascii="Courier New" w:hAnsi="Courier New" w:cs="Courier New"/>
-          <w:sz w:val="20"/>
-          <w:szCs w:val="20"/>
-          <w:lang w:val="en-US"/>
-        </w:rPr>
-      </w:pPr>
-      <w:r>
-        <w:rPr>
-          <w:rFonts w:ascii="Courier New" w:hAnsi="Courier New" w:cs="Courier New"/>
-          <w:sz w:val="20"/>
-          <w:szCs w:val="20"/>
-          <w:lang w:val="en-US"/>
-        </w:rPr>
-        <w:t xml:space="preserve">        {</w:t>
-      </w:r>
-    </w:p>
-    <w:p>
-      <w:pPr>
-        <w:rPr>
-          <w:rFonts w:ascii="Courier New" w:hAnsi="Courier New" w:cs="Courier New"/>
-          <w:sz w:val="20"/>
-          <w:szCs w:val="20"/>
-          <w:lang w:val="en-US"/>
-        </w:rPr>
-      </w:pPr>
-      <w:r>
-        <w:rPr>
-          <w:rFonts w:ascii="Courier New" w:hAnsi="Courier New" w:cs="Courier New"/>
-          <w:sz w:val="20"/>
-          <w:szCs w:val="20"/>
-          <w:lang w:val="en-US"/>
-        </w:rPr>
-        <w:t xml:space="preserve">            int y1;</w:t>
-      </w:r>
-    </w:p>
-    <w:p>
-      <w:pPr>
-        <w:rPr>
-          <w:rFonts w:ascii="Courier New" w:hAnsi="Courier New" w:cs="Courier New"/>
-          <w:sz w:val="20"/>
-          <w:szCs w:val="20"/>
-          <w:lang w:val="en-US"/>
-        </w:rPr>
-      </w:pPr>
-      <w:r>
-        <w:rPr>
-          <w:rFonts w:ascii="Courier New" w:hAnsi="Courier New" w:cs="Courier New"/>
-          <w:sz w:val="20"/>
-          <w:szCs w:val="20"/>
-          <w:lang w:val="en-US"/>
-        </w:rPr>
-        <w:t xml:space="preserve">            y1 = y/16;</w:t>
-      </w:r>
-    </w:p>
-    <w:p>
-      <w:pPr>
-        <w:rPr>
-          <w:rFonts w:ascii="Courier New" w:hAnsi="Courier New" w:cs="Courier New"/>
-          <w:sz w:val="20"/>
-          <w:szCs w:val="20"/>
-          <w:lang w:val="en-US"/>
-        </w:rPr>
-      </w:pPr>
-      <w:r>
-        <w:rPr>
-          <w:rFonts w:ascii="Courier New" w:hAnsi="Courier New" w:cs="Courier New"/>
-          <w:sz w:val="20"/>
-          <w:szCs w:val="20"/>
-          <w:lang w:val="en-US"/>
-        </w:rPr>
-        <w:t xml:space="preserve">            cout &lt;&lt; "y10 = " &lt;&lt; y &lt;&lt; " y16 = " &lt;&lt; "0" &lt;&lt; y1 &lt;&lt; endl;</w:t>
-      </w:r>
-    </w:p>
-    <w:p>
-      <w:pPr>
-        <w:rPr>
-          <w:rFonts w:ascii="Courier New" w:hAnsi="Courier New" w:cs="Courier New"/>
-          <w:sz w:val="20"/>
-          <w:szCs w:val="20"/>
-          <w:lang w:val="en-US"/>
-        </w:rPr>
-      </w:pPr>
-      <w:r>
-        <w:rPr>
-          <w:rFonts w:ascii="Courier New" w:hAnsi="Courier New" w:cs="Courier New"/>
-          <w:sz w:val="20"/>
-          <w:szCs w:val="20"/>
-          <w:lang w:val="en-US"/>
-        </w:rPr>
-        <w:t xml:space="preserve">        }</w:t>
-      </w:r>
-    </w:p>
-    <w:p>
-      <w:pPr>
-        <w:rPr>
-          <w:rFonts w:ascii="Courier New" w:hAnsi="Courier New" w:cs="Courier New"/>
-          <w:sz w:val="20"/>
-          <w:szCs w:val="20"/>
-          <w:lang w:val="en-US"/>
-        </w:rPr>
-      </w:pPr>
-      <w:r>
-        <w:rPr>
-          <w:rFonts w:ascii="Courier New" w:hAnsi="Courier New" w:cs="Courier New"/>
-          <w:sz w:val="20"/>
-          <w:szCs w:val="20"/>
-          <w:lang w:val="en-US"/>
-        </w:rPr>
-        <w:t xml:space="preserve">        if (z &lt; 8)</w:t>
-      </w:r>
-    </w:p>
-    <w:p>
-      <w:pPr>
-        <w:rPr>
-          <w:rFonts w:ascii="Courier New" w:hAnsi="Courier New" w:cs="Courier New"/>
-          <w:sz w:val="20"/>
-          <w:szCs w:val="20"/>
-          <w:lang w:val="en-US"/>
-        </w:rPr>
-      </w:pPr>
-      <w:r>
-        <w:rPr>
-          <w:rFonts w:ascii="Courier New" w:hAnsi="Courier New" w:cs="Courier New"/>
-          <w:sz w:val="20"/>
-          <w:szCs w:val="20"/>
-          <w:lang w:val="en-US"/>
-        </w:rPr>
-        <w:t xml:space="preserve">        {</w:t>
-      </w:r>
-    </w:p>
-    <w:p>
-      <w:pPr>
-        <w:rPr>
-          <w:rFonts w:ascii="Courier New" w:hAnsi="Courier New" w:cs="Courier New"/>
-          <w:sz w:val="20"/>
-          <w:szCs w:val="20"/>
-          <w:lang w:val="en-US"/>
-        </w:rPr>
-      </w:pPr>
-      <w:r>
-        <w:rPr>
-          <w:rFonts w:ascii="Courier New" w:hAnsi="Courier New" w:cs="Courier New"/>
-          <w:sz w:val="20"/>
-          <w:szCs w:val="20"/>
-          <w:lang w:val="en-US"/>
-        </w:rPr>
-        <w:t xml:space="preserve">            cout &lt;&lt; "z10 = " &lt;&lt; z &lt;&lt; " z16 = " &lt;&lt; "0" &lt;&lt; z &lt;&lt; endl;</w:t>
-      </w:r>
-    </w:p>
-    <w:p>
-      <w:pPr>
-        <w:rPr>
-          <w:rFonts w:ascii="Courier New" w:hAnsi="Courier New" w:cs="Courier New"/>
-          <w:sz w:val="20"/>
-          <w:szCs w:val="20"/>
-          <w:lang w:val="en-US"/>
-        </w:rPr>
-      </w:pPr>
-      <w:r>
-        <w:rPr>
-          <w:rFonts w:ascii="Courier New" w:hAnsi="Courier New" w:cs="Courier New"/>
-          <w:sz w:val="20"/>
-          <w:szCs w:val="20"/>
-          <w:lang w:val="en-US"/>
-        </w:rPr>
-        <w:t xml:space="preserve">        }</w:t>
-      </w:r>
-    </w:p>
-    <w:p>
-      <w:pPr>
-        <w:rPr>
-          <w:rFonts w:ascii="Courier New" w:hAnsi="Courier New" w:cs="Courier New"/>
-          <w:sz w:val="20"/>
-          <w:szCs w:val="20"/>
-          <w:lang w:val="en-US"/>
-        </w:rPr>
-      </w:pPr>
-      <w:r>
-        <w:rPr>
-          <w:rFonts w:ascii="Courier New" w:hAnsi="Courier New" w:cs="Courier New"/>
-          <w:sz w:val="20"/>
-          <w:szCs w:val="20"/>
-          <w:lang w:val="en-US"/>
-        </w:rPr>
-        <w:t xml:space="preserve">        else</w:t>
-      </w:r>
-    </w:p>
-    <w:p>
-      <w:pPr>
-        <w:rPr>
-          <w:rFonts w:ascii="Courier New" w:hAnsi="Courier New" w:cs="Courier New"/>
-          <w:sz w:val="20"/>
-          <w:szCs w:val="20"/>
-          <w:lang w:val="en-US"/>
-        </w:rPr>
-      </w:pPr>
-      <w:r>
-        <w:rPr>
-          <w:rFonts w:ascii="Courier New" w:hAnsi="Courier New" w:cs="Courier New"/>
-          <w:sz w:val="20"/>
-          <w:szCs w:val="20"/>
-          <w:lang w:val="en-US"/>
-        </w:rPr>
-        <w:t xml:space="preserve">        {</w:t>
-      </w:r>
-    </w:p>
-    <w:p>
-      <w:pPr>
-        <w:rPr>
-          <w:rFonts w:ascii="Courier New" w:hAnsi="Courier New" w:cs="Courier New"/>
-          <w:sz w:val="20"/>
-          <w:szCs w:val="20"/>
-          <w:lang w:val="en-US"/>
-        </w:rPr>
-      </w:pPr>
-      <w:r>
-        <w:rPr>
-          <w:rFonts w:ascii="Courier New" w:hAnsi="Courier New" w:cs="Courier New"/>
-          <w:sz w:val="20"/>
-          <w:szCs w:val="20"/>
-          <w:lang w:val="en-US"/>
-        </w:rPr>
         <w:t xml:space="preserve">            int z1;</w:t>
       </w:r>
     </w:p>
@@ -7389,7 +6521,6 @@
           <w:szCs w:val="20"/>
           <w:lang w:val="en-US"/>
         </w:rPr>
-        <w:lastRenderedPageBreak/>
         <w:t xml:space="preserve">        }</w:t>
       </w:r>
     </w:p>

</xml_diff>

<commit_message>
Fixed some bugs in TestDriver and Ivanov_task
</commit_message>
<xml_diff>
--- a/lab08/Rport/BMTP_REPORT_LAB8_IVANOV.docx
+++ b/lab08/Rport/BMTP_REPORT_LAB8_IVANOV.docx
@@ -1891,7 +1891,7 @@
         <w:rPr>
           <w:sz w:val="32"/>
           <w:szCs w:val="32"/>
-          <w:lang w:val="en-US"/>
+          <w:lang w:val="ru-RU"/>
         </w:rPr>
       </w:pPr>
       <w:r>
@@ -1906,7 +1906,7 @@
         <w:rPr>
           <w:sz w:val="32"/>
           <w:szCs w:val="32"/>
-          <w:lang w:val="en-US"/>
+          <w:lang w:val="ru-RU"/>
         </w:rPr>
         <w:t xml:space="preserve"> </w:t>
       </w:r>
@@ -1922,7 +1922,7 @@
         <w:rPr>
           <w:sz w:val="32"/>
           <w:szCs w:val="32"/>
-          <w:lang w:val="en-US"/>
+          <w:lang w:val="ru-RU"/>
         </w:rPr>
         <w:t xml:space="preserve"> 8.1</w:t>
       </w:r>
@@ -2488,7 +2488,7 @@
         <w:rPr>
           <w:sz w:val="32"/>
           <w:szCs w:val="32"/>
-          <w:lang w:val="ru-RU"/>
+          <w:lang w:val="en-US"/>
         </w:rPr>
       </w:pPr>
       <w:r>
@@ -4771,7 +4771,7 @@
         <w:rPr>
           <w:sz w:val="32"/>
           <w:szCs w:val="32"/>
-          <w:lang w:val="ru-RU"/>
+          <w:lang w:val="en-US"/>
         </w:rPr>
       </w:pPr>
       <w:r>
@@ -5388,7 +5388,6 @@
         <w:rPr>
           <w:sz w:val="32"/>
           <w:szCs w:val="32"/>
-          <w:lang w:val="ru-RU"/>
         </w:rPr>
       </w:pPr>
       <w:r>
@@ -5402,1384 +5401,1212 @@
         <w:rPr>
           <w:sz w:val="32"/>
           <w:szCs w:val="32"/>
-          <w:lang w:val="ru-RU"/>
         </w:rPr>
         <w:t>Г</w:t>
+      </w:r>
+    </w:p>
+    <w:p>
+      <w:pPr>
+        <w:rPr>
+          <w:sz w:val="32"/>
+          <w:szCs w:val="32"/>
+        </w:rPr>
+      </w:pPr>
+      <w:r>
+        <w:rPr>
+          <w:sz w:val="32"/>
+          <w:szCs w:val="32"/>
+        </w:rPr>
+        <w:t xml:space="preserve">Лістинг </w:t>
+      </w:r>
+      <w:r>
+        <w:rPr>
+          <w:sz w:val="32"/>
+          <w:szCs w:val="32"/>
+          <w:lang w:val="en-US"/>
+        </w:rPr>
+        <w:t>Ivanov</w:t>
+      </w:r>
+      <w:r>
+        <w:rPr>
+          <w:sz w:val="32"/>
+          <w:szCs w:val="32"/>
+        </w:rPr>
+        <w:t>-</w:t>
+      </w:r>
+      <w:r>
+        <w:rPr>
+          <w:sz w:val="32"/>
+          <w:szCs w:val="32"/>
+          <w:lang w:val="en-US"/>
+        </w:rPr>
+        <w:t>task</w:t>
+      </w:r>
+    </w:p>
+    <w:p>
+      <w:pPr>
+        <w:rPr>
+          <w:rFonts w:ascii="Courier New" w:hAnsi="Courier New" w:cs="Courier New"/>
+          <w:sz w:val="20"/>
+          <w:szCs w:val="20"/>
+          <w:lang w:val="en-US"/>
+        </w:rPr>
+      </w:pPr>
+      <w:r>
+        <w:rPr>
+          <w:rFonts w:ascii="Courier New" w:hAnsi="Courier New" w:cs="Courier New"/>
+          <w:sz w:val="20"/>
+          <w:szCs w:val="20"/>
+          <w:lang w:val="en-US"/>
+        </w:rPr>
+        <w:t>#include &lt;iostream&gt;</w:t>
+      </w:r>
+    </w:p>
+    <w:p>
+      <w:pPr>
+        <w:rPr>
+          <w:rFonts w:ascii="Courier New" w:hAnsi="Courier New" w:cs="Courier New"/>
+          <w:sz w:val="20"/>
+          <w:szCs w:val="20"/>
+          <w:lang w:val="en-US"/>
+        </w:rPr>
+      </w:pPr>
+      <w:r>
+        <w:rPr>
+          <w:rFonts w:ascii="Courier New" w:hAnsi="Courier New" w:cs="Courier New"/>
+          <w:sz w:val="20"/>
+          <w:szCs w:val="20"/>
+          <w:lang w:val="en-US"/>
+        </w:rPr>
+        <w:t>#include "ModulesVasylenko.h"</w:t>
+      </w:r>
+    </w:p>
+    <w:p>
+      <w:pPr>
+        <w:rPr>
+          <w:rFonts w:ascii="Courier New" w:hAnsi="Courier New" w:cs="Courier New"/>
+          <w:sz w:val="20"/>
+          <w:szCs w:val="20"/>
+          <w:lang w:val="en-US"/>
+        </w:rPr>
+      </w:pPr>
+      <w:r>
+        <w:rPr>
+          <w:rFonts w:ascii="Courier New" w:hAnsi="Courier New" w:cs="Courier New"/>
+          <w:sz w:val="20"/>
+          <w:szCs w:val="20"/>
+          <w:lang w:val="en-US"/>
+        </w:rPr>
+        <w:t>#include &lt;locale&gt;</w:t>
+      </w:r>
+    </w:p>
+    <w:p>
+      <w:pPr>
+        <w:rPr>
+          <w:rFonts w:ascii="Courier New" w:hAnsi="Courier New" w:cs="Courier New"/>
+          <w:sz w:val="20"/>
+          <w:szCs w:val="20"/>
+          <w:lang w:val="en-US"/>
+        </w:rPr>
+      </w:pPr>
+      <w:r>
+        <w:rPr>
+          <w:rFonts w:ascii="Courier New" w:hAnsi="Courier New" w:cs="Courier New"/>
+          <w:sz w:val="20"/>
+          <w:szCs w:val="20"/>
+          <w:lang w:val="en-US"/>
+        </w:rPr>
+        <w:t>#include &lt;locale.h&gt;</w:t>
+      </w:r>
+    </w:p>
+    <w:p>
+      <w:pPr>
+        <w:rPr>
+          <w:rFonts w:ascii="Courier New" w:hAnsi="Courier New" w:cs="Courier New"/>
+          <w:sz w:val="20"/>
+          <w:szCs w:val="20"/>
+          <w:lang w:val="en-US"/>
+        </w:rPr>
+      </w:pPr>
+      <w:r>
+        <w:rPr>
+          <w:rFonts w:ascii="Courier New" w:hAnsi="Courier New" w:cs="Courier New"/>
+          <w:sz w:val="20"/>
+          <w:szCs w:val="20"/>
+          <w:lang w:val="en-US"/>
+        </w:rPr>
+        <w:t>#include &lt;windows.h&gt;</w:t>
+      </w:r>
+    </w:p>
+    <w:p>
+      <w:pPr>
+        <w:rPr>
+          <w:rFonts w:ascii="Courier New" w:hAnsi="Courier New" w:cs="Courier New"/>
+          <w:sz w:val="20"/>
+          <w:szCs w:val="20"/>
+          <w:lang w:val="en-US"/>
+        </w:rPr>
+      </w:pPr>
+      <w:r>
+        <w:rPr>
+          <w:rFonts w:ascii="Courier New" w:hAnsi="Courier New" w:cs="Courier New"/>
+          <w:sz w:val="20"/>
+          <w:szCs w:val="20"/>
+          <w:lang w:val="en-US"/>
+        </w:rPr>
+        <w:t>using namespace std;</w:t>
+      </w:r>
+    </w:p>
+    <w:p>
+      <w:pPr>
+        <w:rPr>
+          <w:rFonts w:ascii="Courier New" w:hAnsi="Courier New" w:cs="Courier New"/>
+          <w:sz w:val="20"/>
+          <w:szCs w:val="20"/>
+          <w:lang w:val="en-US"/>
+        </w:rPr>
+      </w:pPr>
+    </w:p>
+    <w:p>
+      <w:pPr>
+        <w:rPr>
+          <w:rFonts w:ascii="Courier New" w:hAnsi="Courier New" w:cs="Courier New"/>
+          <w:sz w:val="20"/>
+          <w:szCs w:val="20"/>
+          <w:lang w:val="en-US"/>
+        </w:rPr>
+      </w:pPr>
+    </w:p>
+    <w:p>
+      <w:pPr>
+        <w:rPr>
+          <w:rFonts w:ascii="Courier New" w:hAnsi="Courier New" w:cs="Courier New"/>
+          <w:sz w:val="20"/>
+          <w:szCs w:val="20"/>
+          <w:lang w:val="en-US"/>
+        </w:rPr>
+      </w:pPr>
+      <w:r>
+        <w:rPr>
+          <w:rFonts w:ascii="Courier New" w:hAnsi="Courier New" w:cs="Courier New"/>
+          <w:sz w:val="20"/>
+          <w:szCs w:val="20"/>
+          <w:lang w:val="en-US"/>
+        </w:rPr>
+        <w:t>void Greeting()</w:t>
+      </w:r>
+    </w:p>
+    <w:p>
+      <w:pPr>
+        <w:rPr>
+          <w:rFonts w:ascii="Courier New" w:hAnsi="Courier New" w:cs="Courier New"/>
+          <w:sz w:val="20"/>
+          <w:szCs w:val="20"/>
+          <w:lang w:val="en-US"/>
+        </w:rPr>
+      </w:pPr>
+      <w:r>
+        <w:rPr>
+          <w:rFonts w:ascii="Courier New" w:hAnsi="Courier New" w:cs="Courier New"/>
+          <w:sz w:val="20"/>
+          <w:szCs w:val="20"/>
+          <w:lang w:val="en-US"/>
+        </w:rPr>
+        <w:t>{</w:t>
+      </w:r>
+    </w:p>
+    <w:p>
+      <w:pPr>
+        <w:rPr>
+          <w:rFonts w:ascii="Courier New" w:hAnsi="Courier New" w:cs="Courier New"/>
+          <w:sz w:val="20"/>
+          <w:szCs w:val="20"/>
+          <w:lang w:val="en-US"/>
+        </w:rPr>
+      </w:pPr>
+      <w:r>
+        <w:rPr>
+          <w:rFonts w:ascii="Courier New" w:hAnsi="Courier New" w:cs="Courier New"/>
+          <w:sz w:val="20"/>
+          <w:szCs w:val="20"/>
+          <w:lang w:val="en-US"/>
+        </w:rPr>
+        <w:t xml:space="preserve">    cout &lt;&lt; "|====================|" &lt;&lt; endl</w:t>
+      </w:r>
+    </w:p>
+    <w:p>
+      <w:pPr>
+        <w:rPr>
+          <w:rFonts w:ascii="Courier New" w:hAnsi="Courier New" w:cs="Courier New"/>
+          <w:sz w:val="20"/>
+          <w:szCs w:val="20"/>
+          <w:lang w:val="en-US"/>
+        </w:rPr>
+      </w:pPr>
+      <w:r>
+        <w:rPr>
+          <w:rFonts w:ascii="Courier New" w:hAnsi="Courier New" w:cs="Courier New"/>
+          <w:sz w:val="20"/>
+          <w:szCs w:val="20"/>
+          <w:lang w:val="en-US"/>
+        </w:rPr>
+        <w:t xml:space="preserve">         &lt;&lt; "|Max Ivanov ";</w:t>
+      </w:r>
+    </w:p>
+    <w:p>
+      <w:pPr>
+        <w:rPr>
+          <w:rFonts w:ascii="Courier New" w:hAnsi="Courier New" w:cs="Courier New"/>
+          <w:sz w:val="20"/>
+          <w:szCs w:val="20"/>
+          <w:lang w:val="en-US"/>
+        </w:rPr>
+      </w:pPr>
+      <w:r>
+        <w:rPr>
+          <w:rFonts w:ascii="Courier New" w:hAnsi="Courier New" w:cs="Courier New"/>
+          <w:sz w:val="20"/>
+          <w:szCs w:val="20"/>
+          <w:lang w:val="en-US"/>
+        </w:rPr>
+        <w:t xml:space="preserve">    wcout &lt;&lt; L"\x00A9  |";</w:t>
+      </w:r>
+    </w:p>
+    <w:p>
+      <w:pPr>
+        <w:rPr>
+          <w:rFonts w:ascii="Courier New" w:hAnsi="Courier New" w:cs="Courier New"/>
+          <w:sz w:val="20"/>
+          <w:szCs w:val="20"/>
+          <w:lang w:val="en-US"/>
+        </w:rPr>
+      </w:pPr>
+      <w:r>
+        <w:rPr>
+          <w:rFonts w:ascii="Courier New" w:hAnsi="Courier New" w:cs="Courier New"/>
+          <w:sz w:val="20"/>
+          <w:szCs w:val="20"/>
+          <w:lang w:val="en-US"/>
+        </w:rPr>
+        <w:t xml:space="preserve">    cout &lt;&lt; endl</w:t>
+      </w:r>
+    </w:p>
+    <w:p>
+      <w:pPr>
+        <w:rPr>
+          <w:rFonts w:ascii="Courier New" w:hAnsi="Courier New" w:cs="Courier New"/>
+          <w:sz w:val="20"/>
+          <w:szCs w:val="20"/>
+          <w:lang w:val="en-US"/>
+        </w:rPr>
+      </w:pPr>
+      <w:r>
+        <w:rPr>
+          <w:rFonts w:ascii="Courier New" w:hAnsi="Courier New" w:cs="Courier New"/>
+          <w:sz w:val="20"/>
+          <w:szCs w:val="20"/>
+          <w:lang w:val="en-US"/>
+        </w:rPr>
+        <w:t xml:space="preserve">         &lt;&lt; "|====================|" &lt;&lt; endl;</w:t>
+      </w:r>
+    </w:p>
+    <w:p>
+      <w:pPr>
+        <w:rPr>
+          <w:rFonts w:ascii="Courier New" w:hAnsi="Courier New" w:cs="Courier New"/>
+          <w:sz w:val="20"/>
+          <w:szCs w:val="20"/>
+          <w:lang w:val="en-US"/>
+        </w:rPr>
+      </w:pPr>
+      <w:r>
+        <w:rPr>
+          <w:rFonts w:ascii="Courier New" w:hAnsi="Courier New" w:cs="Courier New"/>
+          <w:sz w:val="20"/>
+          <w:szCs w:val="20"/>
+          <w:lang w:val="en-US"/>
+        </w:rPr>
+        <w:t>}</w:t>
+      </w:r>
+    </w:p>
+    <w:p>
+      <w:pPr>
+        <w:rPr>
+          <w:rFonts w:ascii="Courier New" w:hAnsi="Courier New" w:cs="Courier New"/>
+          <w:sz w:val="20"/>
+          <w:szCs w:val="20"/>
+          <w:lang w:val="en-US"/>
+        </w:rPr>
+      </w:pPr>
+    </w:p>
+    <w:p>
+      <w:pPr>
+        <w:rPr>
+          <w:rFonts w:ascii="Courier New" w:hAnsi="Courier New" w:cs="Courier New"/>
+          <w:sz w:val="20"/>
+          <w:szCs w:val="20"/>
+          <w:lang w:val="en-US"/>
+        </w:rPr>
+      </w:pPr>
+      <w:r>
+        <w:rPr>
+          <w:rFonts w:ascii="Courier New" w:hAnsi="Courier New" w:cs="Courier New"/>
+          <w:sz w:val="20"/>
+          <w:szCs w:val="20"/>
+          <w:lang w:val="en-US"/>
+        </w:rPr>
+        <w:t>void Inequality(char a, char b)</w:t>
+      </w:r>
+    </w:p>
+    <w:p>
+      <w:pPr>
+        <w:rPr>
+          <w:rFonts w:ascii="Courier New" w:hAnsi="Courier New" w:cs="Courier New"/>
+          <w:sz w:val="20"/>
+          <w:szCs w:val="20"/>
+          <w:lang w:val="en-US"/>
+        </w:rPr>
+      </w:pPr>
+      <w:r>
+        <w:rPr>
+          <w:rFonts w:ascii="Courier New" w:hAnsi="Courier New" w:cs="Courier New"/>
+          <w:sz w:val="20"/>
+          <w:szCs w:val="20"/>
+          <w:lang w:val="en-US"/>
+        </w:rPr>
+        <w:t>{</w:t>
+      </w:r>
+    </w:p>
+    <w:p>
+      <w:pPr>
+        <w:rPr>
+          <w:rFonts w:ascii="Courier New" w:hAnsi="Courier New" w:cs="Courier New"/>
+          <w:sz w:val="20"/>
+          <w:szCs w:val="20"/>
+          <w:lang w:val="en-US"/>
+        </w:rPr>
+      </w:pPr>
+      <w:r>
+        <w:rPr>
+          <w:rFonts w:ascii="Courier New" w:hAnsi="Courier New" w:cs="Courier New"/>
+          <w:sz w:val="20"/>
+          <w:szCs w:val="20"/>
+          <w:lang w:val="en-US"/>
+        </w:rPr>
+        <w:t xml:space="preserve">    if (a+1 &gt;= b)</w:t>
+      </w:r>
+    </w:p>
+    <w:p>
+      <w:pPr>
+        <w:rPr>
+          <w:rFonts w:ascii="Courier New" w:hAnsi="Courier New" w:cs="Courier New"/>
+          <w:sz w:val="20"/>
+          <w:szCs w:val="20"/>
+          <w:lang w:val="en-US"/>
+        </w:rPr>
+      </w:pPr>
+      <w:r>
+        <w:rPr>
+          <w:rFonts w:ascii="Courier New" w:hAnsi="Courier New" w:cs="Courier New"/>
+          <w:sz w:val="20"/>
+          <w:szCs w:val="20"/>
+          <w:lang w:val="en-US"/>
+        </w:rPr>
+        <w:t xml:space="preserve">        cout &lt;&lt; "a+1 &gt;= b is true" &lt;&lt; endl;</w:t>
+      </w:r>
+    </w:p>
+    <w:p>
+      <w:pPr>
+        <w:rPr>
+          <w:rFonts w:ascii="Courier New" w:hAnsi="Courier New" w:cs="Courier New"/>
+          <w:sz w:val="20"/>
+          <w:szCs w:val="20"/>
+          <w:lang w:val="en-US"/>
+        </w:rPr>
+      </w:pPr>
+      <w:r>
+        <w:rPr>
+          <w:rFonts w:ascii="Courier New" w:hAnsi="Courier New" w:cs="Courier New"/>
+          <w:sz w:val="20"/>
+          <w:szCs w:val="20"/>
+          <w:lang w:val="en-US"/>
+        </w:rPr>
+        <w:t xml:space="preserve">    else</w:t>
+      </w:r>
+    </w:p>
+    <w:p>
+      <w:pPr>
+        <w:rPr>
+          <w:rFonts w:ascii="Courier New" w:hAnsi="Courier New" w:cs="Courier New"/>
+          <w:sz w:val="20"/>
+          <w:szCs w:val="20"/>
+          <w:lang w:val="en-US"/>
+        </w:rPr>
+      </w:pPr>
+      <w:r>
+        <w:rPr>
+          <w:rFonts w:ascii="Courier New" w:hAnsi="Courier New" w:cs="Courier New"/>
+          <w:sz w:val="20"/>
+          <w:szCs w:val="20"/>
+          <w:lang w:val="en-US"/>
+        </w:rPr>
+        <w:t xml:space="preserve">        cout &lt;&lt; "a+1 &gt;= b is false" &lt;&lt; endl;</w:t>
+      </w:r>
+    </w:p>
+    <w:p>
+      <w:pPr>
+        <w:rPr>
+          <w:rFonts w:ascii="Courier New" w:hAnsi="Courier New" w:cs="Courier New"/>
+          <w:sz w:val="20"/>
+          <w:szCs w:val="20"/>
+          <w:lang w:val="en-US"/>
+        </w:rPr>
+      </w:pPr>
+      <w:r>
+        <w:rPr>
+          <w:rFonts w:ascii="Courier New" w:hAnsi="Courier New" w:cs="Courier New"/>
+          <w:sz w:val="20"/>
+          <w:szCs w:val="20"/>
+          <w:lang w:val="en-US"/>
+        </w:rPr>
+        <w:t>}</w:t>
+      </w:r>
+    </w:p>
+    <w:p>
+      <w:pPr>
+        <w:rPr>
+          <w:rFonts w:ascii="Courier New" w:hAnsi="Courier New" w:cs="Courier New"/>
+          <w:sz w:val="20"/>
+          <w:szCs w:val="20"/>
+          <w:lang w:val="en-US"/>
+        </w:rPr>
+      </w:pPr>
+    </w:p>
+    <w:p>
+      <w:pPr>
+        <w:rPr>
+          <w:rFonts w:ascii="Courier New" w:hAnsi="Courier New" w:cs="Courier New"/>
+          <w:sz w:val="20"/>
+          <w:szCs w:val="20"/>
+          <w:lang w:val="en-US"/>
+        </w:rPr>
+      </w:pPr>
+      <w:r>
+        <w:rPr>
+          <w:rFonts w:ascii="Courier New" w:hAnsi="Courier New" w:cs="Courier New"/>
+          <w:sz w:val="20"/>
+          <w:szCs w:val="20"/>
+          <w:lang w:val="en-US"/>
+        </w:rPr>
+        <w:t>double Change(int value)</w:t>
+      </w:r>
+    </w:p>
+    <w:p>
+      <w:pPr>
+        <w:rPr>
+          <w:rFonts w:ascii="Courier New" w:hAnsi="Courier New" w:cs="Courier New"/>
+          <w:sz w:val="20"/>
+          <w:szCs w:val="20"/>
+          <w:lang w:val="en-US"/>
+        </w:rPr>
+      </w:pPr>
+      <w:r>
+        <w:rPr>
+          <w:rFonts w:ascii="Courier New" w:hAnsi="Courier New" w:cs="Courier New"/>
+          <w:sz w:val="20"/>
+          <w:szCs w:val="20"/>
+          <w:lang w:val="en-US"/>
+        </w:rPr>
+        <w:t>{</w:t>
+      </w:r>
+    </w:p>
+    <w:p>
+      <w:pPr>
+        <w:rPr>
+          <w:rFonts w:ascii="Courier New" w:hAnsi="Courier New" w:cs="Courier New"/>
+          <w:sz w:val="20"/>
+          <w:szCs w:val="20"/>
+          <w:lang w:val="en-US"/>
+        </w:rPr>
+      </w:pPr>
+      <w:r>
+        <w:rPr>
+          <w:rFonts w:ascii="Courier New" w:hAnsi="Courier New" w:cs="Courier New"/>
+          <w:sz w:val="20"/>
+          <w:szCs w:val="20"/>
+          <w:lang w:val="en-US"/>
+        </w:rPr>
+        <w:t xml:space="preserve">   int k = 1, b = 0;</w:t>
+      </w:r>
+    </w:p>
+    <w:p>
+      <w:pPr>
+        <w:rPr>
+          <w:rFonts w:ascii="Courier New" w:hAnsi="Courier New" w:cs="Courier New"/>
+          <w:sz w:val="20"/>
+          <w:szCs w:val="20"/>
+          <w:lang w:val="en-US"/>
+        </w:rPr>
+      </w:pPr>
+      <w:r>
+        <w:rPr>
+          <w:rFonts w:ascii="Courier New" w:hAnsi="Courier New" w:cs="Courier New"/>
+          <w:sz w:val="20"/>
+          <w:szCs w:val="20"/>
+          <w:lang w:val="en-US"/>
+        </w:rPr>
+        <w:t xml:space="preserve">    while (value)</w:t>
+      </w:r>
+    </w:p>
+    <w:p>
+      <w:pPr>
+        <w:rPr>
+          <w:rFonts w:ascii="Courier New" w:hAnsi="Courier New" w:cs="Courier New"/>
+          <w:sz w:val="20"/>
+          <w:szCs w:val="20"/>
+          <w:lang w:val="en-US"/>
+        </w:rPr>
+      </w:pPr>
+      <w:r>
+        <w:rPr>
+          <w:rFonts w:ascii="Courier New" w:hAnsi="Courier New" w:cs="Courier New"/>
+          <w:sz w:val="20"/>
+          <w:szCs w:val="20"/>
+          <w:lang w:val="en-US"/>
+        </w:rPr>
+        <w:t xml:space="preserve">    {</w:t>
+      </w:r>
+    </w:p>
+    <w:p>
+      <w:pPr>
+        <w:rPr>
+          <w:rFonts w:ascii="Courier New" w:hAnsi="Courier New" w:cs="Courier New"/>
+          <w:sz w:val="20"/>
+          <w:szCs w:val="20"/>
+          <w:lang w:val="en-US"/>
+        </w:rPr>
+      </w:pPr>
+      <w:r>
+        <w:rPr>
+          <w:rFonts w:ascii="Courier New" w:hAnsi="Courier New" w:cs="Courier New"/>
+          <w:sz w:val="20"/>
+          <w:szCs w:val="20"/>
+          <w:lang w:val="en-US"/>
+        </w:rPr>
+        <w:t xml:space="preserve">        b += value%16*k;</w:t>
+      </w:r>
+    </w:p>
+    <w:p>
+      <w:pPr>
+        <w:rPr>
+          <w:rFonts w:ascii="Courier New" w:hAnsi="Courier New" w:cs="Courier New"/>
+          <w:sz w:val="20"/>
+          <w:szCs w:val="20"/>
+          <w:lang w:val="en-US"/>
+        </w:rPr>
+      </w:pPr>
+      <w:r>
+        <w:rPr>
+          <w:rFonts w:ascii="Courier New" w:hAnsi="Courier New" w:cs="Courier New"/>
+          <w:sz w:val="20"/>
+          <w:szCs w:val="20"/>
+          <w:lang w:val="en-US"/>
+        </w:rPr>
+        <w:t xml:space="preserve">        value/=16;</w:t>
+      </w:r>
+    </w:p>
+    <w:p>
+      <w:pPr>
+        <w:rPr>
+          <w:rFonts w:ascii="Courier New" w:hAnsi="Courier New" w:cs="Courier New"/>
+          <w:sz w:val="20"/>
+          <w:szCs w:val="20"/>
+          <w:lang w:val="en-US"/>
+        </w:rPr>
+      </w:pPr>
+      <w:r>
+        <w:rPr>
+          <w:rFonts w:ascii="Courier New" w:hAnsi="Courier New" w:cs="Courier New"/>
+          <w:sz w:val="20"/>
+          <w:szCs w:val="20"/>
+          <w:lang w:val="en-US"/>
+        </w:rPr>
+        <w:t xml:space="preserve">        k*=10;</w:t>
+      </w:r>
+    </w:p>
+    <w:p>
+      <w:pPr>
+        <w:rPr>
+          <w:rFonts w:ascii="Courier New" w:hAnsi="Courier New" w:cs="Courier New"/>
+          <w:sz w:val="20"/>
+          <w:szCs w:val="20"/>
+          <w:lang w:val="en-US"/>
+        </w:rPr>
+      </w:pPr>
+      <w:r>
+        <w:rPr>
+          <w:rFonts w:ascii="Courier New" w:hAnsi="Courier New" w:cs="Courier New"/>
+          <w:sz w:val="20"/>
+          <w:szCs w:val="20"/>
+          <w:lang w:val="en-US"/>
+        </w:rPr>
+        <w:t xml:space="preserve">    }</w:t>
+      </w:r>
+    </w:p>
+    <w:p>
+      <w:pPr>
+        <w:rPr>
+          <w:rFonts w:ascii="Courier New" w:hAnsi="Courier New" w:cs="Courier New"/>
+          <w:sz w:val="20"/>
+          <w:szCs w:val="20"/>
+          <w:lang w:val="en-US"/>
+        </w:rPr>
+      </w:pPr>
+      <w:r>
+        <w:rPr>
+          <w:rFonts w:ascii="Courier New" w:hAnsi="Courier New" w:cs="Courier New"/>
+          <w:sz w:val="20"/>
+          <w:szCs w:val="20"/>
+          <w:lang w:val="en-US"/>
+        </w:rPr>
+        <w:t xml:space="preserve">    return b;</w:t>
+      </w:r>
+    </w:p>
+    <w:p>
+      <w:pPr>
+        <w:rPr>
+          <w:rFonts w:ascii="Courier New" w:hAnsi="Courier New" w:cs="Courier New"/>
+          <w:sz w:val="20"/>
+          <w:szCs w:val="20"/>
+          <w:lang w:val="en-US"/>
+        </w:rPr>
+      </w:pPr>
+      <w:r>
+        <w:rPr>
+          <w:rFonts w:ascii="Courier New" w:hAnsi="Courier New" w:cs="Courier New"/>
+          <w:sz w:val="20"/>
+          <w:szCs w:val="20"/>
+          <w:lang w:val="en-US"/>
+        </w:rPr>
+        <w:t>}</w:t>
+      </w:r>
+    </w:p>
+    <w:p>
+      <w:pPr>
+        <w:rPr>
+          <w:rFonts w:ascii="Courier New" w:hAnsi="Courier New" w:cs="Courier New"/>
+          <w:sz w:val="20"/>
+          <w:szCs w:val="20"/>
+          <w:lang w:val="en-US"/>
+        </w:rPr>
+      </w:pPr>
+    </w:p>
+    <w:p>
+      <w:pPr>
+        <w:rPr>
+          <w:rFonts w:ascii="Courier New" w:hAnsi="Courier New" w:cs="Courier New"/>
+          <w:sz w:val="20"/>
+          <w:szCs w:val="20"/>
+          <w:lang w:val="en-US"/>
+        </w:rPr>
+      </w:pPr>
+      <w:r>
+        <w:rPr>
+          <w:rFonts w:ascii="Courier New" w:hAnsi="Courier New" w:cs="Courier New"/>
+          <w:sz w:val="20"/>
+          <w:szCs w:val="20"/>
+          <w:lang w:val="en-US"/>
+        </w:rPr>
+        <w:t>void ChangeOut(int val)</w:t>
+      </w:r>
+    </w:p>
+    <w:p>
+      <w:pPr>
+        <w:rPr>
+          <w:rFonts w:ascii="Courier New" w:hAnsi="Courier New" w:cs="Courier New"/>
+          <w:sz w:val="20"/>
+          <w:szCs w:val="20"/>
+          <w:lang w:val="en-US"/>
+        </w:rPr>
+      </w:pPr>
+      <w:r>
+        <w:rPr>
+          <w:rFonts w:ascii="Courier New" w:hAnsi="Courier New" w:cs="Courier New"/>
+          <w:sz w:val="20"/>
+          <w:szCs w:val="20"/>
+          <w:lang w:val="en-US"/>
+        </w:rPr>
+        <w:t>{</w:t>
+      </w:r>
+    </w:p>
+    <w:p>
+      <w:pPr>
+        <w:rPr>
+          <w:rFonts w:ascii="Courier New" w:hAnsi="Courier New" w:cs="Courier New"/>
+          <w:sz w:val="20"/>
+          <w:szCs w:val="20"/>
+          <w:lang w:val="en-US"/>
+        </w:rPr>
+      </w:pPr>
+      <w:r>
+        <w:rPr>
+          <w:rFonts w:ascii="Courier New" w:hAnsi="Courier New" w:cs="Courier New"/>
+          <w:sz w:val="20"/>
+          <w:szCs w:val="20"/>
+          <w:lang w:val="en-US"/>
+        </w:rPr>
+        <w:t xml:space="preserve">    cout &lt;&lt; val &lt;&lt; "x10: " &lt;&lt; val &lt;&lt; "   " &lt;&lt; val &lt;&lt; "x16: 0" &lt;&lt; Change(val) &lt;&lt; endl;</w:t>
+      </w:r>
+    </w:p>
+    <w:p>
+      <w:pPr>
+        <w:rPr>
+          <w:rFonts w:ascii="Courier New" w:hAnsi="Courier New" w:cs="Courier New"/>
+          <w:sz w:val="20"/>
+          <w:szCs w:val="20"/>
+          <w:lang w:val="en-US"/>
+        </w:rPr>
+      </w:pPr>
+      <w:r>
+        <w:rPr>
+          <w:rFonts w:ascii="Courier New" w:hAnsi="Courier New" w:cs="Courier New"/>
+          <w:sz w:val="20"/>
+          <w:szCs w:val="20"/>
+          <w:lang w:val="en-US"/>
+        </w:rPr>
+        <w:t>}</w:t>
+      </w:r>
+    </w:p>
+    <w:p>
+      <w:pPr>
+        <w:rPr>
+          <w:rFonts w:ascii="Courier New" w:hAnsi="Courier New" w:cs="Courier New"/>
+          <w:sz w:val="20"/>
+          <w:szCs w:val="20"/>
+          <w:lang w:val="en-US"/>
+        </w:rPr>
+      </w:pPr>
+    </w:p>
+    <w:p>
+      <w:pPr>
+        <w:rPr>
+          <w:rFonts w:ascii="Courier New" w:hAnsi="Courier New" w:cs="Courier New"/>
+          <w:sz w:val="20"/>
+          <w:szCs w:val="20"/>
+          <w:lang w:val="en-US"/>
+        </w:rPr>
+      </w:pPr>
+      <w:r>
+        <w:rPr>
+          <w:rFonts w:ascii="Courier New" w:hAnsi="Courier New" w:cs="Courier New"/>
+          <w:sz w:val="20"/>
+          <w:szCs w:val="20"/>
+          <w:lang w:val="en-US"/>
+        </w:rPr>
+        <w:t>int main()</w:t>
+      </w:r>
+    </w:p>
+    <w:p>
+      <w:pPr>
+        <w:rPr>
+          <w:rFonts w:ascii="Courier New" w:hAnsi="Courier New" w:cs="Courier New"/>
+          <w:sz w:val="20"/>
+          <w:szCs w:val="20"/>
+          <w:lang w:val="en-US"/>
+        </w:rPr>
+      </w:pPr>
+      <w:r>
+        <w:rPr>
+          <w:rFonts w:ascii="Courier New" w:hAnsi="Courier New" w:cs="Courier New"/>
+          <w:sz w:val="20"/>
+          <w:szCs w:val="20"/>
+          <w:lang w:val="en-US"/>
+        </w:rPr>
+        <w:t>{</w:t>
+      </w:r>
+    </w:p>
+    <w:p>
+      <w:pPr>
+        <w:rPr>
+          <w:rFonts w:ascii="Courier New" w:hAnsi="Courier New" w:cs="Courier New"/>
+          <w:sz w:val="20"/>
+          <w:szCs w:val="20"/>
+          <w:lang w:val="en-US"/>
+        </w:rPr>
+      </w:pPr>
+      <w:r>
+        <w:rPr>
+          <w:rFonts w:ascii="Courier New" w:hAnsi="Courier New" w:cs="Courier New"/>
+          <w:sz w:val="20"/>
+          <w:szCs w:val="20"/>
+          <w:lang w:val="en-US"/>
+        </w:rPr>
+        <w:t xml:space="preserve">    SetConsoleCP(1251);</w:t>
+      </w:r>
+    </w:p>
+    <w:p>
+      <w:pPr>
+        <w:rPr>
+          <w:rFonts w:ascii="Courier New" w:hAnsi="Courier New" w:cs="Courier New"/>
+          <w:sz w:val="20"/>
+          <w:szCs w:val="20"/>
+          <w:lang w:val="en-US"/>
+        </w:rPr>
+      </w:pPr>
+      <w:r>
+        <w:rPr>
+          <w:rFonts w:ascii="Courier New" w:hAnsi="Courier New" w:cs="Courier New"/>
+          <w:sz w:val="20"/>
+          <w:szCs w:val="20"/>
+          <w:lang w:val="en-US"/>
+        </w:rPr>
+        <w:t xml:space="preserve">    SetConsoleOutputCP(1251);</w:t>
+      </w:r>
+    </w:p>
+    <w:p>
+      <w:pPr>
+        <w:rPr>
+          <w:rFonts w:ascii="Courier New" w:hAnsi="Courier New" w:cs="Courier New"/>
+          <w:sz w:val="20"/>
+          <w:szCs w:val="20"/>
+          <w:lang w:val="en-US"/>
+        </w:rPr>
+      </w:pPr>
+      <w:r>
+        <w:rPr>
+          <w:rFonts w:ascii="Courier New" w:hAnsi="Courier New" w:cs="Courier New"/>
+          <w:sz w:val="20"/>
+          <w:szCs w:val="20"/>
+          <w:lang w:val="en-US"/>
+        </w:rPr>
+        <w:t xml:space="preserve">    int x, y, z;</w:t>
+      </w:r>
+    </w:p>
+    <w:p>
+      <w:pPr>
+        <w:rPr>
+          <w:rFonts w:ascii="Courier New" w:hAnsi="Courier New" w:cs="Courier New"/>
+          <w:sz w:val="20"/>
+          <w:szCs w:val="20"/>
+          <w:lang w:val="en-US"/>
+        </w:rPr>
+      </w:pPr>
+      <w:r>
+        <w:rPr>
+          <w:rFonts w:ascii="Courier New" w:hAnsi="Courier New" w:cs="Courier New"/>
+          <w:sz w:val="20"/>
+          <w:szCs w:val="20"/>
+          <w:lang w:val="en-US"/>
+        </w:rPr>
+        <w:t xml:space="preserve">    char a, b;</w:t>
+      </w:r>
+    </w:p>
+    <w:p>
+      <w:pPr>
+        <w:rPr>
+          <w:rFonts w:ascii="Courier New" w:hAnsi="Courier New" w:cs="Courier New"/>
+          <w:sz w:val="20"/>
+          <w:szCs w:val="20"/>
+          <w:lang w:val="en-US"/>
+        </w:rPr>
+      </w:pPr>
+      <w:r>
+        <w:rPr>
+          <w:rFonts w:ascii="Courier New" w:hAnsi="Courier New" w:cs="Courier New"/>
+          <w:sz w:val="20"/>
+          <w:szCs w:val="20"/>
+          <w:lang w:val="en-US"/>
+        </w:rPr>
+        <w:t xml:space="preserve">    cout &lt;&lt; "Уведіть x: ";</w:t>
+      </w:r>
+    </w:p>
+    <w:p>
+      <w:pPr>
+        <w:rPr>
+          <w:rFonts w:ascii="Courier New" w:hAnsi="Courier New" w:cs="Courier New"/>
+          <w:sz w:val="20"/>
+          <w:szCs w:val="20"/>
+          <w:lang w:val="en-US"/>
+        </w:rPr>
+      </w:pPr>
+      <w:r>
+        <w:rPr>
+          <w:rFonts w:ascii="Courier New" w:hAnsi="Courier New" w:cs="Courier New"/>
+          <w:sz w:val="20"/>
+          <w:szCs w:val="20"/>
+          <w:lang w:val="en-US"/>
+        </w:rPr>
+        <w:t xml:space="preserve">    cin &gt;&gt; x;</w:t>
+      </w:r>
+    </w:p>
+    <w:p>
+      <w:pPr>
+        <w:rPr>
+          <w:rFonts w:ascii="Courier New" w:hAnsi="Courier New" w:cs="Courier New"/>
+          <w:sz w:val="20"/>
+          <w:szCs w:val="20"/>
+          <w:lang w:val="en-US"/>
+        </w:rPr>
+      </w:pPr>
+      <w:r>
+        <w:rPr>
+          <w:rFonts w:ascii="Courier New" w:hAnsi="Courier New" w:cs="Courier New"/>
+          <w:sz w:val="20"/>
+          <w:szCs w:val="20"/>
+          <w:lang w:val="en-US"/>
+        </w:rPr>
+        <w:t xml:space="preserve">    cout &lt;&lt; "Уведіть y: ";</w:t>
+      </w:r>
+    </w:p>
+    <w:p>
+      <w:pPr>
+        <w:rPr>
+          <w:rFonts w:ascii="Courier New" w:hAnsi="Courier New" w:cs="Courier New"/>
+          <w:sz w:val="20"/>
+          <w:szCs w:val="20"/>
+          <w:lang w:val="en-US"/>
+        </w:rPr>
+      </w:pPr>
+      <w:r>
+        <w:rPr>
+          <w:rFonts w:ascii="Courier New" w:hAnsi="Courier New" w:cs="Courier New"/>
+          <w:sz w:val="20"/>
+          <w:szCs w:val="20"/>
+          <w:lang w:val="en-US"/>
+        </w:rPr>
+        <w:t xml:space="preserve">    cin &gt;&gt; y;</w:t>
+      </w:r>
+    </w:p>
+    <w:p>
+      <w:pPr>
+        <w:rPr>
+          <w:rFonts w:ascii="Courier New" w:hAnsi="Courier New" w:cs="Courier New"/>
+          <w:sz w:val="20"/>
+          <w:szCs w:val="20"/>
+          <w:lang w:val="en-US"/>
+        </w:rPr>
+      </w:pPr>
+      <w:r>
+        <w:rPr>
+          <w:rFonts w:ascii="Courier New" w:hAnsi="Courier New" w:cs="Courier New"/>
+          <w:sz w:val="20"/>
+          <w:szCs w:val="20"/>
+          <w:lang w:val="en-US"/>
+        </w:rPr>
+        <w:t xml:space="preserve">    cout &lt;&lt; "Уведіть z: ";</w:t>
+      </w:r>
+    </w:p>
+    <w:p>
+      <w:pPr>
+        <w:rPr>
+          <w:rFonts w:ascii="Courier New" w:hAnsi="Courier New" w:cs="Courier New"/>
+          <w:sz w:val="20"/>
+          <w:szCs w:val="20"/>
+          <w:lang w:val="en-US"/>
+        </w:rPr>
+      </w:pPr>
+      <w:r>
+        <w:rPr>
+          <w:rFonts w:ascii="Courier New" w:hAnsi="Courier New" w:cs="Courier New"/>
+          <w:sz w:val="20"/>
+          <w:szCs w:val="20"/>
+          <w:lang w:val="en-US"/>
+        </w:rPr>
+        <w:lastRenderedPageBreak/>
+        <w:t xml:space="preserve">    cin &gt;&gt; z;</w:t>
+      </w:r>
+    </w:p>
+    <w:p>
+      <w:pPr>
+        <w:rPr>
+          <w:rFonts w:ascii="Courier New" w:hAnsi="Courier New" w:cs="Courier New"/>
+          <w:sz w:val="20"/>
+          <w:szCs w:val="20"/>
+          <w:lang w:val="en-US"/>
+        </w:rPr>
+      </w:pPr>
+      <w:r>
+        <w:rPr>
+          <w:rFonts w:ascii="Courier New" w:hAnsi="Courier New" w:cs="Courier New"/>
+          <w:sz w:val="20"/>
+          <w:szCs w:val="20"/>
+          <w:lang w:val="en-US"/>
+        </w:rPr>
+        <w:t xml:space="preserve">    cout &lt;&lt; "Уведіть a: ";</w:t>
+      </w:r>
+    </w:p>
+    <w:p>
+      <w:pPr>
+        <w:rPr>
+          <w:rFonts w:ascii="Courier New" w:hAnsi="Courier New" w:cs="Courier New"/>
+          <w:sz w:val="20"/>
+          <w:szCs w:val="20"/>
+          <w:lang w:val="en-US"/>
+        </w:rPr>
+      </w:pPr>
+      <w:r>
+        <w:rPr>
+          <w:rFonts w:ascii="Courier New" w:hAnsi="Courier New" w:cs="Courier New"/>
+          <w:sz w:val="20"/>
+          <w:szCs w:val="20"/>
+          <w:lang w:val="en-US"/>
+        </w:rPr>
+        <w:t xml:space="preserve">    cin &gt;&gt; a;</w:t>
+      </w:r>
+    </w:p>
+    <w:p>
+      <w:pPr>
+        <w:rPr>
+          <w:rFonts w:ascii="Courier New" w:hAnsi="Courier New" w:cs="Courier New"/>
+          <w:sz w:val="20"/>
+          <w:szCs w:val="20"/>
+          <w:lang w:val="en-US"/>
+        </w:rPr>
+      </w:pPr>
+      <w:r>
+        <w:rPr>
+          <w:rFonts w:ascii="Courier New" w:hAnsi="Courier New" w:cs="Courier New"/>
+          <w:sz w:val="20"/>
+          <w:szCs w:val="20"/>
+          <w:lang w:val="en-US"/>
+        </w:rPr>
+        <w:t xml:space="preserve">    cout &lt;&lt; "Уведіть b: ";</w:t>
+      </w:r>
+    </w:p>
+    <w:p>
+      <w:pPr>
+        <w:rPr>
+          <w:rFonts w:ascii="Courier New" w:hAnsi="Courier New" w:cs="Courier New"/>
+          <w:sz w:val="20"/>
+          <w:szCs w:val="20"/>
+          <w:lang w:val="en-US"/>
+        </w:rPr>
+      </w:pPr>
+      <w:r>
+        <w:rPr>
+          <w:rFonts w:ascii="Courier New" w:hAnsi="Courier New" w:cs="Courier New"/>
+          <w:sz w:val="20"/>
+          <w:szCs w:val="20"/>
+          <w:lang w:val="en-US"/>
+        </w:rPr>
+        <w:t xml:space="preserve">    cin &gt;&gt; b;</w:t>
+      </w:r>
+    </w:p>
+    <w:p>
+      <w:pPr>
+        <w:rPr>
+          <w:rFonts w:ascii="Courier New" w:hAnsi="Courier New" w:cs="Courier New"/>
+          <w:sz w:val="20"/>
+          <w:szCs w:val="20"/>
+          <w:lang w:val="en-US"/>
+        </w:rPr>
+      </w:pPr>
+      <w:r>
+        <w:rPr>
+          <w:rFonts w:ascii="Courier New" w:hAnsi="Courier New" w:cs="Courier New"/>
+          <w:sz w:val="20"/>
+          <w:szCs w:val="20"/>
+          <w:lang w:val="en-US"/>
+        </w:rPr>
+        <w:t xml:space="preserve">    Greetings();</w:t>
+      </w:r>
+    </w:p>
+    <w:p>
+      <w:pPr>
+        <w:rPr>
+          <w:rFonts w:ascii="Courier New" w:hAnsi="Courier New" w:cs="Courier New"/>
+          <w:sz w:val="20"/>
+          <w:szCs w:val="20"/>
+          <w:lang w:val="en-US"/>
+        </w:rPr>
+      </w:pPr>
+      <w:r>
+        <w:rPr>
+          <w:rFonts w:ascii="Courier New" w:hAnsi="Courier New" w:cs="Courier New"/>
+          <w:sz w:val="20"/>
+          <w:szCs w:val="20"/>
+          <w:lang w:val="en-US"/>
+        </w:rPr>
+        <w:t xml:space="preserve">    Inequality(a,b);</w:t>
+      </w:r>
+    </w:p>
+    <w:p>
+      <w:pPr>
+        <w:rPr>
+          <w:rFonts w:ascii="Courier New" w:hAnsi="Courier New" w:cs="Courier New"/>
+          <w:sz w:val="20"/>
+          <w:szCs w:val="20"/>
+          <w:lang w:val="en-US"/>
+        </w:rPr>
+      </w:pPr>
+      <w:r>
+        <w:rPr>
+          <w:rFonts w:ascii="Courier New" w:hAnsi="Courier New" w:cs="Courier New"/>
+          <w:sz w:val="20"/>
+          <w:szCs w:val="20"/>
+          <w:lang w:val="en-US"/>
+        </w:rPr>
+        <w:t xml:space="preserve">    ChangeOut(x);</w:t>
+      </w:r>
+    </w:p>
+    <w:p>
+      <w:pPr>
+        <w:rPr>
+          <w:rFonts w:ascii="Courier New" w:hAnsi="Courier New" w:cs="Courier New"/>
+          <w:sz w:val="20"/>
+          <w:szCs w:val="20"/>
+          <w:lang w:val="en-US"/>
+        </w:rPr>
+      </w:pPr>
+      <w:r>
+        <w:rPr>
+          <w:rFonts w:ascii="Courier New" w:hAnsi="Courier New" w:cs="Courier New"/>
+          <w:sz w:val="20"/>
+          <w:szCs w:val="20"/>
+          <w:lang w:val="en-US"/>
+        </w:rPr>
+        <w:t xml:space="preserve">    ChangeOut(y);</w:t>
+      </w:r>
+    </w:p>
+    <w:p>
+      <w:pPr>
+        <w:rPr>
+          <w:rFonts w:ascii="Courier New" w:hAnsi="Courier New" w:cs="Courier New"/>
+          <w:sz w:val="20"/>
+          <w:szCs w:val="20"/>
+          <w:lang w:val="en-US"/>
+        </w:rPr>
+      </w:pPr>
+      <w:r>
+        <w:rPr>
+          <w:rFonts w:ascii="Courier New" w:hAnsi="Courier New" w:cs="Courier New"/>
+          <w:sz w:val="20"/>
+          <w:szCs w:val="20"/>
+          <w:lang w:val="en-US"/>
+        </w:rPr>
+        <w:t xml:space="preserve">    ChangeOut(z);</w:t>
+      </w:r>
+    </w:p>
+    <w:p>
+      <w:pPr>
+        <w:rPr>
+          <w:rFonts w:ascii="Courier New" w:hAnsi="Courier New" w:cs="Courier New"/>
+          <w:sz w:val="20"/>
+          <w:szCs w:val="20"/>
+          <w:lang w:val="en-US"/>
+        </w:rPr>
+      </w:pPr>
+      <w:r>
+        <w:rPr>
+          <w:rFonts w:ascii="Courier New" w:hAnsi="Courier New" w:cs="Courier New"/>
+          <w:sz w:val="20"/>
+          <w:szCs w:val="20"/>
+          <w:lang w:val="en-US"/>
+        </w:rPr>
+        <w:t xml:space="preserve">    return 0;</w:t>
       </w:r>
       <w:bookmarkStart w:id="0" w:name="_GoBack"/>
       <w:bookmarkEnd w:id="0"/>
-    </w:p>
-    <w:p>
-      <w:pPr>
-        <w:rPr>
-          <w:sz w:val="32"/>
-          <w:szCs w:val="32"/>
-        </w:rPr>
-      </w:pPr>
-      <w:r>
-        <w:rPr>
-          <w:sz w:val="32"/>
-          <w:szCs w:val="32"/>
-        </w:rPr>
-        <w:t xml:space="preserve">Лістинг </w:t>
-      </w:r>
-      <w:r>
-        <w:rPr>
-          <w:sz w:val="32"/>
-          <w:szCs w:val="32"/>
-          <w:lang w:val="en-US"/>
-        </w:rPr>
-        <w:t>Ivanov</w:t>
-      </w:r>
-      <w:r>
-        <w:rPr>
-          <w:sz w:val="32"/>
-          <w:szCs w:val="32"/>
-        </w:rPr>
-        <w:t>-</w:t>
-      </w:r>
-      <w:r>
-        <w:rPr>
-          <w:sz w:val="32"/>
-          <w:szCs w:val="32"/>
-          <w:lang w:val="en-US"/>
-        </w:rPr>
-        <w:t>task</w:t>
-      </w:r>
-    </w:p>
-    <w:p>
-      <w:pPr>
-        <w:rPr>
-          <w:rFonts w:ascii="Courier New" w:hAnsi="Courier New" w:cs="Courier New"/>
-          <w:sz w:val="20"/>
-          <w:szCs w:val="20"/>
-          <w:lang w:val="en-US"/>
-        </w:rPr>
-      </w:pPr>
-      <w:r>
-        <w:rPr>
-          <w:rFonts w:ascii="Courier New" w:hAnsi="Courier New" w:cs="Courier New"/>
-          <w:sz w:val="20"/>
-          <w:szCs w:val="20"/>
-          <w:lang w:val="en-US"/>
-        </w:rPr>
-        <w:t>#include &lt;iostream&gt;</w:t>
-      </w:r>
-    </w:p>
-    <w:p>
-      <w:pPr>
-        <w:rPr>
-          <w:rFonts w:ascii="Courier New" w:hAnsi="Courier New" w:cs="Courier New"/>
-          <w:sz w:val="20"/>
-          <w:szCs w:val="20"/>
-          <w:lang w:val="en-US"/>
-        </w:rPr>
-      </w:pPr>
-      <w:r>
-        <w:rPr>
-          <w:rFonts w:ascii="Courier New" w:hAnsi="Courier New" w:cs="Courier New"/>
-          <w:sz w:val="20"/>
-          <w:szCs w:val="20"/>
-          <w:lang w:val="en-US"/>
-        </w:rPr>
-        <w:t>#include &lt;cmath&gt;</w:t>
-      </w:r>
-    </w:p>
-    <w:p>
-      <w:pPr>
-        <w:rPr>
-          <w:rFonts w:ascii="Courier New" w:hAnsi="Courier New" w:cs="Courier New"/>
-          <w:sz w:val="20"/>
-          <w:szCs w:val="20"/>
-          <w:lang w:val="en-US"/>
-        </w:rPr>
-      </w:pPr>
-      <w:r>
-        <w:rPr>
-          <w:rFonts w:ascii="Courier New" w:hAnsi="Courier New" w:cs="Courier New"/>
-          <w:sz w:val="20"/>
-          <w:szCs w:val="20"/>
-          <w:lang w:val="en-US"/>
-        </w:rPr>
-        <w:t>#include &lt;locale.h&gt;</w:t>
-      </w:r>
-    </w:p>
-    <w:p>
-      <w:pPr>
-        <w:rPr>
-          <w:rFonts w:ascii="Courier New" w:hAnsi="Courier New" w:cs="Courier New"/>
-          <w:sz w:val="20"/>
-          <w:szCs w:val="20"/>
-          <w:lang w:val="en-US"/>
-        </w:rPr>
-      </w:pPr>
-      <w:r>
-        <w:rPr>
-          <w:rFonts w:ascii="Courier New" w:hAnsi="Courier New" w:cs="Courier New"/>
-          <w:sz w:val="20"/>
-          <w:szCs w:val="20"/>
-          <w:lang w:val="en-US"/>
-        </w:rPr>
-        <w:t>#include &lt;locale&gt;</w:t>
-      </w:r>
-    </w:p>
-    <w:p>
-      <w:pPr>
-        <w:rPr>
-          <w:rFonts w:ascii="Courier New" w:hAnsi="Courier New" w:cs="Courier New"/>
-          <w:sz w:val="20"/>
-          <w:szCs w:val="20"/>
-          <w:lang w:val="en-US"/>
-        </w:rPr>
-      </w:pPr>
-      <w:r>
-        <w:rPr>
-          <w:rFonts w:ascii="Courier New" w:hAnsi="Courier New" w:cs="Courier New"/>
-          <w:sz w:val="20"/>
-          <w:szCs w:val="20"/>
-          <w:lang w:val="en-US"/>
-        </w:rPr>
-        <w:t>#include &lt;ModulesIvanov.h&gt;</w:t>
-      </w:r>
-    </w:p>
-    <w:p>
-      <w:pPr>
-        <w:rPr>
-          <w:rFonts w:ascii="Courier New" w:hAnsi="Courier New" w:cs="Courier New"/>
-          <w:sz w:val="20"/>
-          <w:szCs w:val="20"/>
-          <w:lang w:val="en-US"/>
-        </w:rPr>
-      </w:pPr>
-    </w:p>
-    <w:p>
-      <w:pPr>
-        <w:rPr>
-          <w:rFonts w:ascii="Courier New" w:hAnsi="Courier New" w:cs="Courier New"/>
-          <w:sz w:val="20"/>
-          <w:szCs w:val="20"/>
-          <w:lang w:val="en-US"/>
-        </w:rPr>
-      </w:pPr>
-      <w:r>
-        <w:rPr>
-          <w:rFonts w:ascii="Courier New" w:hAnsi="Courier New" w:cs="Courier New"/>
-          <w:sz w:val="20"/>
-          <w:szCs w:val="20"/>
-          <w:lang w:val="en-US"/>
-        </w:rPr>
-        <w:t>using namespace std;</w:t>
-      </w:r>
-    </w:p>
-    <w:p>
-      <w:pPr>
-        <w:rPr>
-          <w:rFonts w:ascii="Courier New" w:hAnsi="Courier New" w:cs="Courier New"/>
-          <w:sz w:val="20"/>
-          <w:szCs w:val="20"/>
-          <w:lang w:val="en-US"/>
-        </w:rPr>
-      </w:pPr>
-    </w:p>
-    <w:p>
-      <w:pPr>
-        <w:rPr>
-          <w:rFonts w:ascii="Courier New" w:hAnsi="Courier New" w:cs="Courier New"/>
-          <w:sz w:val="20"/>
-          <w:szCs w:val="20"/>
-          <w:lang w:val="en-US"/>
-        </w:rPr>
-      </w:pPr>
-    </w:p>
-    <w:p>
-      <w:pPr>
-        <w:rPr>
-          <w:rFonts w:ascii="Courier New" w:hAnsi="Courier New" w:cs="Courier New"/>
-          <w:sz w:val="20"/>
-          <w:szCs w:val="20"/>
-          <w:lang w:val="en-US"/>
-        </w:rPr>
-      </w:pPr>
-      <w:r>
-        <w:rPr>
-          <w:rFonts w:ascii="Courier New" w:hAnsi="Courier New" w:cs="Courier New"/>
-          <w:sz w:val="20"/>
-          <w:szCs w:val="20"/>
-          <w:lang w:val="en-US"/>
-        </w:rPr>
-        <w:t>void Greeting()</w:t>
-      </w:r>
-    </w:p>
-    <w:p>
-      <w:pPr>
-        <w:rPr>
-          <w:rFonts w:ascii="Courier New" w:hAnsi="Courier New" w:cs="Courier New"/>
-          <w:sz w:val="20"/>
-          <w:szCs w:val="20"/>
-          <w:lang w:val="en-US"/>
-        </w:rPr>
-      </w:pPr>
-      <w:r>
-        <w:rPr>
-          <w:rFonts w:ascii="Courier New" w:hAnsi="Courier New" w:cs="Courier New"/>
-          <w:sz w:val="20"/>
-          <w:szCs w:val="20"/>
-          <w:lang w:val="en-US"/>
-        </w:rPr>
-        <w:t>{</w:t>
-      </w:r>
-    </w:p>
-    <w:p>
-      <w:pPr>
-        <w:rPr>
-          <w:rFonts w:ascii="Courier New" w:hAnsi="Courier New" w:cs="Courier New"/>
-          <w:sz w:val="20"/>
-          <w:szCs w:val="20"/>
-          <w:lang w:val="en-US"/>
-        </w:rPr>
-      </w:pPr>
-      <w:r>
-        <w:rPr>
-          <w:rFonts w:ascii="Courier New" w:hAnsi="Courier New" w:cs="Courier New"/>
-          <w:sz w:val="20"/>
-          <w:szCs w:val="20"/>
-          <w:lang w:val="en-US"/>
-        </w:rPr>
-        <w:t xml:space="preserve">    cout &lt;&lt; "Ivanov Max ";</w:t>
-      </w:r>
-    </w:p>
-    <w:p>
-      <w:pPr>
-        <w:rPr>
-          <w:rFonts w:ascii="Courier New" w:hAnsi="Courier New" w:cs="Courier New"/>
-          <w:sz w:val="20"/>
-          <w:szCs w:val="20"/>
-          <w:lang w:val="en-US"/>
-        </w:rPr>
-      </w:pPr>
-      <w:r>
-        <w:rPr>
-          <w:rFonts w:ascii="Courier New" w:hAnsi="Courier New" w:cs="Courier New"/>
-          <w:sz w:val="20"/>
-          <w:szCs w:val="20"/>
-          <w:lang w:val="en-US"/>
-        </w:rPr>
-        <w:t xml:space="preserve">    std::wcout &lt;&lt; L"\x00A9" &lt;&lt; endl;</w:t>
-      </w:r>
-    </w:p>
-    <w:p>
-      <w:pPr>
-        <w:rPr>
-          <w:rFonts w:ascii="Courier New" w:hAnsi="Courier New" w:cs="Courier New"/>
-          <w:sz w:val="20"/>
-          <w:szCs w:val="20"/>
-          <w:lang w:val="en-US"/>
-        </w:rPr>
-      </w:pPr>
-      <w:r>
-        <w:rPr>
-          <w:rFonts w:ascii="Courier New" w:hAnsi="Courier New" w:cs="Courier New"/>
-          <w:sz w:val="20"/>
-          <w:szCs w:val="20"/>
-          <w:lang w:val="en-US"/>
-        </w:rPr>
-        <w:t>}</w:t>
-      </w:r>
-    </w:p>
-    <w:p>
-      <w:pPr>
-        <w:rPr>
-          <w:rFonts w:ascii="Courier New" w:hAnsi="Courier New" w:cs="Courier New"/>
-          <w:sz w:val="20"/>
-          <w:szCs w:val="20"/>
-          <w:lang w:val="en-US"/>
-        </w:rPr>
-      </w:pPr>
-    </w:p>
-    <w:p>
-      <w:pPr>
-        <w:rPr>
-          <w:rFonts w:ascii="Courier New" w:hAnsi="Courier New" w:cs="Courier New"/>
-          <w:sz w:val="20"/>
-          <w:szCs w:val="20"/>
-          <w:lang w:val="en-US"/>
-        </w:rPr>
-      </w:pPr>
-      <w:r>
-        <w:rPr>
-          <w:rFonts w:ascii="Courier New" w:hAnsi="Courier New" w:cs="Courier New"/>
-          <w:sz w:val="20"/>
-          <w:szCs w:val="20"/>
-          <w:lang w:val="en-US"/>
-        </w:rPr>
-        <w:t>void AandB(double a, double b)</w:t>
-      </w:r>
-    </w:p>
-    <w:p>
-      <w:pPr>
-        <w:rPr>
-          <w:rFonts w:ascii="Courier New" w:hAnsi="Courier New" w:cs="Courier New"/>
-          <w:sz w:val="20"/>
-          <w:szCs w:val="20"/>
-          <w:lang w:val="en-US"/>
-        </w:rPr>
-      </w:pPr>
-      <w:r>
-        <w:rPr>
-          <w:rFonts w:ascii="Courier New" w:hAnsi="Courier New" w:cs="Courier New"/>
-          <w:sz w:val="20"/>
-          <w:szCs w:val="20"/>
-          <w:lang w:val="en-US"/>
-        </w:rPr>
-        <w:t>{</w:t>
-      </w:r>
-    </w:p>
-    <w:p>
-      <w:pPr>
-        <w:rPr>
-          <w:rFonts w:ascii="Courier New" w:hAnsi="Courier New" w:cs="Courier New"/>
-          <w:sz w:val="20"/>
-          <w:szCs w:val="20"/>
-          <w:lang w:val="en-US"/>
-        </w:rPr>
-      </w:pPr>
-      <w:r>
-        <w:rPr>
-          <w:rFonts w:ascii="Courier New" w:hAnsi="Courier New" w:cs="Courier New"/>
-          <w:sz w:val="20"/>
-          <w:szCs w:val="20"/>
-          <w:lang w:val="en-US"/>
-        </w:rPr>
-        <w:t xml:space="preserve">    if(a &lt;= b-32)</w:t>
-      </w:r>
-    </w:p>
-    <w:p>
-      <w:pPr>
-        <w:rPr>
-          <w:rFonts w:ascii="Courier New" w:hAnsi="Courier New" w:cs="Courier New"/>
-          <w:sz w:val="20"/>
-          <w:szCs w:val="20"/>
-          <w:lang w:val="en-US"/>
-        </w:rPr>
-      </w:pPr>
-      <w:r>
-        <w:rPr>
-          <w:rFonts w:ascii="Courier New" w:hAnsi="Courier New" w:cs="Courier New"/>
-          <w:sz w:val="20"/>
-          <w:szCs w:val="20"/>
-          <w:lang w:val="en-US"/>
-        </w:rPr>
-        <w:t xml:space="preserve">        {</w:t>
-      </w:r>
-    </w:p>
-    <w:p>
-      <w:pPr>
-        <w:rPr>
-          <w:rFonts w:ascii="Courier New" w:hAnsi="Courier New" w:cs="Courier New"/>
-          <w:sz w:val="20"/>
-          <w:szCs w:val="20"/>
-          <w:lang w:val="en-US"/>
-        </w:rPr>
-      </w:pPr>
-      <w:r>
-        <w:rPr>
-          <w:rFonts w:ascii="Courier New" w:hAnsi="Courier New" w:cs="Courier New"/>
-          <w:sz w:val="20"/>
-          <w:szCs w:val="20"/>
-          <w:lang w:val="en-US"/>
-        </w:rPr>
-        <w:t xml:space="preserve">            cout &lt;&lt; "A &lt;= B - 32 is true" &lt;&lt; endl;</w:t>
-      </w:r>
-    </w:p>
-    <w:p>
-      <w:pPr>
-        <w:rPr>
-          <w:rFonts w:ascii="Courier New" w:hAnsi="Courier New" w:cs="Courier New"/>
-          <w:sz w:val="20"/>
-          <w:szCs w:val="20"/>
-          <w:lang w:val="en-US"/>
-        </w:rPr>
-      </w:pPr>
-      <w:r>
-        <w:rPr>
-          <w:rFonts w:ascii="Courier New" w:hAnsi="Courier New" w:cs="Courier New"/>
-          <w:sz w:val="20"/>
-          <w:szCs w:val="20"/>
-          <w:lang w:val="en-US"/>
-        </w:rPr>
-        <w:t xml:space="preserve">        }</w:t>
-      </w:r>
-    </w:p>
-    <w:p>
-      <w:pPr>
-        <w:rPr>
-          <w:rFonts w:ascii="Courier New" w:hAnsi="Courier New" w:cs="Courier New"/>
-          <w:sz w:val="20"/>
-          <w:szCs w:val="20"/>
-          <w:lang w:val="en-US"/>
-        </w:rPr>
-      </w:pPr>
-      <w:r>
-        <w:rPr>
-          <w:rFonts w:ascii="Courier New" w:hAnsi="Courier New" w:cs="Courier New"/>
-          <w:sz w:val="20"/>
-          <w:szCs w:val="20"/>
-          <w:lang w:val="en-US"/>
-        </w:rPr>
-        <w:t xml:space="preserve">        else</w:t>
-      </w:r>
-    </w:p>
-    <w:p>
-      <w:pPr>
-        <w:rPr>
-          <w:rFonts w:ascii="Courier New" w:hAnsi="Courier New" w:cs="Courier New"/>
-          <w:sz w:val="20"/>
-          <w:szCs w:val="20"/>
-          <w:lang w:val="en-US"/>
-        </w:rPr>
-      </w:pPr>
-      <w:r>
-        <w:rPr>
-          <w:rFonts w:ascii="Courier New" w:hAnsi="Courier New" w:cs="Courier New"/>
-          <w:sz w:val="20"/>
-          <w:szCs w:val="20"/>
-          <w:lang w:val="en-US"/>
-        </w:rPr>
-        <w:t xml:space="preserve">        {</w:t>
-      </w:r>
-    </w:p>
-    <w:p>
-      <w:pPr>
-        <w:rPr>
-          <w:rFonts w:ascii="Courier New" w:hAnsi="Courier New" w:cs="Courier New"/>
-          <w:sz w:val="20"/>
-          <w:szCs w:val="20"/>
-          <w:lang w:val="en-US"/>
-        </w:rPr>
-      </w:pPr>
-      <w:r>
-        <w:rPr>
-          <w:rFonts w:ascii="Courier New" w:hAnsi="Courier New" w:cs="Courier New"/>
-          <w:sz w:val="20"/>
-          <w:szCs w:val="20"/>
-          <w:lang w:val="en-US"/>
-        </w:rPr>
-        <w:t xml:space="preserve">            cout &lt;&lt; "A &lt;= B - 32 is false" &lt;&lt; endl;</w:t>
-      </w:r>
-    </w:p>
-    <w:p>
-      <w:pPr>
-        <w:rPr>
-          <w:rFonts w:ascii="Courier New" w:hAnsi="Courier New" w:cs="Courier New"/>
-          <w:sz w:val="20"/>
-          <w:szCs w:val="20"/>
-          <w:lang w:val="en-US"/>
-        </w:rPr>
-      </w:pPr>
-      <w:r>
-        <w:rPr>
-          <w:rFonts w:ascii="Courier New" w:hAnsi="Courier New" w:cs="Courier New"/>
-          <w:sz w:val="20"/>
-          <w:szCs w:val="20"/>
-          <w:lang w:val="en-US"/>
-        </w:rPr>
-        <w:t xml:space="preserve">        }</w:t>
-      </w:r>
-    </w:p>
-    <w:p>
-      <w:pPr>
-        <w:rPr>
-          <w:rFonts w:ascii="Courier New" w:hAnsi="Courier New" w:cs="Courier New"/>
-          <w:sz w:val="20"/>
-          <w:szCs w:val="20"/>
-          <w:lang w:val="en-US"/>
-        </w:rPr>
-      </w:pPr>
-      <w:r>
-        <w:rPr>
-          <w:rFonts w:ascii="Courier New" w:hAnsi="Courier New" w:cs="Courier New"/>
-          <w:sz w:val="20"/>
-          <w:szCs w:val="20"/>
-          <w:lang w:val="en-US"/>
-        </w:rPr>
-        <w:t>}</w:t>
-      </w:r>
-    </w:p>
-    <w:p>
-      <w:pPr>
-        <w:rPr>
-          <w:rFonts w:ascii="Courier New" w:hAnsi="Courier New" w:cs="Courier New"/>
-          <w:sz w:val="20"/>
-          <w:szCs w:val="20"/>
-          <w:lang w:val="en-US"/>
-        </w:rPr>
-      </w:pPr>
-    </w:p>
-    <w:p>
-      <w:pPr>
-        <w:rPr>
-          <w:rFonts w:ascii="Courier New" w:hAnsi="Courier New" w:cs="Courier New"/>
-          <w:sz w:val="20"/>
-          <w:szCs w:val="20"/>
-          <w:lang w:val="en-US"/>
-        </w:rPr>
-      </w:pPr>
-      <w:r>
-        <w:rPr>
-          <w:rFonts w:ascii="Courier New" w:hAnsi="Courier New" w:cs="Courier New"/>
-          <w:sz w:val="20"/>
-          <w:szCs w:val="20"/>
-          <w:lang w:val="en-US"/>
-        </w:rPr>
-        <w:t>void XYandZ(double x, double y, double z)</w:t>
-      </w:r>
-    </w:p>
-    <w:p>
-      <w:pPr>
-        <w:rPr>
-          <w:rFonts w:ascii="Courier New" w:hAnsi="Courier New" w:cs="Courier New"/>
-          <w:sz w:val="20"/>
-          <w:szCs w:val="20"/>
-          <w:lang w:val="en-US"/>
-        </w:rPr>
-      </w:pPr>
-      <w:r>
-        <w:rPr>
-          <w:rFonts w:ascii="Courier New" w:hAnsi="Courier New" w:cs="Courier New"/>
-          <w:sz w:val="20"/>
-          <w:szCs w:val="20"/>
-          <w:lang w:val="en-US"/>
-        </w:rPr>
-        <w:t>{</w:t>
-      </w:r>
-    </w:p>
-    <w:p>
-      <w:pPr>
-        <w:rPr>
-          <w:rFonts w:ascii="Courier New" w:hAnsi="Courier New" w:cs="Courier New"/>
-          <w:sz w:val="20"/>
-          <w:szCs w:val="20"/>
-          <w:lang w:val="en-US"/>
-        </w:rPr>
-      </w:pPr>
-      <w:r>
-        <w:rPr>
-          <w:rFonts w:ascii="Courier New" w:hAnsi="Courier New" w:cs="Courier New"/>
-          <w:sz w:val="20"/>
-          <w:szCs w:val="20"/>
-          <w:lang w:val="en-US"/>
-        </w:rPr>
-        <w:t xml:space="preserve">    if (x &lt; 8)</w:t>
-      </w:r>
-    </w:p>
-    <w:p>
-      <w:pPr>
-        <w:rPr>
-          <w:rFonts w:ascii="Courier New" w:hAnsi="Courier New" w:cs="Courier New"/>
-          <w:sz w:val="20"/>
-          <w:szCs w:val="20"/>
-          <w:lang w:val="en-US"/>
-        </w:rPr>
-      </w:pPr>
-      <w:r>
-        <w:rPr>
-          <w:rFonts w:ascii="Courier New" w:hAnsi="Courier New" w:cs="Courier New"/>
-          <w:sz w:val="20"/>
-          <w:szCs w:val="20"/>
-          <w:lang w:val="en-US"/>
-        </w:rPr>
-        <w:t xml:space="preserve">        {</w:t>
-      </w:r>
-    </w:p>
-    <w:p>
-      <w:pPr>
-        <w:rPr>
-          <w:rFonts w:ascii="Courier New" w:hAnsi="Courier New" w:cs="Courier New"/>
-          <w:sz w:val="20"/>
-          <w:szCs w:val="20"/>
-          <w:lang w:val="en-US"/>
-        </w:rPr>
-      </w:pPr>
-      <w:r>
-        <w:rPr>
-          <w:rFonts w:ascii="Courier New" w:hAnsi="Courier New" w:cs="Courier New"/>
-          <w:sz w:val="20"/>
-          <w:szCs w:val="20"/>
-          <w:lang w:val="en-US"/>
-        </w:rPr>
-        <w:t xml:space="preserve">            cout &lt;&lt; "x10 = " &lt;&lt; x &lt;&lt; " x16 = " &lt;&lt; "0" &lt;&lt; x &lt;&lt; endl;</w:t>
-      </w:r>
-    </w:p>
-    <w:p>
-      <w:pPr>
-        <w:rPr>
-          <w:rFonts w:ascii="Courier New" w:hAnsi="Courier New" w:cs="Courier New"/>
-          <w:sz w:val="20"/>
-          <w:szCs w:val="20"/>
-          <w:lang w:val="en-US"/>
-        </w:rPr>
-      </w:pPr>
-      <w:r>
-        <w:rPr>
-          <w:rFonts w:ascii="Courier New" w:hAnsi="Courier New" w:cs="Courier New"/>
-          <w:sz w:val="20"/>
-          <w:szCs w:val="20"/>
-          <w:lang w:val="en-US"/>
-        </w:rPr>
-        <w:t xml:space="preserve">        }</w:t>
-      </w:r>
-    </w:p>
-    <w:p>
-      <w:pPr>
-        <w:rPr>
-          <w:rFonts w:ascii="Courier New" w:hAnsi="Courier New" w:cs="Courier New"/>
-          <w:sz w:val="20"/>
-          <w:szCs w:val="20"/>
-          <w:lang w:val="en-US"/>
-        </w:rPr>
-      </w:pPr>
-      <w:r>
-        <w:rPr>
-          <w:rFonts w:ascii="Courier New" w:hAnsi="Courier New" w:cs="Courier New"/>
-          <w:sz w:val="20"/>
-          <w:szCs w:val="20"/>
-          <w:lang w:val="en-US"/>
-        </w:rPr>
-        <w:t xml:space="preserve">        else</w:t>
-      </w:r>
-    </w:p>
-    <w:p>
-      <w:pPr>
-        <w:rPr>
-          <w:rFonts w:ascii="Courier New" w:hAnsi="Courier New" w:cs="Courier New"/>
-          <w:sz w:val="20"/>
-          <w:szCs w:val="20"/>
-          <w:lang w:val="en-US"/>
-        </w:rPr>
-      </w:pPr>
-      <w:r>
-        <w:rPr>
-          <w:rFonts w:ascii="Courier New" w:hAnsi="Courier New" w:cs="Courier New"/>
-          <w:sz w:val="20"/>
-          <w:szCs w:val="20"/>
-          <w:lang w:val="en-US"/>
-        </w:rPr>
-        <w:t xml:space="preserve">        {</w:t>
-      </w:r>
-    </w:p>
-    <w:p>
-      <w:pPr>
-        <w:rPr>
-          <w:rFonts w:ascii="Courier New" w:hAnsi="Courier New" w:cs="Courier New"/>
-          <w:sz w:val="20"/>
-          <w:szCs w:val="20"/>
-          <w:lang w:val="en-US"/>
-        </w:rPr>
-      </w:pPr>
-      <w:r>
-        <w:rPr>
-          <w:rFonts w:ascii="Courier New" w:hAnsi="Courier New" w:cs="Courier New"/>
-          <w:sz w:val="20"/>
-          <w:szCs w:val="20"/>
-          <w:lang w:val="en-US"/>
-        </w:rPr>
-        <w:t xml:space="preserve">            int x1;</w:t>
-      </w:r>
-    </w:p>
-    <w:p>
-      <w:pPr>
-        <w:rPr>
-          <w:rFonts w:ascii="Courier New" w:hAnsi="Courier New" w:cs="Courier New"/>
-          <w:sz w:val="20"/>
-          <w:szCs w:val="20"/>
-          <w:lang w:val="en-US"/>
-        </w:rPr>
-      </w:pPr>
-      <w:r>
-        <w:rPr>
-          <w:rFonts w:ascii="Courier New" w:hAnsi="Courier New" w:cs="Courier New"/>
-          <w:sz w:val="20"/>
-          <w:szCs w:val="20"/>
-          <w:lang w:val="en-US"/>
-        </w:rPr>
-        <w:t xml:space="preserve">            x1 = x/16;</w:t>
-      </w:r>
-    </w:p>
-    <w:p>
-      <w:pPr>
-        <w:rPr>
-          <w:rFonts w:ascii="Courier New" w:hAnsi="Courier New" w:cs="Courier New"/>
-          <w:sz w:val="20"/>
-          <w:szCs w:val="20"/>
-          <w:lang w:val="en-US"/>
-        </w:rPr>
-      </w:pPr>
-      <w:r>
-        <w:rPr>
-          <w:rFonts w:ascii="Courier New" w:hAnsi="Courier New" w:cs="Courier New"/>
-          <w:sz w:val="20"/>
-          <w:szCs w:val="20"/>
-          <w:lang w:val="en-US"/>
-        </w:rPr>
-        <w:t xml:space="preserve">            cout &lt;&lt; "x10 = " &lt;&lt; x &lt;&lt; " x16 = " &lt;&lt; "0" &lt;&lt; x1 &lt;&lt; endl;</w:t>
-      </w:r>
-    </w:p>
-    <w:p>
-      <w:pPr>
-        <w:rPr>
-          <w:rFonts w:ascii="Courier New" w:hAnsi="Courier New" w:cs="Courier New"/>
-          <w:sz w:val="20"/>
-          <w:szCs w:val="20"/>
-          <w:lang w:val="en-US"/>
-        </w:rPr>
-      </w:pPr>
-      <w:r>
-        <w:rPr>
-          <w:rFonts w:ascii="Courier New" w:hAnsi="Courier New" w:cs="Courier New"/>
-          <w:sz w:val="20"/>
-          <w:szCs w:val="20"/>
-          <w:lang w:val="en-US"/>
-        </w:rPr>
-        <w:t xml:space="preserve">        }</w:t>
-      </w:r>
-    </w:p>
-    <w:p>
-      <w:pPr>
-        <w:rPr>
-          <w:rFonts w:ascii="Courier New" w:hAnsi="Courier New" w:cs="Courier New"/>
-          <w:sz w:val="20"/>
-          <w:szCs w:val="20"/>
-          <w:lang w:val="en-US"/>
-        </w:rPr>
-      </w:pPr>
-      <w:r>
-        <w:rPr>
-          <w:rFonts w:ascii="Courier New" w:hAnsi="Courier New" w:cs="Courier New"/>
-          <w:sz w:val="20"/>
-          <w:szCs w:val="20"/>
-          <w:lang w:val="en-US"/>
-        </w:rPr>
-        <w:t xml:space="preserve">        if (y &lt; 8)</w:t>
-      </w:r>
-    </w:p>
-    <w:p>
-      <w:pPr>
-        <w:rPr>
-          <w:rFonts w:ascii="Courier New" w:hAnsi="Courier New" w:cs="Courier New"/>
-          <w:sz w:val="20"/>
-          <w:szCs w:val="20"/>
-          <w:lang w:val="en-US"/>
-        </w:rPr>
-      </w:pPr>
-      <w:r>
-        <w:rPr>
-          <w:rFonts w:ascii="Courier New" w:hAnsi="Courier New" w:cs="Courier New"/>
-          <w:sz w:val="20"/>
-          <w:szCs w:val="20"/>
-          <w:lang w:val="en-US"/>
-        </w:rPr>
-        <w:t xml:space="preserve">        {</w:t>
-      </w:r>
-    </w:p>
-    <w:p>
-      <w:pPr>
-        <w:rPr>
-          <w:rFonts w:ascii="Courier New" w:hAnsi="Courier New" w:cs="Courier New"/>
-          <w:sz w:val="20"/>
-          <w:szCs w:val="20"/>
-          <w:lang w:val="en-US"/>
-        </w:rPr>
-      </w:pPr>
-      <w:r>
-        <w:rPr>
-          <w:rFonts w:ascii="Courier New" w:hAnsi="Courier New" w:cs="Courier New"/>
-          <w:sz w:val="20"/>
-          <w:szCs w:val="20"/>
-          <w:lang w:val="en-US"/>
-        </w:rPr>
-        <w:t xml:space="preserve">           cout &lt;&lt; "y10 = " &lt;&lt; y &lt;&lt; " y16 = " &lt;&lt; "0" &lt;&lt; y &lt;&lt; endl;</w:t>
-      </w:r>
-    </w:p>
-    <w:p>
-      <w:pPr>
-        <w:rPr>
-          <w:rFonts w:ascii="Courier New" w:hAnsi="Courier New" w:cs="Courier New"/>
-          <w:sz w:val="20"/>
-          <w:szCs w:val="20"/>
-          <w:lang w:val="en-US"/>
-        </w:rPr>
-      </w:pPr>
-      <w:r>
-        <w:rPr>
-          <w:rFonts w:ascii="Courier New" w:hAnsi="Courier New" w:cs="Courier New"/>
-          <w:sz w:val="20"/>
-          <w:szCs w:val="20"/>
-          <w:lang w:val="en-US"/>
-        </w:rPr>
-        <w:t xml:space="preserve">        }</w:t>
-      </w:r>
-    </w:p>
-    <w:p>
-      <w:pPr>
-        <w:rPr>
-          <w:rFonts w:ascii="Courier New" w:hAnsi="Courier New" w:cs="Courier New"/>
-          <w:sz w:val="20"/>
-          <w:szCs w:val="20"/>
-          <w:lang w:val="en-US"/>
-        </w:rPr>
-      </w:pPr>
-      <w:r>
-        <w:rPr>
-          <w:rFonts w:ascii="Courier New" w:hAnsi="Courier New" w:cs="Courier New"/>
-          <w:sz w:val="20"/>
-          <w:szCs w:val="20"/>
-          <w:lang w:val="en-US"/>
-        </w:rPr>
-        <w:t xml:space="preserve">        else</w:t>
-      </w:r>
-    </w:p>
-    <w:p>
-      <w:pPr>
-        <w:rPr>
-          <w:rFonts w:ascii="Courier New" w:hAnsi="Courier New" w:cs="Courier New"/>
-          <w:sz w:val="20"/>
-          <w:szCs w:val="20"/>
-          <w:lang w:val="en-US"/>
-        </w:rPr>
-      </w:pPr>
-      <w:r>
-        <w:rPr>
-          <w:rFonts w:ascii="Courier New" w:hAnsi="Courier New" w:cs="Courier New"/>
-          <w:sz w:val="20"/>
-          <w:szCs w:val="20"/>
-          <w:lang w:val="en-US"/>
-        </w:rPr>
-        <w:t xml:space="preserve">        {</w:t>
-      </w:r>
-    </w:p>
-    <w:p>
-      <w:pPr>
-        <w:rPr>
-          <w:rFonts w:ascii="Courier New" w:hAnsi="Courier New" w:cs="Courier New"/>
-          <w:sz w:val="20"/>
-          <w:szCs w:val="20"/>
-          <w:lang w:val="en-US"/>
-        </w:rPr>
-      </w:pPr>
-      <w:r>
-        <w:rPr>
-          <w:rFonts w:ascii="Courier New" w:hAnsi="Courier New" w:cs="Courier New"/>
-          <w:sz w:val="20"/>
-          <w:szCs w:val="20"/>
-          <w:lang w:val="en-US"/>
-        </w:rPr>
-        <w:t xml:space="preserve">            int y1;</w:t>
-      </w:r>
-    </w:p>
-    <w:p>
-      <w:pPr>
-        <w:rPr>
-          <w:rFonts w:ascii="Courier New" w:hAnsi="Courier New" w:cs="Courier New"/>
-          <w:sz w:val="20"/>
-          <w:szCs w:val="20"/>
-          <w:lang w:val="en-US"/>
-        </w:rPr>
-      </w:pPr>
-      <w:r>
-        <w:rPr>
-          <w:rFonts w:ascii="Courier New" w:hAnsi="Courier New" w:cs="Courier New"/>
-          <w:sz w:val="20"/>
-          <w:szCs w:val="20"/>
-          <w:lang w:val="en-US"/>
-        </w:rPr>
-        <w:t xml:space="preserve">            y1 = y/16;</w:t>
-      </w:r>
-    </w:p>
-    <w:p>
-      <w:pPr>
-        <w:rPr>
-          <w:rFonts w:ascii="Courier New" w:hAnsi="Courier New" w:cs="Courier New"/>
-          <w:sz w:val="20"/>
-          <w:szCs w:val="20"/>
-          <w:lang w:val="en-US"/>
-        </w:rPr>
-      </w:pPr>
-      <w:r>
-        <w:rPr>
-          <w:rFonts w:ascii="Courier New" w:hAnsi="Courier New" w:cs="Courier New"/>
-          <w:sz w:val="20"/>
-          <w:szCs w:val="20"/>
-          <w:lang w:val="en-US"/>
-        </w:rPr>
-        <w:t xml:space="preserve">            cout &lt;&lt; "y10 = " &lt;&lt; y &lt;&lt; " y16 = " &lt;&lt; "0" &lt;&lt; y1 &lt;&lt; endl;</w:t>
-      </w:r>
-    </w:p>
-    <w:p>
-      <w:pPr>
-        <w:rPr>
-          <w:rFonts w:ascii="Courier New" w:hAnsi="Courier New" w:cs="Courier New"/>
-          <w:sz w:val="20"/>
-          <w:szCs w:val="20"/>
-          <w:lang w:val="en-US"/>
-        </w:rPr>
-      </w:pPr>
-      <w:r>
-        <w:rPr>
-          <w:rFonts w:ascii="Courier New" w:hAnsi="Courier New" w:cs="Courier New"/>
-          <w:sz w:val="20"/>
-          <w:szCs w:val="20"/>
-          <w:lang w:val="en-US"/>
-        </w:rPr>
-        <w:t xml:space="preserve">        }</w:t>
-      </w:r>
-    </w:p>
-    <w:p>
-      <w:pPr>
-        <w:rPr>
-          <w:rFonts w:ascii="Courier New" w:hAnsi="Courier New" w:cs="Courier New"/>
-          <w:sz w:val="20"/>
-          <w:szCs w:val="20"/>
-          <w:lang w:val="en-US"/>
-        </w:rPr>
-      </w:pPr>
-      <w:r>
-        <w:rPr>
-          <w:rFonts w:ascii="Courier New" w:hAnsi="Courier New" w:cs="Courier New"/>
-          <w:sz w:val="20"/>
-          <w:szCs w:val="20"/>
-          <w:lang w:val="en-US"/>
-        </w:rPr>
-        <w:t xml:space="preserve">        if (z &lt; 8)</w:t>
-      </w:r>
-    </w:p>
-    <w:p>
-      <w:pPr>
-        <w:rPr>
-          <w:rFonts w:ascii="Courier New" w:hAnsi="Courier New" w:cs="Courier New"/>
-          <w:sz w:val="20"/>
-          <w:szCs w:val="20"/>
-          <w:lang w:val="en-US"/>
-        </w:rPr>
-      </w:pPr>
-      <w:r>
-        <w:rPr>
-          <w:rFonts w:ascii="Courier New" w:hAnsi="Courier New" w:cs="Courier New"/>
-          <w:sz w:val="20"/>
-          <w:szCs w:val="20"/>
-          <w:lang w:val="en-US"/>
-        </w:rPr>
-        <w:t xml:space="preserve">        {</w:t>
-      </w:r>
-    </w:p>
-    <w:p>
-      <w:pPr>
-        <w:rPr>
-          <w:rFonts w:ascii="Courier New" w:hAnsi="Courier New" w:cs="Courier New"/>
-          <w:sz w:val="20"/>
-          <w:szCs w:val="20"/>
-          <w:lang w:val="en-US"/>
-        </w:rPr>
-      </w:pPr>
-      <w:r>
-        <w:rPr>
-          <w:rFonts w:ascii="Courier New" w:hAnsi="Courier New" w:cs="Courier New"/>
-          <w:sz w:val="20"/>
-          <w:szCs w:val="20"/>
-          <w:lang w:val="en-US"/>
-        </w:rPr>
-        <w:t xml:space="preserve">            cout &lt;&lt; "z10 = " &lt;&lt; z &lt;&lt; " z16 = " &lt;&lt; "0" &lt;&lt; z &lt;&lt; endl;</w:t>
-      </w:r>
-    </w:p>
-    <w:p>
-      <w:pPr>
-        <w:rPr>
-          <w:rFonts w:ascii="Courier New" w:hAnsi="Courier New" w:cs="Courier New"/>
-          <w:sz w:val="20"/>
-          <w:szCs w:val="20"/>
-          <w:lang w:val="en-US"/>
-        </w:rPr>
-      </w:pPr>
-      <w:r>
-        <w:rPr>
-          <w:rFonts w:ascii="Courier New" w:hAnsi="Courier New" w:cs="Courier New"/>
-          <w:sz w:val="20"/>
-          <w:szCs w:val="20"/>
-          <w:lang w:val="en-US"/>
-        </w:rPr>
-        <w:t xml:space="preserve">        }</w:t>
-      </w:r>
-    </w:p>
-    <w:p>
-      <w:pPr>
-        <w:rPr>
-          <w:rFonts w:ascii="Courier New" w:hAnsi="Courier New" w:cs="Courier New"/>
-          <w:sz w:val="20"/>
-          <w:szCs w:val="20"/>
-          <w:lang w:val="en-US"/>
-        </w:rPr>
-      </w:pPr>
-      <w:r>
-        <w:rPr>
-          <w:rFonts w:ascii="Courier New" w:hAnsi="Courier New" w:cs="Courier New"/>
-          <w:sz w:val="20"/>
-          <w:szCs w:val="20"/>
-          <w:lang w:val="en-US"/>
-        </w:rPr>
-        <w:t xml:space="preserve">        else</w:t>
-      </w:r>
-    </w:p>
-    <w:p>
-      <w:pPr>
-        <w:rPr>
-          <w:rFonts w:ascii="Courier New" w:hAnsi="Courier New" w:cs="Courier New"/>
-          <w:sz w:val="20"/>
-          <w:szCs w:val="20"/>
-          <w:lang w:val="en-US"/>
-        </w:rPr>
-      </w:pPr>
-      <w:r>
-        <w:rPr>
-          <w:rFonts w:ascii="Courier New" w:hAnsi="Courier New" w:cs="Courier New"/>
-          <w:sz w:val="20"/>
-          <w:szCs w:val="20"/>
-          <w:lang w:val="en-US"/>
-        </w:rPr>
-        <w:lastRenderedPageBreak/>
-        <w:t xml:space="preserve">        {</w:t>
-      </w:r>
-    </w:p>
-    <w:p>
-      <w:pPr>
-        <w:rPr>
-          <w:rFonts w:ascii="Courier New" w:hAnsi="Courier New" w:cs="Courier New"/>
-          <w:sz w:val="20"/>
-          <w:szCs w:val="20"/>
-          <w:lang w:val="en-US"/>
-        </w:rPr>
-      </w:pPr>
-      <w:r>
-        <w:rPr>
-          <w:rFonts w:ascii="Courier New" w:hAnsi="Courier New" w:cs="Courier New"/>
-          <w:sz w:val="20"/>
-          <w:szCs w:val="20"/>
-          <w:lang w:val="en-US"/>
-        </w:rPr>
-        <w:t xml:space="preserve">            int z1;</w:t>
-      </w:r>
-    </w:p>
-    <w:p>
-      <w:pPr>
-        <w:rPr>
-          <w:rFonts w:ascii="Courier New" w:hAnsi="Courier New" w:cs="Courier New"/>
-          <w:sz w:val="20"/>
-          <w:szCs w:val="20"/>
-          <w:lang w:val="en-US"/>
-        </w:rPr>
-      </w:pPr>
-      <w:r>
-        <w:rPr>
-          <w:rFonts w:ascii="Courier New" w:hAnsi="Courier New" w:cs="Courier New"/>
-          <w:sz w:val="20"/>
-          <w:szCs w:val="20"/>
-          <w:lang w:val="en-US"/>
-        </w:rPr>
-        <w:t xml:space="preserve">            z1 = z/16;</w:t>
-      </w:r>
-    </w:p>
-    <w:p>
-      <w:pPr>
-        <w:rPr>
-          <w:rFonts w:ascii="Courier New" w:hAnsi="Courier New" w:cs="Courier New"/>
-          <w:sz w:val="20"/>
-          <w:szCs w:val="20"/>
-          <w:lang w:val="en-US"/>
-        </w:rPr>
-      </w:pPr>
-      <w:r>
-        <w:rPr>
-          <w:rFonts w:ascii="Courier New" w:hAnsi="Courier New" w:cs="Courier New"/>
-          <w:sz w:val="20"/>
-          <w:szCs w:val="20"/>
-          <w:lang w:val="en-US"/>
-        </w:rPr>
-        <w:t xml:space="preserve">            cout &lt;&lt; "z10 = " &lt;&lt; z &lt;&lt; " z16 = " &lt;&lt; "0" &lt;&lt; z1 &lt;&lt; endl;</w:t>
-      </w:r>
-    </w:p>
-    <w:p>
-      <w:pPr>
-        <w:rPr>
-          <w:rFonts w:ascii="Courier New" w:hAnsi="Courier New" w:cs="Courier New"/>
-          <w:sz w:val="20"/>
-          <w:szCs w:val="20"/>
-          <w:lang w:val="en-US"/>
-        </w:rPr>
-      </w:pPr>
-      <w:r>
-        <w:rPr>
-          <w:rFonts w:ascii="Courier New" w:hAnsi="Courier New" w:cs="Courier New"/>
-          <w:sz w:val="20"/>
-          <w:szCs w:val="20"/>
-          <w:lang w:val="en-US"/>
-        </w:rPr>
-        <w:t xml:space="preserve">        }</w:t>
-      </w:r>
-    </w:p>
-    <w:p>
-      <w:pPr>
-        <w:rPr>
-          <w:rFonts w:ascii="Courier New" w:hAnsi="Courier New" w:cs="Courier New"/>
-          <w:sz w:val="20"/>
-          <w:szCs w:val="20"/>
-          <w:lang w:val="en-US"/>
-        </w:rPr>
-      </w:pPr>
-      <w:r>
-        <w:rPr>
-          <w:rFonts w:ascii="Courier New" w:hAnsi="Courier New" w:cs="Courier New"/>
-          <w:sz w:val="20"/>
-          <w:szCs w:val="20"/>
-          <w:lang w:val="en-US"/>
-        </w:rPr>
-        <w:t>}</w:t>
-      </w:r>
-    </w:p>
-    <w:p>
-      <w:pPr>
-        <w:rPr>
-          <w:rFonts w:ascii="Courier New" w:hAnsi="Courier New" w:cs="Courier New"/>
-          <w:sz w:val="20"/>
-          <w:szCs w:val="20"/>
-          <w:lang w:val="en-US"/>
-        </w:rPr>
-      </w:pPr>
-      <w:r>
-        <w:rPr>
-          <w:rFonts w:ascii="Courier New" w:hAnsi="Courier New" w:cs="Courier New"/>
-          <w:sz w:val="20"/>
-          <w:szCs w:val="20"/>
-          <w:lang w:val="en-US"/>
-        </w:rPr>
-        <w:t>int main()</w:t>
-      </w:r>
-    </w:p>
-    <w:p>
-      <w:pPr>
-        <w:rPr>
-          <w:rFonts w:ascii="Courier New" w:hAnsi="Courier New" w:cs="Courier New"/>
-          <w:sz w:val="20"/>
-          <w:szCs w:val="20"/>
-          <w:lang w:val="en-US"/>
-        </w:rPr>
-      </w:pPr>
-      <w:r>
-        <w:rPr>
-          <w:rFonts w:ascii="Courier New" w:hAnsi="Courier New" w:cs="Courier New"/>
-          <w:sz w:val="20"/>
-          <w:szCs w:val="20"/>
-          <w:lang w:val="en-US"/>
-        </w:rPr>
-        <w:t>{</w:t>
-      </w:r>
-    </w:p>
-    <w:p>
-      <w:pPr>
-        <w:rPr>
-          <w:rFonts w:ascii="Courier New" w:hAnsi="Courier New" w:cs="Courier New"/>
-          <w:sz w:val="20"/>
-          <w:szCs w:val="20"/>
-          <w:lang w:val="en-US"/>
-        </w:rPr>
-      </w:pPr>
-      <w:r>
-        <w:rPr>
-          <w:rFonts w:ascii="Courier New" w:hAnsi="Courier New" w:cs="Courier New"/>
-          <w:sz w:val="20"/>
-          <w:szCs w:val="20"/>
-          <w:lang w:val="en-US"/>
-        </w:rPr>
-        <w:t xml:space="preserve">    setlocale(LC_ALL, "ukr");</w:t>
-      </w:r>
-    </w:p>
-    <w:p>
-      <w:pPr>
-        <w:rPr>
-          <w:rFonts w:ascii="Courier New" w:hAnsi="Courier New" w:cs="Courier New"/>
-          <w:sz w:val="20"/>
-          <w:szCs w:val="20"/>
-          <w:lang w:val="en-US"/>
-        </w:rPr>
-      </w:pPr>
-      <w:r>
-        <w:rPr>
-          <w:rFonts w:ascii="Courier New" w:hAnsi="Courier New" w:cs="Courier New"/>
-          <w:sz w:val="20"/>
-          <w:szCs w:val="20"/>
-          <w:lang w:val="en-US"/>
-        </w:rPr>
-        <w:t xml:space="preserve">    double x, y, z, a, b;</w:t>
-      </w:r>
-    </w:p>
-    <w:p>
-      <w:pPr>
-        <w:rPr>
-          <w:rFonts w:ascii="Courier New" w:hAnsi="Courier New" w:cs="Courier New"/>
-          <w:sz w:val="20"/>
-          <w:szCs w:val="20"/>
-          <w:lang w:val="en-US"/>
-        </w:rPr>
-      </w:pPr>
-      <w:r>
-        <w:rPr>
-          <w:rFonts w:ascii="Courier New" w:hAnsi="Courier New" w:cs="Courier New"/>
-          <w:sz w:val="20"/>
-          <w:szCs w:val="20"/>
-          <w:lang w:val="en-US"/>
-        </w:rPr>
-        <w:t xml:space="preserve">    cin &gt;&gt; x &gt;&gt; y &gt;&gt; z</w:t>
-      </w:r>
-    </w:p>
-    <w:p>
-      <w:pPr>
-        <w:rPr>
-          <w:rFonts w:ascii="Courier New" w:hAnsi="Courier New" w:cs="Courier New"/>
-          <w:sz w:val="20"/>
-          <w:szCs w:val="20"/>
-          <w:lang w:val="en-US"/>
-        </w:rPr>
-      </w:pPr>
-      <w:r>
-        <w:rPr>
-          <w:rFonts w:ascii="Courier New" w:hAnsi="Courier New" w:cs="Courier New"/>
-          <w:sz w:val="20"/>
-          <w:szCs w:val="20"/>
-          <w:lang w:val="en-US"/>
-        </w:rPr>
-        <w:t xml:space="preserve">        &gt;&gt; a &gt;&gt; b;</w:t>
-      </w:r>
-    </w:p>
-    <w:p>
-      <w:pPr>
-        <w:rPr>
-          <w:rFonts w:ascii="Courier New" w:hAnsi="Courier New" w:cs="Courier New"/>
-          <w:sz w:val="20"/>
-          <w:szCs w:val="20"/>
-          <w:lang w:val="en-US"/>
-        </w:rPr>
-      </w:pPr>
-      <w:r>
-        <w:rPr>
-          <w:rFonts w:ascii="Courier New" w:hAnsi="Courier New" w:cs="Courier New"/>
-          <w:sz w:val="20"/>
-          <w:szCs w:val="20"/>
-          <w:lang w:val="en-US"/>
-        </w:rPr>
-        <w:t xml:space="preserve">        Greeting();</w:t>
-      </w:r>
-    </w:p>
-    <w:p>
-      <w:pPr>
-        <w:rPr>
-          <w:rFonts w:ascii="Courier New" w:hAnsi="Courier New" w:cs="Courier New"/>
-          <w:sz w:val="20"/>
-          <w:szCs w:val="20"/>
-          <w:lang w:val="en-US"/>
-        </w:rPr>
-      </w:pPr>
-      <w:r>
-        <w:rPr>
-          <w:rFonts w:ascii="Courier New" w:hAnsi="Courier New" w:cs="Courier New"/>
-          <w:sz w:val="20"/>
-          <w:szCs w:val="20"/>
-          <w:lang w:val="en-US"/>
-        </w:rPr>
-        <w:t xml:space="preserve">        AandB(a, b);</w:t>
-      </w:r>
-    </w:p>
-    <w:p>
-      <w:pPr>
-        <w:rPr>
-          <w:rFonts w:ascii="Courier New" w:hAnsi="Courier New" w:cs="Courier New"/>
-          <w:sz w:val="20"/>
-          <w:szCs w:val="20"/>
-          <w:lang w:val="en-US"/>
-        </w:rPr>
-      </w:pPr>
-      <w:r>
-        <w:rPr>
-          <w:rFonts w:ascii="Courier New" w:hAnsi="Courier New" w:cs="Courier New"/>
-          <w:sz w:val="20"/>
-          <w:szCs w:val="20"/>
-          <w:lang w:val="en-US"/>
-        </w:rPr>
-        <w:t xml:space="preserve">        XYandZ(x, y, z);</w:t>
-      </w:r>
-    </w:p>
-    <w:p>
-      <w:pPr>
-        <w:rPr>
-          <w:rFonts w:ascii="Courier New" w:hAnsi="Courier New" w:cs="Courier New"/>
-          <w:sz w:val="20"/>
-          <w:szCs w:val="20"/>
-          <w:lang w:val="en-US"/>
-        </w:rPr>
-      </w:pPr>
-      <w:r>
-        <w:rPr>
-          <w:rFonts w:ascii="Courier New" w:hAnsi="Courier New" w:cs="Courier New"/>
-          <w:sz w:val="20"/>
-          <w:szCs w:val="20"/>
-          <w:lang w:val="en-US"/>
-        </w:rPr>
-        <w:t xml:space="preserve">        cout &lt;&lt; c_calculation(x,y);</w:t>
-      </w:r>
-    </w:p>
-    <w:p>
-      <w:pPr>
-        <w:rPr>
-          <w:rFonts w:ascii="Courier New" w:hAnsi="Courier New" w:cs="Courier New"/>
-          <w:sz w:val="20"/>
-          <w:szCs w:val="20"/>
-          <w:lang w:val="en-US"/>
-        </w:rPr>
-      </w:pPr>
-    </w:p>
-    <w:p>
-      <w:pPr>
-        <w:rPr>
-          <w:rFonts w:ascii="Courier New" w:hAnsi="Courier New" w:cs="Courier New"/>
-          <w:sz w:val="20"/>
-          <w:szCs w:val="20"/>
-          <w:lang w:val="en-US"/>
-        </w:rPr>
-      </w:pPr>
-      <w:r>
-        <w:rPr>
-          <w:rFonts w:ascii="Courier New" w:hAnsi="Courier New" w:cs="Courier New"/>
-          <w:sz w:val="20"/>
-          <w:szCs w:val="20"/>
-          <w:lang w:val="en-US"/>
-        </w:rPr>
-        <w:t xml:space="preserve">    return 0;</w:t>
-      </w:r>
-    </w:p>
-    <w:p>
-      <w:pPr>
-        <w:rPr>
-          <w:rFonts w:ascii="Courier New" w:hAnsi="Courier New" w:cs="Courier New"/>
-          <w:sz w:val="20"/>
-          <w:szCs w:val="20"/>
-          <w:lang w:val="en-US"/>
-        </w:rPr>
-      </w:pPr>
-      <w:r>
-        <w:rPr>
-          <w:rFonts w:ascii="Courier New" w:hAnsi="Courier New" w:cs="Courier New"/>
-          <w:sz w:val="20"/>
-          <w:szCs w:val="20"/>
-          <w:lang w:val="en-US"/>
-        </w:rPr>
-        <w:t>}</w:t>
-      </w:r>
     </w:p>
     <w:sectPr>
       <w:type w:val="continuous"/>

</xml_diff>